<commit_message>
updated doku until tensorflow library choice
</commit_message>
<xml_diff>
--- a/Doku/NumberGuesserDokumentation-dmc-e747-55.docx
+++ b/Doku/NumberGuesserDokumentation-dmc-e747-55.docx
@@ -81,16 +81,20 @@
       <w:pPr>
         <w:pStyle w:val="Titel"/>
         <w:jc w:val="center"/>
-        <w:rPr>
-          <w:rFonts w:ascii="Segoe UI Light" w:hAnsi="Segoe UI Light" w:cs="Segoe UI Light"/>
-        </w:rPr>
-      </w:pPr>
-      <w:r>
-        <w:rPr>
-          <w:rFonts w:ascii="Segoe UI Light" w:hAnsi="Segoe UI Light" w:cs="Segoe UI Light"/>
-        </w:rPr>
-        <w:t>Number Guesser</w:t>
-      </w:r>
+      </w:pPr>
+      <w:proofErr w:type="spellStart"/>
+      <w:r>
+        <w:t>Number</w:t>
+      </w:r>
+      <w:proofErr w:type="spellEnd"/>
+      <w:r>
+        <w:t xml:space="preserve"> </w:t>
+      </w:r>
+      <w:proofErr w:type="spellStart"/>
+      <w:r>
+        <w:t>Guesser</w:t>
+      </w:r>
+      <w:proofErr w:type="spellEnd"/>
     </w:p>
     <w:p>
       <w:pPr>
@@ -107,16 +111,8 @@
     <w:p>
       <w:pPr>
         <w:jc w:val="center"/>
-        <w:rPr>
-          <w:b/>
-          <w:bCs/>
-        </w:rPr>
-      </w:pPr>
-      <w:r>
-        <w:rPr>
-          <w:b/>
-          <w:bCs/>
-        </w:rPr>
+      </w:pPr>
+      <w:r>
         <w:t>Projektdokumentation</w:t>
       </w:r>
     </w:p>
@@ -222,11 +218,6 @@
       </w:pPr>
     </w:p>
     <w:p>
-      <w:pPr>
-        <w:jc w:val="center"/>
-      </w:pPr>
-    </w:p>
-    <w:p>
       <w:r>
         <w:t>Matrikelnummer, Kurs</w:t>
       </w:r>
@@ -307,8 +298,13 @@
         <w:tab/>
       </w:r>
       <w:r>
-        <w:t>Dr. Ingolf Buttig</w:t>
-      </w:r>
+        <w:t xml:space="preserve">Dr. Ingolf </w:t>
+      </w:r>
+      <w:proofErr w:type="spellStart"/>
+      <w:r>
+        <w:t>Buttig</w:t>
+      </w:r>
+      <w:proofErr w:type="spellEnd"/>
       <w:r>
         <w:br w:type="page"/>
       </w:r>
@@ -321,9 +317,2016 @@
           <w:numId w:val="0"/>
         </w:numPr>
       </w:pPr>
+      <w:bookmarkStart w:id="1" w:name="_Toc44160164"/>
+      <w:bookmarkStart w:id="2" w:name="_Toc44165770"/>
       <w:r>
         <w:lastRenderedPageBreak/>
         <w:t>Inhaltsverzeichnis</w:t>
+      </w:r>
+      <w:bookmarkEnd w:id="1"/>
+      <w:bookmarkEnd w:id="2"/>
+    </w:p>
+    <w:p>
+      <w:pPr>
+        <w:pStyle w:val="Verzeichnis1"/>
+        <w:tabs>
+          <w:tab w:val="right" w:leader="dot" w:pos="9062"/>
+        </w:tabs>
+        <w:rPr>
+          <w:rFonts w:eastAsiaTheme="minorEastAsia" w:cstheme="minorBidi"/>
+          <w:b w:val="0"/>
+          <w:bCs w:val="0"/>
+          <w:caps w:val="0"/>
+          <w:noProof/>
+          <w:sz w:val="22"/>
+          <w:szCs w:val="22"/>
+          <w:lang w:eastAsia="de-DE"/>
+        </w:rPr>
+      </w:pPr>
+      <w:r>
+        <w:fldChar w:fldCharType="begin"/>
+      </w:r>
+      <w:r>
+        <w:instrText xml:space="preserve"> TOC \o "1-4" \h \z \u </w:instrText>
+      </w:r>
+      <w:r>
+        <w:fldChar w:fldCharType="separate"/>
+      </w:r>
+      <w:hyperlink w:anchor="_Toc44165770" w:history="1">
+        <w:r>
+          <w:rPr>
+            <w:rStyle w:val="Hyperlink"/>
+            <w:noProof/>
+          </w:rPr>
+          <w:t>Inhaltsverzeichnis</w:t>
+        </w:r>
+        <w:r>
+          <w:rPr>
+            <w:noProof/>
+            <w:webHidden/>
+          </w:rPr>
+          <w:tab/>
+        </w:r>
+        <w:r>
+          <w:rPr>
+            <w:noProof/>
+            <w:webHidden/>
+          </w:rPr>
+          <w:fldChar w:fldCharType="begin"/>
+        </w:r>
+        <w:r>
+          <w:rPr>
+            <w:noProof/>
+            <w:webHidden/>
+          </w:rPr>
+          <w:instrText xml:space="preserve"> PAGEREF _Toc44165770 \h </w:instrText>
+        </w:r>
+        <w:r>
+          <w:rPr>
+            <w:noProof/>
+            <w:webHidden/>
+          </w:rPr>
+        </w:r>
+        <w:r>
+          <w:rPr>
+            <w:noProof/>
+            <w:webHidden/>
+          </w:rPr>
+          <w:fldChar w:fldCharType="separate"/>
+        </w:r>
+        <w:r>
+          <w:rPr>
+            <w:noProof/>
+            <w:webHidden/>
+          </w:rPr>
+          <w:t>II</w:t>
+        </w:r>
+        <w:r>
+          <w:rPr>
+            <w:noProof/>
+            <w:webHidden/>
+          </w:rPr>
+          <w:fldChar w:fldCharType="end"/>
+        </w:r>
+      </w:hyperlink>
+    </w:p>
+    <w:p>
+      <w:pPr>
+        <w:pStyle w:val="Verzeichnis1"/>
+        <w:tabs>
+          <w:tab w:val="right" w:leader="dot" w:pos="9062"/>
+        </w:tabs>
+        <w:rPr>
+          <w:rFonts w:eastAsiaTheme="minorEastAsia" w:cstheme="minorBidi"/>
+          <w:b w:val="0"/>
+          <w:bCs w:val="0"/>
+          <w:caps w:val="0"/>
+          <w:noProof/>
+          <w:sz w:val="22"/>
+          <w:szCs w:val="22"/>
+          <w:lang w:eastAsia="de-DE"/>
+        </w:rPr>
+      </w:pPr>
+      <w:hyperlink w:anchor="_Toc44165771" w:history="1">
+        <w:r>
+          <w:rPr>
+            <w:rStyle w:val="Hyperlink"/>
+            <w:noProof/>
+          </w:rPr>
+          <w:t>Abkürzungen</w:t>
+        </w:r>
+        <w:r>
+          <w:rPr>
+            <w:noProof/>
+            <w:webHidden/>
+          </w:rPr>
+          <w:tab/>
+        </w:r>
+        <w:r>
+          <w:rPr>
+            <w:noProof/>
+            <w:webHidden/>
+          </w:rPr>
+          <w:fldChar w:fldCharType="begin"/>
+        </w:r>
+        <w:r>
+          <w:rPr>
+            <w:noProof/>
+            <w:webHidden/>
+          </w:rPr>
+          <w:instrText xml:space="preserve"> PAGEREF _Toc44165771 \h </w:instrText>
+        </w:r>
+        <w:r>
+          <w:rPr>
+            <w:noProof/>
+            <w:webHidden/>
+          </w:rPr>
+        </w:r>
+        <w:r>
+          <w:rPr>
+            <w:noProof/>
+            <w:webHidden/>
+          </w:rPr>
+          <w:fldChar w:fldCharType="separate"/>
+        </w:r>
+        <w:r>
+          <w:rPr>
+            <w:noProof/>
+            <w:webHidden/>
+          </w:rPr>
+          <w:t>III</w:t>
+        </w:r>
+        <w:r>
+          <w:rPr>
+            <w:noProof/>
+            <w:webHidden/>
+          </w:rPr>
+          <w:fldChar w:fldCharType="end"/>
+        </w:r>
+      </w:hyperlink>
+    </w:p>
+    <w:p>
+      <w:pPr>
+        <w:pStyle w:val="Verzeichnis1"/>
+        <w:tabs>
+          <w:tab w:val="right" w:leader="dot" w:pos="9062"/>
+        </w:tabs>
+        <w:rPr>
+          <w:rFonts w:eastAsiaTheme="minorEastAsia" w:cstheme="minorBidi"/>
+          <w:b w:val="0"/>
+          <w:bCs w:val="0"/>
+          <w:caps w:val="0"/>
+          <w:noProof/>
+          <w:sz w:val="22"/>
+          <w:szCs w:val="22"/>
+          <w:lang w:eastAsia="de-DE"/>
+        </w:rPr>
+      </w:pPr>
+      <w:hyperlink w:anchor="_Toc44165772" w:history="1">
+        <w:r>
+          <w:rPr>
+            <w:rStyle w:val="Hyperlink"/>
+            <w:noProof/>
+          </w:rPr>
+          <w:t>Abbildungsverzeichnis</w:t>
+        </w:r>
+        <w:r>
+          <w:rPr>
+            <w:noProof/>
+            <w:webHidden/>
+          </w:rPr>
+          <w:tab/>
+        </w:r>
+        <w:r>
+          <w:rPr>
+            <w:noProof/>
+            <w:webHidden/>
+          </w:rPr>
+          <w:fldChar w:fldCharType="begin"/>
+        </w:r>
+        <w:r>
+          <w:rPr>
+            <w:noProof/>
+            <w:webHidden/>
+          </w:rPr>
+          <w:instrText xml:space="preserve"> PAGEREF _Toc44165772 \h </w:instrText>
+        </w:r>
+        <w:r>
+          <w:rPr>
+            <w:noProof/>
+            <w:webHidden/>
+          </w:rPr>
+        </w:r>
+        <w:r>
+          <w:rPr>
+            <w:noProof/>
+            <w:webHidden/>
+          </w:rPr>
+          <w:fldChar w:fldCharType="separate"/>
+        </w:r>
+        <w:r>
+          <w:rPr>
+            <w:noProof/>
+            <w:webHidden/>
+          </w:rPr>
+          <w:t>III</w:t>
+        </w:r>
+        <w:r>
+          <w:rPr>
+            <w:noProof/>
+            <w:webHidden/>
+          </w:rPr>
+          <w:fldChar w:fldCharType="end"/>
+        </w:r>
+      </w:hyperlink>
+    </w:p>
+    <w:p>
+      <w:pPr>
+        <w:pStyle w:val="Verzeichnis1"/>
+        <w:tabs>
+          <w:tab w:val="left" w:pos="480"/>
+          <w:tab w:val="right" w:leader="dot" w:pos="9062"/>
+        </w:tabs>
+        <w:rPr>
+          <w:rFonts w:eastAsiaTheme="minorEastAsia" w:cstheme="minorBidi"/>
+          <w:b w:val="0"/>
+          <w:bCs w:val="0"/>
+          <w:caps w:val="0"/>
+          <w:noProof/>
+          <w:sz w:val="22"/>
+          <w:szCs w:val="22"/>
+          <w:lang w:eastAsia="de-DE"/>
+        </w:rPr>
+      </w:pPr>
+      <w:hyperlink w:anchor="_Toc44165773" w:history="1">
+        <w:r>
+          <w:rPr>
+            <w:rStyle w:val="Hyperlink"/>
+            <w:noProof/>
+          </w:rPr>
+          <w:t>1.</w:t>
+        </w:r>
+        <w:r>
+          <w:rPr>
+            <w:rFonts w:eastAsiaTheme="minorEastAsia" w:cstheme="minorBidi"/>
+            <w:b w:val="0"/>
+            <w:bCs w:val="0"/>
+            <w:caps w:val="0"/>
+            <w:noProof/>
+            <w:sz w:val="22"/>
+            <w:szCs w:val="22"/>
+            <w:lang w:eastAsia="de-DE"/>
+          </w:rPr>
+          <w:tab/>
+        </w:r>
+        <w:r>
+          <w:rPr>
+            <w:rStyle w:val="Hyperlink"/>
+            <w:noProof/>
+          </w:rPr>
+          <w:t>Einleitung</w:t>
+        </w:r>
+        <w:r>
+          <w:rPr>
+            <w:noProof/>
+            <w:webHidden/>
+          </w:rPr>
+          <w:tab/>
+        </w:r>
+        <w:r>
+          <w:rPr>
+            <w:noProof/>
+            <w:webHidden/>
+          </w:rPr>
+          <w:fldChar w:fldCharType="begin"/>
+        </w:r>
+        <w:r>
+          <w:rPr>
+            <w:noProof/>
+            <w:webHidden/>
+          </w:rPr>
+          <w:instrText xml:space="preserve"> PAGEREF _Toc44165773 \h </w:instrText>
+        </w:r>
+        <w:r>
+          <w:rPr>
+            <w:noProof/>
+            <w:webHidden/>
+          </w:rPr>
+        </w:r>
+        <w:r>
+          <w:rPr>
+            <w:noProof/>
+            <w:webHidden/>
+          </w:rPr>
+          <w:fldChar w:fldCharType="separate"/>
+        </w:r>
+        <w:r>
+          <w:rPr>
+            <w:noProof/>
+            <w:webHidden/>
+          </w:rPr>
+          <w:t>1</w:t>
+        </w:r>
+        <w:r>
+          <w:rPr>
+            <w:noProof/>
+            <w:webHidden/>
+          </w:rPr>
+          <w:fldChar w:fldCharType="end"/>
+        </w:r>
+      </w:hyperlink>
+    </w:p>
+    <w:p>
+      <w:pPr>
+        <w:pStyle w:val="Verzeichnis2"/>
+        <w:tabs>
+          <w:tab w:val="left" w:pos="960"/>
+          <w:tab w:val="right" w:leader="dot" w:pos="9062"/>
+        </w:tabs>
+        <w:rPr>
+          <w:rFonts w:eastAsiaTheme="minorEastAsia" w:cstheme="minorBidi"/>
+          <w:smallCaps w:val="0"/>
+          <w:noProof/>
+          <w:sz w:val="22"/>
+          <w:szCs w:val="22"/>
+          <w:lang w:eastAsia="de-DE"/>
+        </w:rPr>
+      </w:pPr>
+      <w:hyperlink w:anchor="_Toc44165774" w:history="1">
+        <w:r>
+          <w:rPr>
+            <w:rStyle w:val="Hyperlink"/>
+            <w:noProof/>
+          </w:rPr>
+          <w:t>1.1.</w:t>
+        </w:r>
+        <w:r>
+          <w:rPr>
+            <w:rFonts w:eastAsiaTheme="minorEastAsia" w:cstheme="minorBidi"/>
+            <w:smallCaps w:val="0"/>
+            <w:noProof/>
+            <w:sz w:val="22"/>
+            <w:szCs w:val="22"/>
+            <w:lang w:eastAsia="de-DE"/>
+          </w:rPr>
+          <w:tab/>
+        </w:r>
+        <w:r>
+          <w:rPr>
+            <w:rStyle w:val="Hyperlink"/>
+            <w:noProof/>
+          </w:rPr>
+          <w:t>Problemstellung</w:t>
+        </w:r>
+        <w:r>
+          <w:rPr>
+            <w:noProof/>
+            <w:webHidden/>
+          </w:rPr>
+          <w:tab/>
+        </w:r>
+        <w:r>
+          <w:rPr>
+            <w:noProof/>
+            <w:webHidden/>
+          </w:rPr>
+          <w:fldChar w:fldCharType="begin"/>
+        </w:r>
+        <w:r>
+          <w:rPr>
+            <w:noProof/>
+            <w:webHidden/>
+          </w:rPr>
+          <w:instrText xml:space="preserve"> PAGEREF _Toc44165774 \h </w:instrText>
+        </w:r>
+        <w:r>
+          <w:rPr>
+            <w:noProof/>
+            <w:webHidden/>
+          </w:rPr>
+        </w:r>
+        <w:r>
+          <w:rPr>
+            <w:noProof/>
+            <w:webHidden/>
+          </w:rPr>
+          <w:fldChar w:fldCharType="separate"/>
+        </w:r>
+        <w:r>
+          <w:rPr>
+            <w:noProof/>
+            <w:webHidden/>
+          </w:rPr>
+          <w:t>1</w:t>
+        </w:r>
+        <w:r>
+          <w:rPr>
+            <w:noProof/>
+            <w:webHidden/>
+          </w:rPr>
+          <w:fldChar w:fldCharType="end"/>
+        </w:r>
+      </w:hyperlink>
+    </w:p>
+    <w:p>
+      <w:pPr>
+        <w:pStyle w:val="Verzeichnis2"/>
+        <w:tabs>
+          <w:tab w:val="left" w:pos="960"/>
+          <w:tab w:val="right" w:leader="dot" w:pos="9062"/>
+        </w:tabs>
+        <w:rPr>
+          <w:rFonts w:eastAsiaTheme="minorEastAsia" w:cstheme="minorBidi"/>
+          <w:smallCaps w:val="0"/>
+          <w:noProof/>
+          <w:sz w:val="22"/>
+          <w:szCs w:val="22"/>
+          <w:lang w:eastAsia="de-DE"/>
+        </w:rPr>
+      </w:pPr>
+      <w:hyperlink w:anchor="_Toc44165775" w:history="1">
+        <w:r>
+          <w:rPr>
+            <w:rStyle w:val="Hyperlink"/>
+            <w:noProof/>
+          </w:rPr>
+          <w:t>1.2.</w:t>
+        </w:r>
+        <w:r>
+          <w:rPr>
+            <w:rFonts w:eastAsiaTheme="minorEastAsia" w:cstheme="minorBidi"/>
+            <w:smallCaps w:val="0"/>
+            <w:noProof/>
+            <w:sz w:val="22"/>
+            <w:szCs w:val="22"/>
+            <w:lang w:eastAsia="de-DE"/>
+          </w:rPr>
+          <w:tab/>
+        </w:r>
+        <w:r>
+          <w:rPr>
+            <w:rStyle w:val="Hyperlink"/>
+            <w:noProof/>
+          </w:rPr>
+          <w:t>Verknüpfung zu Vorlesungsinhalten</w:t>
+        </w:r>
+        <w:r>
+          <w:rPr>
+            <w:noProof/>
+            <w:webHidden/>
+          </w:rPr>
+          <w:tab/>
+        </w:r>
+        <w:r>
+          <w:rPr>
+            <w:noProof/>
+            <w:webHidden/>
+          </w:rPr>
+          <w:fldChar w:fldCharType="begin"/>
+        </w:r>
+        <w:r>
+          <w:rPr>
+            <w:noProof/>
+            <w:webHidden/>
+          </w:rPr>
+          <w:instrText xml:space="preserve"> PAGEREF _Toc44165775 \h </w:instrText>
+        </w:r>
+        <w:r>
+          <w:rPr>
+            <w:noProof/>
+            <w:webHidden/>
+          </w:rPr>
+        </w:r>
+        <w:r>
+          <w:rPr>
+            <w:noProof/>
+            <w:webHidden/>
+          </w:rPr>
+          <w:fldChar w:fldCharType="separate"/>
+        </w:r>
+        <w:r>
+          <w:rPr>
+            <w:noProof/>
+            <w:webHidden/>
+          </w:rPr>
+          <w:t>1</w:t>
+        </w:r>
+        <w:r>
+          <w:rPr>
+            <w:noProof/>
+            <w:webHidden/>
+          </w:rPr>
+          <w:fldChar w:fldCharType="end"/>
+        </w:r>
+      </w:hyperlink>
+    </w:p>
+    <w:p>
+      <w:pPr>
+        <w:pStyle w:val="Verzeichnis3"/>
+        <w:tabs>
+          <w:tab w:val="left" w:pos="1200"/>
+          <w:tab w:val="right" w:leader="dot" w:pos="9062"/>
+        </w:tabs>
+        <w:rPr>
+          <w:rFonts w:eastAsiaTheme="minorEastAsia" w:cstheme="minorBidi"/>
+          <w:i w:val="0"/>
+          <w:iCs w:val="0"/>
+          <w:noProof/>
+          <w:sz w:val="22"/>
+          <w:szCs w:val="22"/>
+          <w:lang w:eastAsia="de-DE"/>
+        </w:rPr>
+      </w:pPr>
+      <w:hyperlink w:anchor="_Toc44165776" w:history="1">
+        <w:r>
+          <w:rPr>
+            <w:rStyle w:val="Hyperlink"/>
+            <w:noProof/>
+          </w:rPr>
+          <w:t>1.2.1.</w:t>
+        </w:r>
+        <w:r>
+          <w:rPr>
+            <w:rFonts w:eastAsiaTheme="minorEastAsia" w:cstheme="minorBidi"/>
+            <w:i w:val="0"/>
+            <w:iCs w:val="0"/>
+            <w:noProof/>
+            <w:sz w:val="22"/>
+            <w:szCs w:val="22"/>
+            <w:lang w:eastAsia="de-DE"/>
+          </w:rPr>
+          <w:tab/>
+        </w:r>
+        <w:r>
+          <w:rPr>
+            <w:rStyle w:val="Hyperlink"/>
+            <w:noProof/>
+          </w:rPr>
+          <w:t>Express.js</w:t>
+        </w:r>
+        <w:r>
+          <w:rPr>
+            <w:noProof/>
+            <w:webHidden/>
+          </w:rPr>
+          <w:tab/>
+        </w:r>
+        <w:r>
+          <w:rPr>
+            <w:noProof/>
+            <w:webHidden/>
+          </w:rPr>
+          <w:fldChar w:fldCharType="begin"/>
+        </w:r>
+        <w:r>
+          <w:rPr>
+            <w:noProof/>
+            <w:webHidden/>
+          </w:rPr>
+          <w:instrText xml:space="preserve"> PAGEREF _Toc44165776 \h </w:instrText>
+        </w:r>
+        <w:r>
+          <w:rPr>
+            <w:noProof/>
+            <w:webHidden/>
+          </w:rPr>
+        </w:r>
+        <w:r>
+          <w:rPr>
+            <w:noProof/>
+            <w:webHidden/>
+          </w:rPr>
+          <w:fldChar w:fldCharType="separate"/>
+        </w:r>
+        <w:r>
+          <w:rPr>
+            <w:noProof/>
+            <w:webHidden/>
+          </w:rPr>
+          <w:t>1</w:t>
+        </w:r>
+        <w:r>
+          <w:rPr>
+            <w:noProof/>
+            <w:webHidden/>
+          </w:rPr>
+          <w:fldChar w:fldCharType="end"/>
+        </w:r>
+      </w:hyperlink>
+    </w:p>
+    <w:p>
+      <w:pPr>
+        <w:pStyle w:val="Verzeichnis3"/>
+        <w:tabs>
+          <w:tab w:val="left" w:pos="1200"/>
+          <w:tab w:val="right" w:leader="dot" w:pos="9062"/>
+        </w:tabs>
+        <w:rPr>
+          <w:rFonts w:eastAsiaTheme="minorEastAsia" w:cstheme="minorBidi"/>
+          <w:i w:val="0"/>
+          <w:iCs w:val="0"/>
+          <w:noProof/>
+          <w:sz w:val="22"/>
+          <w:szCs w:val="22"/>
+          <w:lang w:eastAsia="de-DE"/>
+        </w:rPr>
+      </w:pPr>
+      <w:hyperlink w:anchor="_Toc44165777" w:history="1">
+        <w:r>
+          <w:rPr>
+            <w:rStyle w:val="Hyperlink"/>
+            <w:noProof/>
+          </w:rPr>
+          <w:t>1.2.2.</w:t>
+        </w:r>
+        <w:r>
+          <w:rPr>
+            <w:rFonts w:eastAsiaTheme="minorEastAsia" w:cstheme="minorBidi"/>
+            <w:i w:val="0"/>
+            <w:iCs w:val="0"/>
+            <w:noProof/>
+            <w:sz w:val="22"/>
+            <w:szCs w:val="22"/>
+            <w:lang w:eastAsia="de-DE"/>
+          </w:rPr>
+          <w:tab/>
+        </w:r>
+        <w:r>
+          <w:rPr>
+            <w:rStyle w:val="Hyperlink"/>
+            <w:noProof/>
+          </w:rPr>
+          <w:t>Tensorflow</w:t>
+        </w:r>
+        <w:r>
+          <w:rPr>
+            <w:noProof/>
+            <w:webHidden/>
+          </w:rPr>
+          <w:tab/>
+        </w:r>
+        <w:r>
+          <w:rPr>
+            <w:noProof/>
+            <w:webHidden/>
+          </w:rPr>
+          <w:fldChar w:fldCharType="begin"/>
+        </w:r>
+        <w:r>
+          <w:rPr>
+            <w:noProof/>
+            <w:webHidden/>
+          </w:rPr>
+          <w:instrText xml:space="preserve"> PAGEREF _Toc44165777 \h </w:instrText>
+        </w:r>
+        <w:r>
+          <w:rPr>
+            <w:noProof/>
+            <w:webHidden/>
+          </w:rPr>
+        </w:r>
+        <w:r>
+          <w:rPr>
+            <w:noProof/>
+            <w:webHidden/>
+          </w:rPr>
+          <w:fldChar w:fldCharType="separate"/>
+        </w:r>
+        <w:r>
+          <w:rPr>
+            <w:noProof/>
+            <w:webHidden/>
+          </w:rPr>
+          <w:t>1</w:t>
+        </w:r>
+        <w:r>
+          <w:rPr>
+            <w:noProof/>
+            <w:webHidden/>
+          </w:rPr>
+          <w:fldChar w:fldCharType="end"/>
+        </w:r>
+      </w:hyperlink>
+    </w:p>
+    <w:p>
+      <w:pPr>
+        <w:pStyle w:val="Verzeichnis1"/>
+        <w:tabs>
+          <w:tab w:val="left" w:pos="480"/>
+          <w:tab w:val="right" w:leader="dot" w:pos="9062"/>
+        </w:tabs>
+        <w:rPr>
+          <w:rFonts w:eastAsiaTheme="minorEastAsia" w:cstheme="minorBidi"/>
+          <w:b w:val="0"/>
+          <w:bCs w:val="0"/>
+          <w:caps w:val="0"/>
+          <w:noProof/>
+          <w:sz w:val="22"/>
+          <w:szCs w:val="22"/>
+          <w:lang w:eastAsia="de-DE"/>
+        </w:rPr>
+      </w:pPr>
+      <w:hyperlink w:anchor="_Toc44165778" w:history="1">
+        <w:r>
+          <w:rPr>
+            <w:rStyle w:val="Hyperlink"/>
+            <w:noProof/>
+          </w:rPr>
+          <w:t>2.</w:t>
+        </w:r>
+        <w:r>
+          <w:rPr>
+            <w:rFonts w:eastAsiaTheme="minorEastAsia" w:cstheme="minorBidi"/>
+            <w:b w:val="0"/>
+            <w:bCs w:val="0"/>
+            <w:caps w:val="0"/>
+            <w:noProof/>
+            <w:sz w:val="22"/>
+            <w:szCs w:val="22"/>
+            <w:lang w:eastAsia="de-DE"/>
+          </w:rPr>
+          <w:tab/>
+        </w:r>
+        <w:r>
+          <w:rPr>
+            <w:rStyle w:val="Hyperlink"/>
+            <w:noProof/>
+          </w:rPr>
+          <w:t>Umsetzung</w:t>
+        </w:r>
+        <w:r>
+          <w:rPr>
+            <w:noProof/>
+            <w:webHidden/>
+          </w:rPr>
+          <w:tab/>
+        </w:r>
+        <w:r>
+          <w:rPr>
+            <w:noProof/>
+            <w:webHidden/>
+          </w:rPr>
+          <w:fldChar w:fldCharType="begin"/>
+        </w:r>
+        <w:r>
+          <w:rPr>
+            <w:noProof/>
+            <w:webHidden/>
+          </w:rPr>
+          <w:instrText xml:space="preserve"> PAGEREF _Toc44165778 \h </w:instrText>
+        </w:r>
+        <w:r>
+          <w:rPr>
+            <w:noProof/>
+            <w:webHidden/>
+          </w:rPr>
+        </w:r>
+        <w:r>
+          <w:rPr>
+            <w:noProof/>
+            <w:webHidden/>
+          </w:rPr>
+          <w:fldChar w:fldCharType="separate"/>
+        </w:r>
+        <w:r>
+          <w:rPr>
+            <w:noProof/>
+            <w:webHidden/>
+          </w:rPr>
+          <w:t>2</w:t>
+        </w:r>
+        <w:r>
+          <w:rPr>
+            <w:noProof/>
+            <w:webHidden/>
+          </w:rPr>
+          <w:fldChar w:fldCharType="end"/>
+        </w:r>
+      </w:hyperlink>
+    </w:p>
+    <w:p>
+      <w:pPr>
+        <w:pStyle w:val="Verzeichnis2"/>
+        <w:tabs>
+          <w:tab w:val="left" w:pos="960"/>
+          <w:tab w:val="right" w:leader="dot" w:pos="9062"/>
+        </w:tabs>
+        <w:rPr>
+          <w:rFonts w:eastAsiaTheme="minorEastAsia" w:cstheme="minorBidi"/>
+          <w:smallCaps w:val="0"/>
+          <w:noProof/>
+          <w:sz w:val="22"/>
+          <w:szCs w:val="22"/>
+          <w:lang w:eastAsia="de-DE"/>
+        </w:rPr>
+      </w:pPr>
+      <w:hyperlink w:anchor="_Toc44165779" w:history="1">
+        <w:r>
+          <w:rPr>
+            <w:rStyle w:val="Hyperlink"/>
+            <w:rFonts w:asciiTheme="majorHAnsi" w:hAnsiTheme="majorHAnsi" w:cstheme="majorHAnsi"/>
+            <w:noProof/>
+          </w:rPr>
+          <w:t>2.1.</w:t>
+        </w:r>
+        <w:r>
+          <w:rPr>
+            <w:rFonts w:eastAsiaTheme="minorEastAsia" w:cstheme="minorBidi"/>
+            <w:smallCaps w:val="0"/>
+            <w:noProof/>
+            <w:sz w:val="22"/>
+            <w:szCs w:val="22"/>
+            <w:lang w:eastAsia="de-DE"/>
+          </w:rPr>
+          <w:tab/>
+        </w:r>
+        <w:r>
+          <w:rPr>
+            <w:rStyle w:val="Hyperlink"/>
+            <w:noProof/>
+          </w:rPr>
+          <w:t>Lösungsansatz</w:t>
+        </w:r>
+        <w:r>
+          <w:rPr>
+            <w:noProof/>
+            <w:webHidden/>
+          </w:rPr>
+          <w:tab/>
+        </w:r>
+        <w:r>
+          <w:rPr>
+            <w:noProof/>
+            <w:webHidden/>
+          </w:rPr>
+          <w:fldChar w:fldCharType="begin"/>
+        </w:r>
+        <w:r>
+          <w:rPr>
+            <w:noProof/>
+            <w:webHidden/>
+          </w:rPr>
+          <w:instrText xml:space="preserve"> PAGEREF _Toc44165779 \h </w:instrText>
+        </w:r>
+        <w:r>
+          <w:rPr>
+            <w:noProof/>
+            <w:webHidden/>
+          </w:rPr>
+        </w:r>
+        <w:r>
+          <w:rPr>
+            <w:noProof/>
+            <w:webHidden/>
+          </w:rPr>
+          <w:fldChar w:fldCharType="separate"/>
+        </w:r>
+        <w:r>
+          <w:rPr>
+            <w:noProof/>
+            <w:webHidden/>
+          </w:rPr>
+          <w:t>2</w:t>
+        </w:r>
+        <w:r>
+          <w:rPr>
+            <w:noProof/>
+            <w:webHidden/>
+          </w:rPr>
+          <w:fldChar w:fldCharType="end"/>
+        </w:r>
+      </w:hyperlink>
+    </w:p>
+    <w:p>
+      <w:pPr>
+        <w:pStyle w:val="Verzeichnis3"/>
+        <w:tabs>
+          <w:tab w:val="left" w:pos="1200"/>
+          <w:tab w:val="right" w:leader="dot" w:pos="9062"/>
+        </w:tabs>
+        <w:rPr>
+          <w:rFonts w:eastAsiaTheme="minorEastAsia" w:cstheme="minorBidi"/>
+          <w:i w:val="0"/>
+          <w:iCs w:val="0"/>
+          <w:noProof/>
+          <w:sz w:val="22"/>
+          <w:szCs w:val="22"/>
+          <w:lang w:eastAsia="de-DE"/>
+        </w:rPr>
+      </w:pPr>
+      <w:hyperlink w:anchor="_Toc44165780" w:history="1">
+        <w:r>
+          <w:rPr>
+            <w:rStyle w:val="Hyperlink"/>
+            <w:noProof/>
+          </w:rPr>
+          <w:t>2.1.1.</w:t>
+        </w:r>
+        <w:r>
+          <w:rPr>
+            <w:rFonts w:eastAsiaTheme="minorEastAsia" w:cstheme="minorBidi"/>
+            <w:i w:val="0"/>
+            <w:iCs w:val="0"/>
+            <w:noProof/>
+            <w:sz w:val="22"/>
+            <w:szCs w:val="22"/>
+            <w:lang w:eastAsia="de-DE"/>
+          </w:rPr>
+          <w:tab/>
+        </w:r>
+        <w:r>
+          <w:rPr>
+            <w:rStyle w:val="Hyperlink"/>
+            <w:noProof/>
+          </w:rPr>
+          <w:t>verwendete Technologien</w:t>
+        </w:r>
+        <w:r>
+          <w:rPr>
+            <w:noProof/>
+            <w:webHidden/>
+          </w:rPr>
+          <w:tab/>
+        </w:r>
+        <w:r>
+          <w:rPr>
+            <w:noProof/>
+            <w:webHidden/>
+          </w:rPr>
+          <w:fldChar w:fldCharType="begin"/>
+        </w:r>
+        <w:r>
+          <w:rPr>
+            <w:noProof/>
+            <w:webHidden/>
+          </w:rPr>
+          <w:instrText xml:space="preserve"> PAGEREF _Toc44165780 \h </w:instrText>
+        </w:r>
+        <w:r>
+          <w:rPr>
+            <w:noProof/>
+            <w:webHidden/>
+          </w:rPr>
+        </w:r>
+        <w:r>
+          <w:rPr>
+            <w:noProof/>
+            <w:webHidden/>
+          </w:rPr>
+          <w:fldChar w:fldCharType="separate"/>
+        </w:r>
+        <w:r>
+          <w:rPr>
+            <w:noProof/>
+            <w:webHidden/>
+          </w:rPr>
+          <w:t>2</w:t>
+        </w:r>
+        <w:r>
+          <w:rPr>
+            <w:noProof/>
+            <w:webHidden/>
+          </w:rPr>
+          <w:fldChar w:fldCharType="end"/>
+        </w:r>
+      </w:hyperlink>
+    </w:p>
+    <w:p>
+      <w:pPr>
+        <w:pStyle w:val="Verzeichnis4"/>
+        <w:tabs>
+          <w:tab w:val="right" w:leader="dot" w:pos="9062"/>
+        </w:tabs>
+        <w:rPr>
+          <w:rFonts w:eastAsiaTheme="minorEastAsia" w:cstheme="minorBidi"/>
+          <w:noProof/>
+          <w:sz w:val="22"/>
+          <w:szCs w:val="22"/>
+          <w:lang w:eastAsia="de-DE"/>
+        </w:rPr>
+      </w:pPr>
+      <w:hyperlink w:anchor="_Toc44165781" w:history="1">
+        <w:r>
+          <w:rPr>
+            <w:rStyle w:val="Hyperlink"/>
+            <w:noProof/>
+          </w:rPr>
+          <w:t>GitHub:</w:t>
+        </w:r>
+        <w:r>
+          <w:rPr>
+            <w:noProof/>
+            <w:webHidden/>
+          </w:rPr>
+          <w:tab/>
+        </w:r>
+        <w:r>
+          <w:rPr>
+            <w:noProof/>
+            <w:webHidden/>
+          </w:rPr>
+          <w:fldChar w:fldCharType="begin"/>
+        </w:r>
+        <w:r>
+          <w:rPr>
+            <w:noProof/>
+            <w:webHidden/>
+          </w:rPr>
+          <w:instrText xml:space="preserve"> PAGEREF _Toc44165781 \h </w:instrText>
+        </w:r>
+        <w:r>
+          <w:rPr>
+            <w:noProof/>
+            <w:webHidden/>
+          </w:rPr>
+        </w:r>
+        <w:r>
+          <w:rPr>
+            <w:noProof/>
+            <w:webHidden/>
+          </w:rPr>
+          <w:fldChar w:fldCharType="separate"/>
+        </w:r>
+        <w:r>
+          <w:rPr>
+            <w:noProof/>
+            <w:webHidden/>
+          </w:rPr>
+          <w:t>2</w:t>
+        </w:r>
+        <w:r>
+          <w:rPr>
+            <w:noProof/>
+            <w:webHidden/>
+          </w:rPr>
+          <w:fldChar w:fldCharType="end"/>
+        </w:r>
+      </w:hyperlink>
+    </w:p>
+    <w:p>
+      <w:pPr>
+        <w:pStyle w:val="Verzeichnis4"/>
+        <w:tabs>
+          <w:tab w:val="right" w:leader="dot" w:pos="9062"/>
+        </w:tabs>
+        <w:rPr>
+          <w:rFonts w:eastAsiaTheme="minorEastAsia" w:cstheme="minorBidi"/>
+          <w:noProof/>
+          <w:sz w:val="22"/>
+          <w:szCs w:val="22"/>
+          <w:lang w:eastAsia="de-DE"/>
+        </w:rPr>
+      </w:pPr>
+      <w:hyperlink w:anchor="_Toc44165782" w:history="1">
+        <w:r>
+          <w:rPr>
+            <w:rStyle w:val="Hyperlink"/>
+            <w:noProof/>
+          </w:rPr>
+          <w:t>Swagger:</w:t>
+        </w:r>
+        <w:r>
+          <w:rPr>
+            <w:noProof/>
+            <w:webHidden/>
+          </w:rPr>
+          <w:tab/>
+        </w:r>
+        <w:r>
+          <w:rPr>
+            <w:noProof/>
+            <w:webHidden/>
+          </w:rPr>
+          <w:fldChar w:fldCharType="begin"/>
+        </w:r>
+        <w:r>
+          <w:rPr>
+            <w:noProof/>
+            <w:webHidden/>
+          </w:rPr>
+          <w:instrText xml:space="preserve"> PAGEREF _Toc44165782 \h </w:instrText>
+        </w:r>
+        <w:r>
+          <w:rPr>
+            <w:noProof/>
+            <w:webHidden/>
+          </w:rPr>
+        </w:r>
+        <w:r>
+          <w:rPr>
+            <w:noProof/>
+            <w:webHidden/>
+          </w:rPr>
+          <w:fldChar w:fldCharType="separate"/>
+        </w:r>
+        <w:r>
+          <w:rPr>
+            <w:noProof/>
+            <w:webHidden/>
+          </w:rPr>
+          <w:t>2</w:t>
+        </w:r>
+        <w:r>
+          <w:rPr>
+            <w:noProof/>
+            <w:webHidden/>
+          </w:rPr>
+          <w:fldChar w:fldCharType="end"/>
+        </w:r>
+      </w:hyperlink>
+    </w:p>
+    <w:p>
+      <w:pPr>
+        <w:pStyle w:val="Verzeichnis4"/>
+        <w:tabs>
+          <w:tab w:val="right" w:leader="dot" w:pos="9062"/>
+        </w:tabs>
+        <w:rPr>
+          <w:rFonts w:eastAsiaTheme="minorEastAsia" w:cstheme="minorBidi"/>
+          <w:noProof/>
+          <w:sz w:val="22"/>
+          <w:szCs w:val="22"/>
+          <w:lang w:eastAsia="de-DE"/>
+        </w:rPr>
+      </w:pPr>
+      <w:hyperlink w:anchor="_Toc44165783" w:history="1">
+        <w:r>
+          <w:rPr>
+            <w:rStyle w:val="Hyperlink"/>
+            <w:noProof/>
+          </w:rPr>
+          <w:t>Express:</w:t>
+        </w:r>
+        <w:r>
+          <w:rPr>
+            <w:noProof/>
+            <w:webHidden/>
+          </w:rPr>
+          <w:tab/>
+        </w:r>
+        <w:r>
+          <w:rPr>
+            <w:noProof/>
+            <w:webHidden/>
+          </w:rPr>
+          <w:fldChar w:fldCharType="begin"/>
+        </w:r>
+        <w:r>
+          <w:rPr>
+            <w:noProof/>
+            <w:webHidden/>
+          </w:rPr>
+          <w:instrText xml:space="preserve"> PAGEREF _Toc44165783 \h </w:instrText>
+        </w:r>
+        <w:r>
+          <w:rPr>
+            <w:noProof/>
+            <w:webHidden/>
+          </w:rPr>
+        </w:r>
+        <w:r>
+          <w:rPr>
+            <w:noProof/>
+            <w:webHidden/>
+          </w:rPr>
+          <w:fldChar w:fldCharType="separate"/>
+        </w:r>
+        <w:r>
+          <w:rPr>
+            <w:noProof/>
+            <w:webHidden/>
+          </w:rPr>
+          <w:t>2</w:t>
+        </w:r>
+        <w:r>
+          <w:rPr>
+            <w:noProof/>
+            <w:webHidden/>
+          </w:rPr>
+          <w:fldChar w:fldCharType="end"/>
+        </w:r>
+      </w:hyperlink>
+    </w:p>
+    <w:p>
+      <w:pPr>
+        <w:pStyle w:val="Verzeichnis4"/>
+        <w:tabs>
+          <w:tab w:val="right" w:leader="dot" w:pos="9062"/>
+        </w:tabs>
+        <w:rPr>
+          <w:rFonts w:eastAsiaTheme="minorEastAsia" w:cstheme="minorBidi"/>
+          <w:noProof/>
+          <w:sz w:val="22"/>
+          <w:szCs w:val="22"/>
+          <w:lang w:eastAsia="de-DE"/>
+        </w:rPr>
+      </w:pPr>
+      <w:hyperlink w:anchor="_Toc44165784" w:history="1">
+        <w:r>
+          <w:rPr>
+            <w:rStyle w:val="Hyperlink"/>
+            <w:noProof/>
+          </w:rPr>
+          <w:t>Tensorflow:</w:t>
+        </w:r>
+        <w:r>
+          <w:rPr>
+            <w:noProof/>
+            <w:webHidden/>
+          </w:rPr>
+          <w:tab/>
+        </w:r>
+        <w:r>
+          <w:rPr>
+            <w:noProof/>
+            <w:webHidden/>
+          </w:rPr>
+          <w:fldChar w:fldCharType="begin"/>
+        </w:r>
+        <w:r>
+          <w:rPr>
+            <w:noProof/>
+            <w:webHidden/>
+          </w:rPr>
+          <w:instrText xml:space="preserve"> PAGEREF _Toc44165784 \h </w:instrText>
+        </w:r>
+        <w:r>
+          <w:rPr>
+            <w:noProof/>
+            <w:webHidden/>
+          </w:rPr>
+        </w:r>
+        <w:r>
+          <w:rPr>
+            <w:noProof/>
+            <w:webHidden/>
+          </w:rPr>
+          <w:fldChar w:fldCharType="separate"/>
+        </w:r>
+        <w:r>
+          <w:rPr>
+            <w:noProof/>
+            <w:webHidden/>
+          </w:rPr>
+          <w:t>3</w:t>
+        </w:r>
+        <w:r>
+          <w:rPr>
+            <w:noProof/>
+            <w:webHidden/>
+          </w:rPr>
+          <w:fldChar w:fldCharType="end"/>
+        </w:r>
+      </w:hyperlink>
+    </w:p>
+    <w:p>
+      <w:pPr>
+        <w:pStyle w:val="Verzeichnis4"/>
+        <w:tabs>
+          <w:tab w:val="right" w:leader="dot" w:pos="9062"/>
+        </w:tabs>
+        <w:rPr>
+          <w:rFonts w:eastAsiaTheme="minorEastAsia" w:cstheme="minorBidi"/>
+          <w:noProof/>
+          <w:sz w:val="22"/>
+          <w:szCs w:val="22"/>
+          <w:lang w:eastAsia="de-DE"/>
+        </w:rPr>
+      </w:pPr>
+      <w:hyperlink w:anchor="_Toc44165785" w:history="1">
+        <w:r>
+          <w:rPr>
+            <w:rStyle w:val="Hyperlink"/>
+            <w:noProof/>
+            <w:lang w:val="en-US"/>
+          </w:rPr>
+          <w:t>HTML, CSS, ECMA-Script:</w:t>
+        </w:r>
+        <w:r>
+          <w:rPr>
+            <w:noProof/>
+            <w:webHidden/>
+          </w:rPr>
+          <w:tab/>
+        </w:r>
+        <w:r>
+          <w:rPr>
+            <w:noProof/>
+            <w:webHidden/>
+          </w:rPr>
+          <w:fldChar w:fldCharType="begin"/>
+        </w:r>
+        <w:r>
+          <w:rPr>
+            <w:noProof/>
+            <w:webHidden/>
+          </w:rPr>
+          <w:instrText xml:space="preserve"> PAGEREF _Toc44165785 \h </w:instrText>
+        </w:r>
+        <w:r>
+          <w:rPr>
+            <w:noProof/>
+            <w:webHidden/>
+          </w:rPr>
+        </w:r>
+        <w:r>
+          <w:rPr>
+            <w:noProof/>
+            <w:webHidden/>
+          </w:rPr>
+          <w:fldChar w:fldCharType="separate"/>
+        </w:r>
+        <w:r>
+          <w:rPr>
+            <w:noProof/>
+            <w:webHidden/>
+          </w:rPr>
+          <w:t>3</w:t>
+        </w:r>
+        <w:r>
+          <w:rPr>
+            <w:noProof/>
+            <w:webHidden/>
+          </w:rPr>
+          <w:fldChar w:fldCharType="end"/>
+        </w:r>
+      </w:hyperlink>
+    </w:p>
+    <w:p>
+      <w:pPr>
+        <w:pStyle w:val="Verzeichnis3"/>
+        <w:tabs>
+          <w:tab w:val="left" w:pos="1200"/>
+          <w:tab w:val="right" w:leader="dot" w:pos="9062"/>
+        </w:tabs>
+        <w:rPr>
+          <w:rFonts w:eastAsiaTheme="minorEastAsia" w:cstheme="minorBidi"/>
+          <w:i w:val="0"/>
+          <w:iCs w:val="0"/>
+          <w:noProof/>
+          <w:sz w:val="22"/>
+          <w:szCs w:val="22"/>
+          <w:lang w:eastAsia="de-DE"/>
+        </w:rPr>
+      </w:pPr>
+      <w:hyperlink w:anchor="_Toc44165786" w:history="1">
+        <w:r>
+          <w:rPr>
+            <w:rStyle w:val="Hyperlink"/>
+            <w:noProof/>
+          </w:rPr>
+          <w:t>2.1.2.</w:t>
+        </w:r>
+        <w:r>
+          <w:rPr>
+            <w:rFonts w:eastAsiaTheme="minorEastAsia" w:cstheme="minorBidi"/>
+            <w:i w:val="0"/>
+            <w:iCs w:val="0"/>
+            <w:noProof/>
+            <w:sz w:val="22"/>
+            <w:szCs w:val="22"/>
+            <w:lang w:eastAsia="de-DE"/>
+          </w:rPr>
+          <w:tab/>
+        </w:r>
+        <w:r>
+          <w:rPr>
+            <w:rStyle w:val="Hyperlink"/>
+            <w:noProof/>
+          </w:rPr>
+          <w:t>Architektur</w:t>
+        </w:r>
+        <w:r>
+          <w:rPr>
+            <w:noProof/>
+            <w:webHidden/>
+          </w:rPr>
+          <w:tab/>
+        </w:r>
+        <w:r>
+          <w:rPr>
+            <w:noProof/>
+            <w:webHidden/>
+          </w:rPr>
+          <w:fldChar w:fldCharType="begin"/>
+        </w:r>
+        <w:r>
+          <w:rPr>
+            <w:noProof/>
+            <w:webHidden/>
+          </w:rPr>
+          <w:instrText xml:space="preserve"> PAGEREF _Toc44165786 \h </w:instrText>
+        </w:r>
+        <w:r>
+          <w:rPr>
+            <w:noProof/>
+            <w:webHidden/>
+          </w:rPr>
+        </w:r>
+        <w:r>
+          <w:rPr>
+            <w:noProof/>
+            <w:webHidden/>
+          </w:rPr>
+          <w:fldChar w:fldCharType="separate"/>
+        </w:r>
+        <w:r>
+          <w:rPr>
+            <w:noProof/>
+            <w:webHidden/>
+          </w:rPr>
+          <w:t>3</w:t>
+        </w:r>
+        <w:r>
+          <w:rPr>
+            <w:noProof/>
+            <w:webHidden/>
+          </w:rPr>
+          <w:fldChar w:fldCharType="end"/>
+        </w:r>
+      </w:hyperlink>
+    </w:p>
+    <w:p>
+      <w:pPr>
+        <w:pStyle w:val="Verzeichnis3"/>
+        <w:tabs>
+          <w:tab w:val="left" w:pos="1200"/>
+          <w:tab w:val="right" w:leader="dot" w:pos="9062"/>
+        </w:tabs>
+        <w:rPr>
+          <w:rFonts w:eastAsiaTheme="minorEastAsia" w:cstheme="minorBidi"/>
+          <w:i w:val="0"/>
+          <w:iCs w:val="0"/>
+          <w:noProof/>
+          <w:sz w:val="22"/>
+          <w:szCs w:val="22"/>
+          <w:lang w:eastAsia="de-DE"/>
+        </w:rPr>
+      </w:pPr>
+      <w:hyperlink w:anchor="_Toc44165787" w:history="1">
+        <w:r>
+          <w:rPr>
+            <w:rStyle w:val="Hyperlink"/>
+            <w:noProof/>
+          </w:rPr>
+          <w:t>2.1.3.</w:t>
+        </w:r>
+        <w:r>
+          <w:rPr>
+            <w:rFonts w:eastAsiaTheme="minorEastAsia" w:cstheme="minorBidi"/>
+            <w:i w:val="0"/>
+            <w:iCs w:val="0"/>
+            <w:noProof/>
+            <w:sz w:val="22"/>
+            <w:szCs w:val="22"/>
+            <w:lang w:eastAsia="de-DE"/>
+          </w:rPr>
+          <w:tab/>
+        </w:r>
+        <w:r>
+          <w:rPr>
+            <w:rStyle w:val="Hyperlink"/>
+            <w:noProof/>
+          </w:rPr>
+          <w:t>Projektstruktur</w:t>
+        </w:r>
+        <w:r>
+          <w:rPr>
+            <w:noProof/>
+            <w:webHidden/>
+          </w:rPr>
+          <w:tab/>
+        </w:r>
+        <w:r>
+          <w:rPr>
+            <w:noProof/>
+            <w:webHidden/>
+          </w:rPr>
+          <w:fldChar w:fldCharType="begin"/>
+        </w:r>
+        <w:r>
+          <w:rPr>
+            <w:noProof/>
+            <w:webHidden/>
+          </w:rPr>
+          <w:instrText xml:space="preserve"> PAGEREF _Toc44165787 \h </w:instrText>
+        </w:r>
+        <w:r>
+          <w:rPr>
+            <w:noProof/>
+            <w:webHidden/>
+          </w:rPr>
+        </w:r>
+        <w:r>
+          <w:rPr>
+            <w:noProof/>
+            <w:webHidden/>
+          </w:rPr>
+          <w:fldChar w:fldCharType="separate"/>
+        </w:r>
+        <w:r>
+          <w:rPr>
+            <w:noProof/>
+            <w:webHidden/>
+          </w:rPr>
+          <w:t>4</w:t>
+        </w:r>
+        <w:r>
+          <w:rPr>
+            <w:noProof/>
+            <w:webHidden/>
+          </w:rPr>
+          <w:fldChar w:fldCharType="end"/>
+        </w:r>
+      </w:hyperlink>
+    </w:p>
+    <w:p>
+      <w:pPr>
+        <w:pStyle w:val="Verzeichnis2"/>
+        <w:tabs>
+          <w:tab w:val="left" w:pos="960"/>
+          <w:tab w:val="right" w:leader="dot" w:pos="9062"/>
+        </w:tabs>
+        <w:rPr>
+          <w:rFonts w:eastAsiaTheme="minorEastAsia" w:cstheme="minorBidi"/>
+          <w:smallCaps w:val="0"/>
+          <w:noProof/>
+          <w:sz w:val="22"/>
+          <w:szCs w:val="22"/>
+          <w:lang w:eastAsia="de-DE"/>
+        </w:rPr>
+      </w:pPr>
+      <w:hyperlink w:anchor="_Toc44165788" w:history="1">
+        <w:r>
+          <w:rPr>
+            <w:rStyle w:val="Hyperlink"/>
+            <w:noProof/>
+          </w:rPr>
+          <w:t>2.2.</w:t>
+        </w:r>
+        <w:r>
+          <w:rPr>
+            <w:rFonts w:eastAsiaTheme="minorEastAsia" w:cstheme="minorBidi"/>
+            <w:smallCaps w:val="0"/>
+            <w:noProof/>
+            <w:sz w:val="22"/>
+            <w:szCs w:val="22"/>
+            <w:lang w:eastAsia="de-DE"/>
+          </w:rPr>
+          <w:tab/>
+        </w:r>
+        <w:r>
+          <w:rPr>
+            <w:rStyle w:val="Hyperlink"/>
+            <w:noProof/>
+          </w:rPr>
+          <w:t>Herausforderungen</w:t>
+        </w:r>
+        <w:r>
+          <w:rPr>
+            <w:noProof/>
+            <w:webHidden/>
+          </w:rPr>
+          <w:tab/>
+        </w:r>
+        <w:r>
+          <w:rPr>
+            <w:noProof/>
+            <w:webHidden/>
+          </w:rPr>
+          <w:fldChar w:fldCharType="begin"/>
+        </w:r>
+        <w:r>
+          <w:rPr>
+            <w:noProof/>
+            <w:webHidden/>
+          </w:rPr>
+          <w:instrText xml:space="preserve"> PAGEREF _Toc44165788 \h </w:instrText>
+        </w:r>
+        <w:r>
+          <w:rPr>
+            <w:noProof/>
+            <w:webHidden/>
+          </w:rPr>
+        </w:r>
+        <w:r>
+          <w:rPr>
+            <w:noProof/>
+            <w:webHidden/>
+          </w:rPr>
+          <w:fldChar w:fldCharType="separate"/>
+        </w:r>
+        <w:r>
+          <w:rPr>
+            <w:noProof/>
+            <w:webHidden/>
+          </w:rPr>
+          <w:t>4</w:t>
+        </w:r>
+        <w:r>
+          <w:rPr>
+            <w:noProof/>
+            <w:webHidden/>
+          </w:rPr>
+          <w:fldChar w:fldCharType="end"/>
+        </w:r>
+      </w:hyperlink>
+    </w:p>
+    <w:p>
+      <w:pPr>
+        <w:pStyle w:val="Verzeichnis1"/>
+        <w:tabs>
+          <w:tab w:val="left" w:pos="480"/>
+          <w:tab w:val="right" w:leader="dot" w:pos="9062"/>
+        </w:tabs>
+        <w:rPr>
+          <w:rFonts w:eastAsiaTheme="minorEastAsia" w:cstheme="minorBidi"/>
+          <w:b w:val="0"/>
+          <w:bCs w:val="0"/>
+          <w:caps w:val="0"/>
+          <w:noProof/>
+          <w:sz w:val="22"/>
+          <w:szCs w:val="22"/>
+          <w:lang w:eastAsia="de-DE"/>
+        </w:rPr>
+      </w:pPr>
+      <w:hyperlink w:anchor="_Toc44165789" w:history="1">
+        <w:r>
+          <w:rPr>
+            <w:rStyle w:val="Hyperlink"/>
+            <w:noProof/>
+          </w:rPr>
+          <w:t>3.</w:t>
+        </w:r>
+        <w:r>
+          <w:rPr>
+            <w:rFonts w:eastAsiaTheme="minorEastAsia" w:cstheme="minorBidi"/>
+            <w:b w:val="0"/>
+            <w:bCs w:val="0"/>
+            <w:caps w:val="0"/>
+            <w:noProof/>
+            <w:sz w:val="22"/>
+            <w:szCs w:val="22"/>
+            <w:lang w:eastAsia="de-DE"/>
+          </w:rPr>
+          <w:tab/>
+        </w:r>
+        <w:r>
+          <w:rPr>
+            <w:rStyle w:val="Hyperlink"/>
+            <w:noProof/>
+          </w:rPr>
+          <w:t>Zusammenfassung</w:t>
+        </w:r>
+        <w:r>
+          <w:rPr>
+            <w:noProof/>
+            <w:webHidden/>
+          </w:rPr>
+          <w:tab/>
+        </w:r>
+        <w:r>
+          <w:rPr>
+            <w:noProof/>
+            <w:webHidden/>
+          </w:rPr>
+          <w:fldChar w:fldCharType="begin"/>
+        </w:r>
+        <w:r>
+          <w:rPr>
+            <w:noProof/>
+            <w:webHidden/>
+          </w:rPr>
+          <w:instrText xml:space="preserve"> PAGEREF _Toc44165789 \h </w:instrText>
+        </w:r>
+        <w:r>
+          <w:rPr>
+            <w:noProof/>
+            <w:webHidden/>
+          </w:rPr>
+        </w:r>
+        <w:r>
+          <w:rPr>
+            <w:noProof/>
+            <w:webHidden/>
+          </w:rPr>
+          <w:fldChar w:fldCharType="separate"/>
+        </w:r>
+        <w:r>
+          <w:rPr>
+            <w:noProof/>
+            <w:webHidden/>
+          </w:rPr>
+          <w:t>5</w:t>
+        </w:r>
+        <w:r>
+          <w:rPr>
+            <w:noProof/>
+            <w:webHidden/>
+          </w:rPr>
+          <w:fldChar w:fldCharType="end"/>
+        </w:r>
+      </w:hyperlink>
+    </w:p>
+    <w:p>
+      <w:pPr>
+        <w:pStyle w:val="Verzeichnis2"/>
+        <w:tabs>
+          <w:tab w:val="left" w:pos="960"/>
+          <w:tab w:val="right" w:leader="dot" w:pos="9062"/>
+        </w:tabs>
+        <w:rPr>
+          <w:rFonts w:eastAsiaTheme="minorEastAsia" w:cstheme="minorBidi"/>
+          <w:smallCaps w:val="0"/>
+          <w:noProof/>
+          <w:sz w:val="22"/>
+          <w:szCs w:val="22"/>
+          <w:lang w:eastAsia="de-DE"/>
+        </w:rPr>
+      </w:pPr>
+      <w:hyperlink w:anchor="_Toc44165790" w:history="1">
+        <w:r>
+          <w:rPr>
+            <w:rStyle w:val="Hyperlink"/>
+            <w:noProof/>
+          </w:rPr>
+          <w:t>3.1.</w:t>
+        </w:r>
+        <w:r>
+          <w:rPr>
+            <w:rFonts w:eastAsiaTheme="minorEastAsia" w:cstheme="minorBidi"/>
+            <w:smallCaps w:val="0"/>
+            <w:noProof/>
+            <w:sz w:val="22"/>
+            <w:szCs w:val="22"/>
+            <w:lang w:eastAsia="de-DE"/>
+          </w:rPr>
+          <w:tab/>
+        </w:r>
+        <w:r>
+          <w:rPr>
+            <w:rStyle w:val="Hyperlink"/>
+            <w:noProof/>
+          </w:rPr>
+          <w:t>Fazit</w:t>
+        </w:r>
+        <w:r>
+          <w:rPr>
+            <w:noProof/>
+            <w:webHidden/>
+          </w:rPr>
+          <w:tab/>
+        </w:r>
+        <w:r>
+          <w:rPr>
+            <w:noProof/>
+            <w:webHidden/>
+          </w:rPr>
+          <w:fldChar w:fldCharType="begin"/>
+        </w:r>
+        <w:r>
+          <w:rPr>
+            <w:noProof/>
+            <w:webHidden/>
+          </w:rPr>
+          <w:instrText xml:space="preserve"> PAGEREF _Toc44165790 \h </w:instrText>
+        </w:r>
+        <w:r>
+          <w:rPr>
+            <w:noProof/>
+            <w:webHidden/>
+          </w:rPr>
+        </w:r>
+        <w:r>
+          <w:rPr>
+            <w:noProof/>
+            <w:webHidden/>
+          </w:rPr>
+          <w:fldChar w:fldCharType="separate"/>
+        </w:r>
+        <w:r>
+          <w:rPr>
+            <w:noProof/>
+            <w:webHidden/>
+          </w:rPr>
+          <w:t>5</w:t>
+        </w:r>
+        <w:r>
+          <w:rPr>
+            <w:noProof/>
+            <w:webHidden/>
+          </w:rPr>
+          <w:fldChar w:fldCharType="end"/>
+        </w:r>
+      </w:hyperlink>
+    </w:p>
+    <w:p>
+      <w:pPr>
+        <w:pStyle w:val="Verzeichnis2"/>
+        <w:tabs>
+          <w:tab w:val="left" w:pos="960"/>
+          <w:tab w:val="right" w:leader="dot" w:pos="9062"/>
+        </w:tabs>
+        <w:rPr>
+          <w:rFonts w:eastAsiaTheme="minorEastAsia" w:cstheme="minorBidi"/>
+          <w:smallCaps w:val="0"/>
+          <w:noProof/>
+          <w:sz w:val="22"/>
+          <w:szCs w:val="22"/>
+          <w:lang w:eastAsia="de-DE"/>
+        </w:rPr>
+      </w:pPr>
+      <w:hyperlink w:anchor="_Toc44165791" w:history="1">
+        <w:r>
+          <w:rPr>
+            <w:rStyle w:val="Hyperlink"/>
+            <w:noProof/>
+          </w:rPr>
+          <w:t>3.2.</w:t>
+        </w:r>
+        <w:r>
+          <w:rPr>
+            <w:rFonts w:eastAsiaTheme="minorEastAsia" w:cstheme="minorBidi"/>
+            <w:smallCaps w:val="0"/>
+            <w:noProof/>
+            <w:sz w:val="22"/>
+            <w:szCs w:val="22"/>
+            <w:lang w:eastAsia="de-DE"/>
+          </w:rPr>
+          <w:tab/>
+        </w:r>
+        <w:r>
+          <w:rPr>
+            <w:rStyle w:val="Hyperlink"/>
+            <w:noProof/>
+          </w:rPr>
+          <w:t>Ausblick</w:t>
+        </w:r>
+        <w:r>
+          <w:rPr>
+            <w:noProof/>
+            <w:webHidden/>
+          </w:rPr>
+          <w:tab/>
+        </w:r>
+        <w:r>
+          <w:rPr>
+            <w:noProof/>
+            <w:webHidden/>
+          </w:rPr>
+          <w:fldChar w:fldCharType="begin"/>
+        </w:r>
+        <w:r>
+          <w:rPr>
+            <w:noProof/>
+            <w:webHidden/>
+          </w:rPr>
+          <w:instrText xml:space="preserve"> PAGEREF _Toc44165791 \h </w:instrText>
+        </w:r>
+        <w:r>
+          <w:rPr>
+            <w:noProof/>
+            <w:webHidden/>
+          </w:rPr>
+        </w:r>
+        <w:r>
+          <w:rPr>
+            <w:noProof/>
+            <w:webHidden/>
+          </w:rPr>
+          <w:fldChar w:fldCharType="separate"/>
+        </w:r>
+        <w:r>
+          <w:rPr>
+            <w:noProof/>
+            <w:webHidden/>
+          </w:rPr>
+          <w:t>5</w:t>
+        </w:r>
+        <w:r>
+          <w:rPr>
+            <w:noProof/>
+            <w:webHidden/>
+          </w:rPr>
+          <w:fldChar w:fldCharType="end"/>
+        </w:r>
+      </w:hyperlink>
+    </w:p>
+    <w:p>
+      <w:pPr>
+        <w:pStyle w:val="Verzeichnis2"/>
+        <w:tabs>
+          <w:tab w:val="left" w:pos="960"/>
+          <w:tab w:val="right" w:leader="dot" w:pos="9062"/>
+        </w:tabs>
+        <w:rPr>
+          <w:rFonts w:eastAsiaTheme="minorEastAsia" w:cstheme="minorBidi"/>
+          <w:smallCaps w:val="0"/>
+          <w:noProof/>
+          <w:sz w:val="22"/>
+          <w:szCs w:val="22"/>
+          <w:lang w:eastAsia="de-DE"/>
+        </w:rPr>
+      </w:pPr>
+      <w:hyperlink w:anchor="_Toc44165792" w:history="1">
+        <w:r>
+          <w:rPr>
+            <w:rStyle w:val="Hyperlink"/>
+            <w:noProof/>
+          </w:rPr>
+          <w:t>3.3.</w:t>
+        </w:r>
+        <w:r>
+          <w:rPr>
+            <w:rFonts w:eastAsiaTheme="minorEastAsia" w:cstheme="minorBidi"/>
+            <w:smallCaps w:val="0"/>
+            <w:noProof/>
+            <w:sz w:val="22"/>
+            <w:szCs w:val="22"/>
+            <w:lang w:eastAsia="de-DE"/>
+          </w:rPr>
+          <w:tab/>
+        </w:r>
+        <w:r>
+          <w:rPr>
+            <w:rStyle w:val="Hyperlink"/>
+            <w:noProof/>
+          </w:rPr>
+          <w:t>Weitere Dokumentation</w:t>
+        </w:r>
+        <w:r>
+          <w:rPr>
+            <w:noProof/>
+            <w:webHidden/>
+          </w:rPr>
+          <w:tab/>
+        </w:r>
+        <w:r>
+          <w:rPr>
+            <w:noProof/>
+            <w:webHidden/>
+          </w:rPr>
+          <w:fldChar w:fldCharType="begin"/>
+        </w:r>
+        <w:r>
+          <w:rPr>
+            <w:noProof/>
+            <w:webHidden/>
+          </w:rPr>
+          <w:instrText xml:space="preserve"> PAGEREF _Toc44165792 \h </w:instrText>
+        </w:r>
+        <w:r>
+          <w:rPr>
+            <w:noProof/>
+            <w:webHidden/>
+          </w:rPr>
+        </w:r>
+        <w:r>
+          <w:rPr>
+            <w:noProof/>
+            <w:webHidden/>
+          </w:rPr>
+          <w:fldChar w:fldCharType="separate"/>
+        </w:r>
+        <w:r>
+          <w:rPr>
+            <w:noProof/>
+            <w:webHidden/>
+          </w:rPr>
+          <w:t>5</w:t>
+        </w:r>
+        <w:r>
+          <w:rPr>
+            <w:noProof/>
+            <w:webHidden/>
+          </w:rPr>
+          <w:fldChar w:fldCharType="end"/>
+        </w:r>
+      </w:hyperlink>
+    </w:p>
+    <w:p>
+      <w:r>
+        <w:fldChar w:fldCharType="end"/>
       </w:r>
     </w:p>
     <w:p>
@@ -339,12 +2342,131 @@
           <w:numId w:val="0"/>
         </w:numPr>
       </w:pPr>
-      <w:bookmarkStart w:id="1" w:name="_Toc44102912"/>
+      <w:bookmarkStart w:id="3" w:name="_Toc44102912"/>
+      <w:bookmarkStart w:id="4" w:name="_Toc44160165"/>
+      <w:bookmarkStart w:id="5" w:name="_Toc44165771"/>
       <w:r>
         <w:lastRenderedPageBreak/>
+        <w:t>Abkürzungen</w:t>
+      </w:r>
+      <w:bookmarkEnd w:id="4"/>
+      <w:bookmarkEnd w:id="5"/>
+    </w:p>
+    <w:p>
+      <w:r>
+        <w:rPr>
+          <w:b/>
+        </w:rPr>
+        <w:t>API</w:t>
+      </w:r>
+      <w:r>
+        <w:rPr>
+          <w:b/>
+        </w:rPr>
+        <w:tab/>
+      </w:r>
+      <w:r>
+        <w:rPr>
+          <w:b/>
+        </w:rPr>
+        <w:tab/>
+      </w:r>
+      <w:r>
+        <w:rPr>
+          <w:b/>
+        </w:rPr>
+        <w:tab/>
+      </w:r>
+      <w:r>
+        <w:rPr>
+          <w:b/>
+        </w:rPr>
+        <w:tab/>
+      </w:r>
+      <w:proofErr w:type="spellStart"/>
+      <w:r>
+        <w:t>Application</w:t>
+      </w:r>
+      <w:proofErr w:type="spellEnd"/>
+      <w:r>
+        <w:t xml:space="preserve"> </w:t>
+      </w:r>
+      <w:proofErr w:type="spellStart"/>
+      <w:r>
+        <w:t>Programming</w:t>
+      </w:r>
+      <w:proofErr w:type="spellEnd"/>
+      <w:r>
+        <w:t xml:space="preserve"> Interface</w:t>
+      </w:r>
+    </w:p>
+    <w:p>
+      <w:r>
+        <w:rPr>
+          <w:b/>
+          <w:bCs/>
+        </w:rPr>
+        <w:t>GPU</w:t>
+      </w:r>
+      <w:r>
+        <w:tab/>
+      </w:r>
+      <w:r>
+        <w:tab/>
+      </w:r>
+      <w:r>
+        <w:tab/>
+      </w:r>
+      <w:r>
+        <w:tab/>
+        <w:t>Graphics Processing Unit</w:t>
+      </w:r>
+    </w:p>
+    <w:p>
+      <w:r>
+        <w:rPr>
+          <w:b/>
+          <w:bCs/>
+        </w:rPr>
+        <w:t>NPM</w:t>
+      </w:r>
+      <w:r>
+        <w:tab/>
+      </w:r>
+      <w:r>
+        <w:tab/>
+      </w:r>
+      <w:r>
+        <w:tab/>
+      </w:r>
+      <w:r>
+        <w:tab/>
+      </w:r>
+      <w:proofErr w:type="spellStart"/>
+      <w:r>
+        <w:t>Node</w:t>
+      </w:r>
+      <w:proofErr w:type="spellEnd"/>
+      <w:r>
+        <w:t xml:space="preserve"> Package Manager</w:t>
+      </w:r>
+    </w:p>
+    <w:p>
+      <w:pPr>
+        <w:pStyle w:val="berschrift1"/>
+        <w:numPr>
+          <w:ilvl w:val="0"/>
+          <w:numId w:val="0"/>
+        </w:numPr>
+      </w:pPr>
+      <w:bookmarkStart w:id="6" w:name="_Toc44160166"/>
+      <w:bookmarkStart w:id="7" w:name="_Toc44165772"/>
+      <w:r>
         <w:t>Abbildungsverzeichnis</w:t>
       </w:r>
-      <w:bookmarkEnd w:id="1"/>
+      <w:bookmarkEnd w:id="3"/>
+      <w:bookmarkEnd w:id="6"/>
+      <w:bookmarkEnd w:id="7"/>
     </w:p>
     <w:p/>
     <w:p>
@@ -365,34 +2487,388 @@
       <w:pPr>
         <w:pStyle w:val="berschrift1"/>
       </w:pPr>
-      <w:bookmarkStart w:id="2" w:name="_Toc44102913"/>
+      <w:bookmarkStart w:id="8" w:name="_Toc44102913"/>
+      <w:bookmarkStart w:id="9" w:name="_Toc44160167"/>
+      <w:bookmarkStart w:id="10" w:name="_Toc44165773"/>
       <w:r>
         <w:lastRenderedPageBreak/>
         <w:t>Einleitung</w:t>
       </w:r>
-      <w:bookmarkEnd w:id="2"/>
+      <w:bookmarkEnd w:id="8"/>
+      <w:bookmarkEnd w:id="9"/>
+      <w:bookmarkEnd w:id="10"/>
     </w:p>
     <w:p>
       <w:pPr>
         <w:pStyle w:val="berschrift2"/>
       </w:pPr>
-      <w:bookmarkStart w:id="3" w:name="_Toc44102914"/>
+      <w:bookmarkStart w:id="11" w:name="_Toc44102914"/>
+      <w:bookmarkStart w:id="12" w:name="_Toc44160168"/>
+      <w:bookmarkStart w:id="13" w:name="_Toc44165774"/>
       <w:r>
         <w:t>Problemstellung</w:t>
       </w:r>
-      <w:bookmarkEnd w:id="3"/>
+      <w:bookmarkEnd w:id="11"/>
+      <w:bookmarkEnd w:id="12"/>
+      <w:bookmarkEnd w:id="13"/>
+    </w:p>
+    <w:p>
+      <w:r>
+        <w:t xml:space="preserve">Ziel dieses Projekts ist die </w:t>
+      </w:r>
+      <w:r>
+        <w:t>Entwicklung einer Webapp</w:t>
+      </w:r>
+      <w:r>
+        <w:t>likation</w:t>
+      </w:r>
+      <w:r>
+        <w:t xml:space="preserve">, </w:t>
+      </w:r>
+      <w:r>
+        <w:t xml:space="preserve">die </w:t>
+      </w:r>
+      <w:r>
+        <w:t xml:space="preserve">ihren </w:t>
+      </w:r>
+      <w:r>
+        <w:t>Ben</w:t>
+      </w:r>
+      <w:r>
+        <w:t>utzern</w:t>
+      </w:r>
+      <w:r>
+        <w:t xml:space="preserve"> </w:t>
+      </w:r>
+      <w:r>
+        <w:t>die Möglichkeit bietet</w:t>
+      </w:r>
+      <w:r>
+        <w:t>,</w:t>
+      </w:r>
+      <w:r>
+        <w:t xml:space="preserve"> mithilfe eines </w:t>
+      </w:r>
+      <w:r>
+        <w:t xml:space="preserve">Zeichenfensters </w:t>
+      </w:r>
+      <w:r>
+        <w:t xml:space="preserve">Bilder von </w:t>
+      </w:r>
+      <w:r>
+        <w:t>handgeschriebenen</w:t>
+      </w:r>
+      <w:r>
+        <w:t xml:space="preserve"> Zahlen zu erstellen</w:t>
+      </w:r>
+      <w:r>
+        <w:t xml:space="preserve">. Diese Bilder </w:t>
+      </w:r>
+      <w:r>
+        <w:t>werden</w:t>
+      </w:r>
+      <w:r>
+        <w:t xml:space="preserve"> dann von der App analysier</w:t>
+      </w:r>
+      <w:r>
+        <w:t>t</w:t>
+      </w:r>
+      <w:r>
+        <w:t xml:space="preserve"> mit dem Ziel</w:t>
+      </w:r>
+      <w:r>
+        <w:t>,</w:t>
+      </w:r>
+      <w:r>
+        <w:t xml:space="preserve"> die auf dem Bild enthaltene Zahl zu erkennen.</w:t>
+      </w:r>
+      <w:r>
+        <w:t xml:space="preserve"> </w:t>
+      </w:r>
+      <w:r>
+        <w:t xml:space="preserve">Dem Benutzer </w:t>
+      </w:r>
+      <w:r>
+        <w:t>soll</w:t>
+      </w:r>
+      <w:r>
+        <w:t xml:space="preserve"> dann das Ergebnis der Analyse präsentiert werden, </w:t>
+      </w:r>
+      <w:r>
+        <w:t>wobei</w:t>
+      </w:r>
+      <w:r>
+        <w:t xml:space="preserve"> für jede Zahl ein Prozentsatz angegeben wird, um zu zeigen, wie sicher die Anwendung ist, </w:t>
+      </w:r>
+      <w:r>
+        <w:t>dass diese Zahl die richtige ist</w:t>
+      </w:r>
+      <w:r>
+        <w:t>.</w:t>
+      </w:r>
+      <w:r>
+        <w:t xml:space="preserve"> Die Analyse der Zahlen soll mithi</w:t>
+      </w:r>
+      <w:r>
+        <w:t>lfe</w:t>
+      </w:r>
+      <w:r>
+        <w:t xml:space="preserve"> von Machine Learning</w:t>
+      </w:r>
+      <w:r>
+        <w:t xml:space="preserve"> umgesetzt werden.</w:t>
+      </w:r>
     </w:p>
     <w:p/>
     <w:p>
       <w:pPr>
         <w:pStyle w:val="berschrift2"/>
       </w:pPr>
-      <w:bookmarkStart w:id="4" w:name="_Toc44102915"/>
-      <w:r>
-        <w:t>Aspekte aus der Vorlesung</w:t>
-      </w:r>
-      <w:bookmarkEnd w:id="4"/>
-    </w:p>
+      <w:bookmarkStart w:id="14" w:name="_Toc44160169"/>
+      <w:bookmarkStart w:id="15" w:name="_Toc44165775"/>
+      <w:r>
+        <w:t>Verknüpfung zu Vorlesungsinhalten</w:t>
+      </w:r>
+      <w:bookmarkEnd w:id="14"/>
+      <w:bookmarkEnd w:id="15"/>
+    </w:p>
+    <w:p>
+      <w:r>
+        <w:t xml:space="preserve">Bei der Entwicklung dieser Applikation </w:t>
+      </w:r>
+      <w:r>
+        <w:t xml:space="preserve">kamen </w:t>
+      </w:r>
+      <w:r>
+        <w:t>Technologien</w:t>
+      </w:r>
+      <w:r>
+        <w:t xml:space="preserve"> zum Einsatz</w:t>
+      </w:r>
+      <w:r>
+        <w:t xml:space="preserve">, </w:t>
+      </w:r>
+      <w:r>
+        <w:t xml:space="preserve">die in der </w:t>
+      </w:r>
+      <w:r>
+        <w:t>Vorlesung „Microservices mit Node.js“</w:t>
+      </w:r>
+      <w:r>
+        <w:t xml:space="preserve"> </w:t>
+      </w:r>
+      <w:r>
+        <w:t>vorgestellt und</w:t>
+      </w:r>
+      <w:r>
+        <w:t xml:space="preserve"> diskutiert wurden</w:t>
+      </w:r>
+      <w:r>
+        <w:t>.</w:t>
+      </w:r>
+    </w:p>
+    <w:p/>
+    <w:p>
+      <w:pPr>
+        <w:pStyle w:val="berschrift3"/>
+      </w:pPr>
+      <w:bookmarkStart w:id="16" w:name="_Toc44160170"/>
+      <w:bookmarkStart w:id="17" w:name="_Toc44165776"/>
+      <w:r>
+        <w:t>Express.js</w:t>
+      </w:r>
+      <w:bookmarkEnd w:id="16"/>
+      <w:bookmarkEnd w:id="17"/>
+    </w:p>
+    <w:p>
+      <w:r>
+        <w:t>Express.</w:t>
+      </w:r>
+      <w:r>
+        <w:t xml:space="preserve">js (oder kurz „Express“) </w:t>
+      </w:r>
+      <w:r>
+        <w:t xml:space="preserve">ist ein </w:t>
+      </w:r>
+      <w:r>
+        <w:t>O</w:t>
+      </w:r>
+      <w:r>
+        <w:t>pen</w:t>
+      </w:r>
+      <w:r>
+        <w:t>-S</w:t>
+      </w:r>
+      <w:r>
+        <w:t>ource</w:t>
+      </w:r>
+      <w:r>
+        <w:t>-</w:t>
+      </w:r>
+      <w:r>
+        <w:t>Framework für Webanwendungen</w:t>
+      </w:r>
+      <w:r>
+        <w:t xml:space="preserve">, das </w:t>
+      </w:r>
+      <w:r>
+        <w:t xml:space="preserve">seinen </w:t>
+      </w:r>
+      <w:r>
+        <w:t>Ben</w:t>
+      </w:r>
+      <w:r>
+        <w:t>utzern die Möglichkeit bietet</w:t>
+      </w:r>
+      <w:r>
+        <w:t>,</w:t>
+      </w:r>
+      <w:r>
+        <w:t xml:space="preserve"> </w:t>
+      </w:r>
+      <w:r>
+        <w:t>Webanwendungen und APIs zu entwickeln.</w:t>
+      </w:r>
+      <w:r>
+        <w:t xml:space="preserve"> </w:t>
+      </w:r>
+      <w:r>
+        <w:t xml:space="preserve">Mit über 10 Millionen wöchentlichen Downloads </w:t>
+      </w:r>
+      <w:r>
+        <w:t xml:space="preserve">ist </w:t>
+      </w:r>
+      <w:r>
+        <w:t xml:space="preserve">es </w:t>
+      </w:r>
+      <w:r>
+        <w:t xml:space="preserve">eines der </w:t>
+      </w:r>
+      <w:r>
+        <w:t xml:space="preserve">beliebtesten </w:t>
+      </w:r>
+      <w:r>
+        <w:t xml:space="preserve">und </w:t>
+      </w:r>
+      <w:r>
+        <w:t xml:space="preserve">am weitesten verbreiteten </w:t>
+      </w:r>
+      <w:r>
+        <w:t>NPM-Pakete</w:t>
+      </w:r>
+      <w:r>
+        <w:t>.</w:t>
+      </w:r>
+    </w:p>
+    <w:p/>
+    <w:p>
+      <w:pPr>
+        <w:pStyle w:val="berschrift3"/>
+      </w:pPr>
+      <w:bookmarkStart w:id="18" w:name="_Toc44160171"/>
+      <w:bookmarkStart w:id="19" w:name="_Toc44165777"/>
+      <w:r>
+        <w:t>Tensorflow</w:t>
+      </w:r>
+      <w:bookmarkEnd w:id="18"/>
+      <w:bookmarkEnd w:id="19"/>
+    </w:p>
+    <w:p>
+      <w:r>
+        <w:t xml:space="preserve">Tensorflow ist eine </w:t>
+      </w:r>
+      <w:r>
+        <w:t>O</w:t>
+      </w:r>
+      <w:r>
+        <w:t>pen</w:t>
+      </w:r>
+      <w:r>
+        <w:t>-S</w:t>
+      </w:r>
+      <w:r>
+        <w:t>ource</w:t>
+      </w:r>
+      <w:r>
+        <w:t>-</w:t>
+      </w:r>
+      <w:r>
+        <w:t>Bibliothek,</w:t>
+      </w:r>
+      <w:r>
+        <w:t xml:space="preserve"> </w:t>
+      </w:r>
+      <w:r>
+        <w:t xml:space="preserve">die </w:t>
+      </w:r>
+      <w:r>
+        <w:t>vo</w:t>
+      </w:r>
+      <w:r>
+        <w:t xml:space="preserve">m Google Brain Team entwickelt wurde. </w:t>
+      </w:r>
+      <w:r>
+        <w:t xml:space="preserve">Tensorflow </w:t>
+      </w:r>
+      <w:r>
+        <w:t xml:space="preserve">bietet </w:t>
+      </w:r>
+      <w:r>
+        <w:t>viele mathematische Funktionen</w:t>
+      </w:r>
+      <w:r>
+        <w:t>, die zur Lösung zahlreicher Probleme und Aufgaben</w:t>
+      </w:r>
+      <w:r>
+        <w:t xml:space="preserve"> </w:t>
+      </w:r>
+      <w:r>
+        <w:t>v</w:t>
+      </w:r>
+      <w:r>
+        <w:t>erwendet werden können</w:t>
+      </w:r>
+      <w:r>
+        <w:t xml:space="preserve">. </w:t>
+      </w:r>
+      <w:r>
+        <w:t>Die</w:t>
+      </w:r>
+      <w:r>
+        <w:t xml:space="preserve"> </w:t>
+      </w:r>
+      <w:r>
+        <w:t>Haupta</w:t>
+      </w:r>
+      <w:r>
+        <w:t xml:space="preserve">nwendung ist </w:t>
+      </w:r>
+      <w:r>
+        <w:t xml:space="preserve">die </w:t>
+      </w:r>
+      <w:r>
+        <w:t>Entwick</w:t>
+      </w:r>
+      <w:r>
+        <w:t xml:space="preserve">lung </w:t>
+      </w:r>
+      <w:r>
+        <w:t xml:space="preserve">von </w:t>
+      </w:r>
+      <w:r>
+        <w:t>Modellen, die maschinelles Lernen nutzen,</w:t>
+      </w:r>
+      <w:r>
+        <w:t xml:space="preserve"> wie zum Beispiel </w:t>
+      </w:r>
+      <w:r>
+        <w:t xml:space="preserve">neuronale </w:t>
+      </w:r>
+      <w:r>
+        <w:t>Netze.</w:t>
+      </w:r>
+    </w:p>
+    <w:p/>
     <w:p>
       <w:r>
         <w:br w:type="page"/>
@@ -402,7 +2878,9 @@
       <w:pPr>
         <w:pStyle w:val="berschrift1"/>
       </w:pPr>
-      <w:bookmarkStart w:id="5" w:name="_Toc44102916"/>
+      <w:bookmarkStart w:id="20" w:name="_Toc44102916"/>
+      <w:bookmarkStart w:id="21" w:name="_Toc44160172"/>
+      <w:bookmarkStart w:id="22" w:name="_Toc44165778"/>
       <w:r>
         <w:lastRenderedPageBreak/>
         <w:t>Ums</w:t>
@@ -413,7 +2891,9 @@
       <w:r>
         <w:t>g</w:t>
       </w:r>
-      <w:bookmarkEnd w:id="5"/>
+      <w:bookmarkEnd w:id="20"/>
+      <w:bookmarkEnd w:id="21"/>
+      <w:bookmarkEnd w:id="22"/>
     </w:p>
     <w:p>
       <w:pPr>
@@ -422,7 +2902,9 @@
           <w:rFonts w:asciiTheme="majorHAnsi" w:hAnsiTheme="majorHAnsi" w:cstheme="majorHAnsi"/>
         </w:rPr>
       </w:pPr>
-      <w:bookmarkStart w:id="6" w:name="_Toc44102917"/>
+      <w:bookmarkStart w:id="23" w:name="_Toc44102917"/>
+      <w:bookmarkStart w:id="24" w:name="_Toc44160173"/>
+      <w:bookmarkStart w:id="25" w:name="_Toc44165779"/>
       <w:r>
         <w:t>L</w:t>
       </w:r>
@@ -432,220 +2914,1086 @@
       <w:r>
         <w:t>nsatz</w:t>
       </w:r>
-      <w:bookmarkEnd w:id="6"/>
+      <w:bookmarkEnd w:id="23"/>
+      <w:bookmarkEnd w:id="24"/>
+      <w:bookmarkEnd w:id="25"/>
     </w:p>
     <w:p>
       <w:pPr>
         <w:pStyle w:val="berschrift3"/>
       </w:pPr>
-      <w:bookmarkStart w:id="7" w:name="_Toc44102918"/>
+      <w:bookmarkStart w:id="26" w:name="_Toc44102918"/>
+      <w:bookmarkStart w:id="27" w:name="_Toc44160174"/>
+      <w:bookmarkStart w:id="28" w:name="_Toc44165780"/>
       <w:r>
         <w:t>verwendete Technologien</w:t>
       </w:r>
-      <w:bookmarkEnd w:id="7"/>
+      <w:bookmarkEnd w:id="26"/>
+      <w:bookmarkEnd w:id="27"/>
+      <w:bookmarkEnd w:id="28"/>
     </w:p>
     <w:p>
       <w:pPr>
         <w:pStyle w:val="berschrift4"/>
       </w:pPr>
+      <w:bookmarkStart w:id="29" w:name="_Toc44160175"/>
+      <w:bookmarkStart w:id="30" w:name="_Toc44165781"/>
+      <w:r>
+        <w:t>Git</w:t>
+      </w:r>
+      <w:r>
+        <w:t>H</w:t>
+      </w:r>
+      <w:r>
+        <w:t>ub:</w:t>
+      </w:r>
+      <w:bookmarkEnd w:id="29"/>
+      <w:bookmarkEnd w:id="30"/>
+    </w:p>
+    <w:p>
+      <w:r>
+        <w:t>GitHub wurde für die Versionsverwaltung verwendet.</w:t>
+      </w:r>
+      <w:r>
+        <w:t xml:space="preserve"> </w:t>
+      </w:r>
+      <w:r>
+        <w:t xml:space="preserve">GitHub ist ein </w:t>
+      </w:r>
+      <w:r>
+        <w:t>Tochterunternehmen von Microsoft</w:t>
+      </w:r>
+      <w:r>
+        <w:t xml:space="preserve"> das</w:t>
+      </w:r>
+      <w:r>
+        <w:t>,</w:t>
+      </w:r>
+      <w:r>
+        <w:t xml:space="preserve"> </w:t>
+      </w:r>
+      <w:r>
+        <w:t xml:space="preserve">seinen Benutzern </w:t>
+      </w:r>
+      <w:r>
+        <w:t xml:space="preserve">ermöglicht, ihre Projekte </w:t>
+      </w:r>
+      <w:r>
+        <w:t xml:space="preserve">online </w:t>
+      </w:r>
+      <w:r>
+        <w:t>mithilfe des Versionsverwaltungssystems Git</w:t>
+      </w:r>
+      <w:r>
+        <w:t xml:space="preserve"> zu verwalten</w:t>
+      </w:r>
+      <w:r>
+        <w:t xml:space="preserve">. </w:t>
+      </w:r>
+      <w:r>
+        <w:t xml:space="preserve">Dadurch ist es </w:t>
+      </w:r>
+      <w:r>
+        <w:t xml:space="preserve">beispielsweise </w:t>
+      </w:r>
+      <w:r>
+        <w:t>möglich, dass mehrere Nutzer gleichzeitig an verschiedenen Versionen des</w:t>
+      </w:r>
+      <w:r>
+        <w:t xml:space="preserve">selben </w:t>
+      </w:r>
+      <w:r>
+        <w:t xml:space="preserve">Projekts arbeiten. </w:t>
+      </w:r>
+      <w:r>
+        <w:t xml:space="preserve">Obwohl es bei dieser praktischen </w:t>
+      </w:r>
+      <w:r>
+        <w:t xml:space="preserve">Arbeit keine </w:t>
+      </w:r>
+      <w:r>
+        <w:t>Zusammenarbeit zwischen mehreren Entwicklern</w:t>
+      </w:r>
+      <w:r>
+        <w:t xml:space="preserve"> gab</w:t>
+      </w:r>
+      <w:r>
+        <w:t xml:space="preserve">, </w:t>
+      </w:r>
+      <w:r>
+        <w:t xml:space="preserve">erwies sich Git </w:t>
+      </w:r>
+      <w:r>
+        <w:t xml:space="preserve">trotzdem </w:t>
+      </w:r>
+      <w:r>
+        <w:t>als</w:t>
+      </w:r>
+      <w:r>
+        <w:t xml:space="preserve"> ein sehr wichtiges und nützliches Werkzeug </w:t>
+      </w:r>
+      <w:r>
+        <w:t>zur bessern Verfolgung von Änderungen</w:t>
+      </w:r>
+      <w:r>
+        <w:t>.</w:t>
+      </w:r>
+    </w:p>
+    <w:p>
+      <w:r>
+        <w:t xml:space="preserve">Das GitHub Repository, das für dieses Projekt angelegt wurde, ist unter folgendem Link zu erreichen: </w:t>
+      </w:r>
+      <w:hyperlink r:id="rId14" w:history="1">
+        <w:r>
+          <w:rPr>
+            <w:rStyle w:val="Hyperlink"/>
+          </w:rPr>
+          <w:t>https://github.com/wodyy666/Microservices</w:t>
+        </w:r>
+      </w:hyperlink>
+      <w:r>
+        <w:t>.</w:t>
+      </w:r>
+    </w:p>
+    <w:p/>
+    <w:p>
+      <w:pPr>
+        <w:pStyle w:val="berschrift4"/>
+      </w:pPr>
+      <w:bookmarkStart w:id="31" w:name="_Toc44160178"/>
+      <w:bookmarkStart w:id="32" w:name="_Toc44165782"/>
+      <w:r>
+        <w:t>Swagger:</w:t>
+      </w:r>
+      <w:bookmarkEnd w:id="31"/>
+      <w:bookmarkEnd w:id="32"/>
+    </w:p>
+    <w:p>
+      <w:r>
+        <w:t>Swagger wurde eingesetzt, um die für dieses Projekt erforderliche API zu entwerfen und zu dokumentieren.</w:t>
+      </w:r>
+      <w:r>
+        <w:t xml:space="preserve"> </w:t>
+      </w:r>
+      <w:r>
+        <w:t>Swagger ist ein Open-Source Werkzeug</w:t>
+      </w:r>
+      <w:r>
+        <w:t xml:space="preserve">, </w:t>
+      </w:r>
+      <w:r>
+        <w:t xml:space="preserve">das zur Beschreibung </w:t>
+      </w:r>
+      <w:r>
+        <w:t>von APIs gemäß dem</w:t>
+      </w:r>
+      <w:r>
+        <w:t xml:space="preserve"> OpenAPI-Standard</w:t>
+      </w:r>
+      <w:r>
+        <w:t xml:space="preserve"> verwendet wird.</w:t>
+      </w:r>
+    </w:p>
+    <w:p>
+      <w:r>
+        <w:t>Die</w:t>
+      </w:r>
+      <w:r>
+        <w:t xml:space="preserve"> Swagger-Dokumentation </w:t>
+      </w:r>
+      <w:r>
+        <w:t xml:space="preserve">enthält </w:t>
+      </w:r>
+      <w:r>
+        <w:t xml:space="preserve">Informationen zu </w:t>
+      </w:r>
+      <w:r>
+        <w:t>alle</w:t>
+      </w:r>
+      <w:r>
+        <w:t>n</w:t>
+      </w:r>
+      <w:r>
+        <w:t xml:space="preserve"> </w:t>
+      </w:r>
+      <w:r>
+        <w:t>Endpunkte</w:t>
+      </w:r>
+      <w:r>
+        <w:t>n</w:t>
+      </w:r>
+      <w:r>
+        <w:t xml:space="preserve">, </w:t>
+      </w:r>
+      <w:r>
+        <w:t xml:space="preserve">die </w:t>
+      </w:r>
+      <w:r>
+        <w:t xml:space="preserve">von dem Backend </w:t>
+      </w:r>
+      <w:r>
+        <w:t>bereit</w:t>
+      </w:r>
+      <w:r>
+        <w:t>gestellt werden.</w:t>
+      </w:r>
+      <w:r>
+        <w:t xml:space="preserve"> </w:t>
+      </w:r>
+      <w:r>
+        <w:t>Hier kann</w:t>
+      </w:r>
+      <w:r>
+        <w:t xml:space="preserve"> man</w:t>
+      </w:r>
+      <w:r>
+        <w:t xml:space="preserve"> also </w:t>
+      </w:r>
+      <w:r>
+        <w:t xml:space="preserve">nachlesen, wie </w:t>
+      </w:r>
+      <w:r>
+        <w:t xml:space="preserve">auf </w:t>
+      </w:r>
+      <w:r>
+        <w:t>die verschiedenen Methoden</w:t>
+      </w:r>
+      <w:r>
+        <w:t xml:space="preserve"> des </w:t>
+      </w:r>
+      <w:proofErr w:type="spellStart"/>
+      <w:r>
+        <w:t>Backends</w:t>
+      </w:r>
+      <w:proofErr w:type="spellEnd"/>
+      <w:r>
+        <w:t xml:space="preserve"> </w:t>
+      </w:r>
+      <w:r>
+        <w:t xml:space="preserve">zugegriffen werden </w:t>
+      </w:r>
+      <w:r>
+        <w:t>kann und</w:t>
+      </w:r>
+      <w:r>
+        <w:t xml:space="preserve"> welche Daten </w:t>
+      </w:r>
+      <w:r>
+        <w:t xml:space="preserve">übergeben </w:t>
+      </w:r>
+      <w:r>
+        <w:t xml:space="preserve">werden müssen, damit das Backend die Anfrage </w:t>
+      </w:r>
+      <w:r>
+        <w:t>be</w:t>
+      </w:r>
+      <w:r>
+        <w:t>arbeiten kann</w:t>
+      </w:r>
+      <w:r>
+        <w:t>.</w:t>
+      </w:r>
+      <w:r>
+        <w:t xml:space="preserve"> Zuletzt werden alle Antwort</w:t>
+      </w:r>
+      <w:r>
+        <w:t xml:space="preserve">optionen einschließlich ihres </w:t>
+      </w:r>
+      <w:r>
+        <w:t xml:space="preserve">Inhalts festgehalten. </w:t>
+      </w:r>
+      <w:r>
+        <w:t>Dies würde es</w:t>
+      </w:r>
+      <w:r>
+        <w:t xml:space="preserve"> eine</w:t>
+      </w:r>
+      <w:r>
+        <w:t>m</w:t>
+      </w:r>
+      <w:r>
+        <w:t xml:space="preserve"> Entwickler </w:t>
+      </w:r>
+      <w:r>
+        <w:t>er</w:t>
+      </w:r>
+      <w:r>
+        <w:t>möglich</w:t>
+      </w:r>
+      <w:r>
+        <w:t>en,</w:t>
+      </w:r>
+      <w:r>
+        <w:t xml:space="preserve"> ein Frontend</w:t>
+      </w:r>
+      <w:r>
+        <w:t xml:space="preserve"> an ein</w:t>
+      </w:r>
+      <w:r>
+        <w:t xml:space="preserve"> Backend anzubinden, ohne </w:t>
+      </w:r>
+      <w:r>
+        <w:t xml:space="preserve">die Implementierungsdetails des </w:t>
+      </w:r>
+      <w:proofErr w:type="spellStart"/>
+      <w:r>
+        <w:t>Backends</w:t>
+      </w:r>
+      <w:proofErr w:type="spellEnd"/>
+      <w:r>
+        <w:t xml:space="preserve"> zu kennen. Stattdessen kann dieser Entwickler alle Informationen</w:t>
+      </w:r>
+      <w:r>
+        <w:t>, die er benötigt,</w:t>
+      </w:r>
+      <w:r>
+        <w:t xml:space="preserve"> aus der Swagger-Dokumentation für die API entnehmen.</w:t>
+      </w:r>
+    </w:p>
+    <w:p/>
+    <w:p>
+      <w:pPr>
+        <w:pStyle w:val="berschrift4"/>
+      </w:pPr>
+      <w:bookmarkStart w:id="33" w:name="_Toc44160176"/>
+      <w:bookmarkStart w:id="34" w:name="_Toc44165783"/>
       <w:r>
         <w:t>Express:</w:t>
       </w:r>
+      <w:bookmarkEnd w:id="33"/>
+      <w:bookmarkEnd w:id="34"/>
+    </w:p>
+    <w:p>
+      <w:r>
+        <w:t xml:space="preserve">Wie in der </w:t>
+      </w:r>
+      <w:r>
+        <w:t xml:space="preserve">Einleitung erwähnt wurde </w:t>
+      </w:r>
+      <w:r>
+        <w:t xml:space="preserve">in diesem Projekt </w:t>
+      </w:r>
+      <w:r>
+        <w:t xml:space="preserve">das NPM-Paket </w:t>
+      </w:r>
+      <w:r>
+        <w:t xml:space="preserve">Express verwendet. Mithilfe von Express wurde </w:t>
+      </w:r>
+      <w:r>
+        <w:t>ein</w:t>
+      </w:r>
+      <w:r>
+        <w:t xml:space="preserve"> Webserver</w:t>
+      </w:r>
+      <w:r>
+        <w:t xml:space="preserve"> entwickelt. Dieser</w:t>
+      </w:r>
+      <w:r>
+        <w:t xml:space="preserve"> </w:t>
+      </w:r>
+      <w:r>
+        <w:t xml:space="preserve">Webserver </w:t>
+      </w:r>
+      <w:r>
+        <w:t>enthält</w:t>
+      </w:r>
+      <w:r>
+        <w:t xml:space="preserve"> sowohl das Frontend als auch das </w:t>
+      </w:r>
+      <w:r>
+        <w:t xml:space="preserve">Backend </w:t>
+      </w:r>
+      <w:r>
+        <w:t>dieser Anwendung.</w:t>
+      </w:r>
+    </w:p>
+    <w:p>
+      <w:pPr>
+        <w:pStyle w:val="berschrift4"/>
+      </w:pPr>
+      <w:bookmarkStart w:id="35" w:name="_Toc44160177"/>
+      <w:bookmarkStart w:id="36" w:name="_Toc44165784"/>
+      <w:r>
+        <w:lastRenderedPageBreak/>
+        <w:t>Tensorflow:</w:t>
+      </w:r>
+      <w:bookmarkEnd w:id="35"/>
+      <w:bookmarkEnd w:id="36"/>
+    </w:p>
+    <w:p>
+      <w:r>
+        <w:t>Zur Analyse der Bilder wurde Tens</w:t>
+      </w:r>
+      <w:r>
+        <w:t>orflow verwendet. Es wäre auch möglich gewesen</w:t>
+      </w:r>
+      <w:r>
+        <w:t>,</w:t>
+      </w:r>
+      <w:r>
+        <w:t xml:space="preserve"> einen der Azure Cognitive Services zu nutzen, die diese Funktionalität bereits </w:t>
+      </w:r>
+      <w:r>
+        <w:t>bieten</w:t>
+      </w:r>
+      <w:r>
+        <w:t xml:space="preserve">, aber </w:t>
+      </w:r>
+      <w:r>
+        <w:t xml:space="preserve">das </w:t>
+      </w:r>
+      <w:r>
+        <w:t>Ziel d</w:t>
+      </w:r>
+      <w:r>
+        <w:t>e</w:t>
+      </w:r>
+      <w:r>
+        <w:t xml:space="preserve">s Projekts war es ein eigenes Modell zu entwickeln, zu trainieren und </w:t>
+      </w:r>
+      <w:r>
+        <w:t>dann</w:t>
+      </w:r>
+      <w:r>
+        <w:t xml:space="preserve"> zu verwenden</w:t>
+      </w:r>
+      <w:r>
+        <w:t>.</w:t>
+      </w:r>
+    </w:p>
+    <w:p>
+      <w:r>
+        <w:t>Ei</w:t>
+      </w:r>
+      <w:r>
+        <w:t>ne wichtige Entscheidung für dieses Projekt war die Wahl de</w:t>
+      </w:r>
+      <w:r>
+        <w:t>s</w:t>
+      </w:r>
+      <w:r>
+        <w:t xml:space="preserve"> richtigen Tensorflow-</w:t>
+      </w:r>
+      <w:r>
+        <w:t>Moduls</w:t>
+      </w:r>
+      <w:r>
+        <w:t>, d</w:t>
+      </w:r>
+      <w:r>
+        <w:t>enn obwohl</w:t>
+      </w:r>
+      <w:r>
+        <w:t xml:space="preserve"> es im NPM-Repository </w:t>
+      </w:r>
+      <w:r>
+        <w:t xml:space="preserve">ein Modul </w:t>
+      </w:r>
+      <w:r>
+        <w:t>namens</w:t>
+      </w:r>
+      <w:r>
+        <w:t xml:space="preserve"> Tensorflow gibt, </w:t>
+      </w:r>
+      <w:r>
+        <w:t xml:space="preserve">ist </w:t>
+      </w:r>
+      <w:r>
+        <w:t xml:space="preserve">dieses Modul </w:t>
+      </w:r>
+      <w:r>
+        <w:t xml:space="preserve">nicht die offizielle Tensorflow-Bibliothek für Node.js und </w:t>
+      </w:r>
+      <w:r>
+        <w:t>nur mit Linux kompatibel.</w:t>
+      </w:r>
+      <w:r>
+        <w:t xml:space="preserve"> Stattdessen wurde in </w:t>
+      </w:r>
+      <w:r>
+        <w:t xml:space="preserve">diesem </w:t>
+      </w:r>
+      <w:r>
+        <w:t>Projekt d</w:t>
+      </w:r>
+      <w:r>
+        <w:t>as „</w:t>
+      </w:r>
+      <w:r>
+        <w:t>@</w:t>
+      </w:r>
+      <w:proofErr w:type="spellStart"/>
+      <w:r>
+        <w:t>tensorflow</w:t>
+      </w:r>
+      <w:proofErr w:type="spellEnd"/>
+      <w:r>
+        <w:t>/</w:t>
+      </w:r>
+      <w:proofErr w:type="spellStart"/>
+      <w:r>
+        <w:t>tfjs</w:t>
+      </w:r>
+      <w:proofErr w:type="spellEnd"/>
+      <w:r>
+        <w:t>-</w:t>
+      </w:r>
+      <w:proofErr w:type="spellStart"/>
+      <w:r>
+        <w:t>node</w:t>
+      </w:r>
+      <w:proofErr w:type="spellEnd"/>
+      <w:r>
+        <w:t>“</w:t>
+      </w:r>
+      <w:r>
+        <w:t>-</w:t>
+      </w:r>
+      <w:r>
+        <w:t>Paket verwendet</w:t>
+      </w:r>
+      <w:r>
+        <w:t xml:space="preserve">, das mit </w:t>
+      </w:r>
+      <w:r>
+        <w:t>Linux, Windows und Mac</w:t>
+      </w:r>
+      <w:r>
+        <w:t xml:space="preserve"> </w:t>
+      </w:r>
+      <w:r>
+        <w:t xml:space="preserve">kompatibel </w:t>
+      </w:r>
+      <w:r>
+        <w:t>ist</w:t>
+      </w:r>
+      <w:r>
+        <w:t xml:space="preserve">. </w:t>
+      </w:r>
+    </w:p>
+    <w:p>
+      <w:r>
+        <w:t xml:space="preserve">Von diesem Paket gäbe es noch eine </w:t>
+      </w:r>
+      <w:r>
+        <w:t>GPU-Version,</w:t>
+      </w:r>
+      <w:r>
+        <w:t xml:space="preserve"> </w:t>
+      </w:r>
+      <w:r>
+        <w:t>die</w:t>
+      </w:r>
+      <w:r>
+        <w:t xml:space="preserve"> </w:t>
+      </w:r>
+      <w:r>
+        <w:t>die Grafikkarte des jeweiligen Rechners verwend</w:t>
+      </w:r>
+      <w:r>
+        <w:t>et</w:t>
+      </w:r>
+      <w:r>
+        <w:t xml:space="preserve">. Diese </w:t>
+      </w:r>
+      <w:r>
+        <w:t xml:space="preserve">Version </w:t>
+      </w:r>
+      <w:r>
+        <w:t xml:space="preserve">wurde nicht verwendet, da der </w:t>
+      </w:r>
+      <w:r>
+        <w:t xml:space="preserve">für die Entwicklung verwendete </w:t>
+      </w:r>
+      <w:r>
+        <w:t xml:space="preserve">Laptop </w:t>
+      </w:r>
+      <w:r>
+        <w:t xml:space="preserve">nur </w:t>
+      </w:r>
+      <w:r>
+        <w:t xml:space="preserve">über </w:t>
+      </w:r>
+      <w:r>
+        <w:t>eine integrierte Grafikkarte</w:t>
+      </w:r>
+      <w:r>
+        <w:t xml:space="preserve"> verfügte</w:t>
+      </w:r>
+      <w:r>
+        <w:t>. In Zukunft wäre es jedoch möglich</w:t>
+      </w:r>
+      <w:r>
+        <w:t>,</w:t>
+      </w:r>
+      <w:r>
+        <w:t xml:space="preserve"> das </w:t>
+      </w:r>
+      <w:r>
+        <w:t xml:space="preserve">derzeit </w:t>
+      </w:r>
+      <w:r>
+        <w:t xml:space="preserve">verwendete Paket durch seine GPU-Version zu </w:t>
+      </w:r>
+      <w:r>
+        <w:t>ersetzen,</w:t>
+      </w:r>
+      <w:r>
+        <w:t xml:space="preserve"> um </w:t>
+      </w:r>
+      <w:r>
+        <w:t xml:space="preserve">eine bessere </w:t>
+      </w:r>
+      <w:r>
+        <w:t xml:space="preserve">Leistung </w:t>
+      </w:r>
+      <w:r>
+        <w:t>zu</w:t>
+      </w:r>
+      <w:r>
+        <w:t xml:space="preserve"> erzielen</w:t>
+      </w:r>
+      <w:r>
+        <w:t xml:space="preserve">. Die zusätzliche Leistung einer Grafikkarte sorgt jedoch nur dafür, dass </w:t>
+      </w:r>
+      <w:r>
+        <w:t xml:space="preserve">das Modell schneller trainiert werden kann und die Analyse eines Bildes </w:t>
+      </w:r>
+      <w:r>
+        <w:t xml:space="preserve">schneller </w:t>
+      </w:r>
+      <w:r>
+        <w:t xml:space="preserve">abgeschlossen </w:t>
+      </w:r>
+      <w:r>
+        <w:t>ist</w:t>
+      </w:r>
+      <w:r>
+        <w:t xml:space="preserve">. </w:t>
+      </w:r>
+      <w:r>
+        <w:t xml:space="preserve">Eine </w:t>
+      </w:r>
+      <w:r>
+        <w:t>Grafikkarte hätte keinen Einfluss</w:t>
+      </w:r>
+      <w:r>
+        <w:t xml:space="preserve"> </w:t>
+      </w:r>
+      <w:r>
+        <w:t>a</w:t>
+      </w:r>
+      <w:r>
+        <w:t>uf die Qualität der Ergebnisse</w:t>
+      </w:r>
+      <w:r>
+        <w:t>.</w:t>
+      </w:r>
+      <w:bookmarkStart w:id="37" w:name="_GoBack"/>
+      <w:bookmarkEnd w:id="37"/>
     </w:p>
     <w:p/>
     <w:p>
       <w:pPr>
         <w:pStyle w:val="berschrift4"/>
       </w:pPr>
-      <w:r>
-        <w:t>Tensorflow:</w:t>
-      </w:r>
-    </w:p>
-    <w:p>
-      <w:r>
-        <w:t xml:space="preserve">Wahl </w:t>
-      </w:r>
-      <w:r>
-        <w:t>der</w:t>
-      </w:r>
-      <w:r>
-        <w:t xml:space="preserve"> richtigen library erwähnen</w:t>
-      </w:r>
-    </w:p>
-    <w:p>
-      <w:pPr>
-        <w:pStyle w:val="berschrift4"/>
-      </w:pPr>
-      <w:r>
-        <w:t>Swagger:</w:t>
-      </w:r>
-    </w:p>
-    <w:p/>
-    <w:p>
-      <w:pPr>
-        <w:pStyle w:val="berschrift4"/>
+      <w:bookmarkStart w:id="38" w:name="_Toc44160179"/>
+      <w:bookmarkStart w:id="39" w:name="_Toc44165785"/>
+      <w:r>
+        <w:t>HTML, CSS, ECMA-</w:t>
+      </w:r>
+      <w:proofErr w:type="spellStart"/>
+      <w:r>
+        <w:t>Script</w:t>
+      </w:r>
+      <w:proofErr w:type="spellEnd"/>
+      <w:r>
+        <w:t>:</w:t>
+      </w:r>
+      <w:bookmarkEnd w:id="38"/>
+      <w:bookmarkEnd w:id="39"/>
+    </w:p>
+    <w:p>
+      <w:pPr>
         <w:rPr>
           <w:lang w:val="en-US"/>
         </w:rPr>
       </w:pPr>
-      <w:r>
+      <w:hyperlink r:id="rId15" w:history="1">
+        <w:r>
+          <w:rPr>
+            <w:rStyle w:val="Hyperlink"/>
+            <w:lang w:val="en-US"/>
+          </w:rPr>
+          <w:t>https://stackoverflow.com/questions/2368784/draw-on-html5-canvas-using-a-mouse</w:t>
+        </w:r>
+      </w:hyperlink>
+    </w:p>
+    <w:p>
+      <w:pPr>
         <w:rPr>
           <w:lang w:val="en-US"/>
         </w:rPr>
-        <w:t>HTML, CSS, ECMA-Script:</w:t>
-      </w:r>
-    </w:p>
-    <w:p>
-      <w:pPr>
-        <w:rPr>
-          <w:lang w:val="en-US"/>
-        </w:rPr>
-      </w:pPr>
-      <w:hyperlink r:id="rId14" w:history="1">
+      </w:pPr>
+    </w:p>
+    <w:p>
+      <w:pPr>
+        <w:pStyle w:val="berschrift3"/>
+      </w:pPr>
+      <w:bookmarkStart w:id="40" w:name="_Toc44102919"/>
+      <w:bookmarkStart w:id="41" w:name="_Toc44160180"/>
+      <w:bookmarkStart w:id="42" w:name="_Toc44165786"/>
+      <w:r>
+        <w:t>Architektur</w:t>
+      </w:r>
+      <w:bookmarkEnd w:id="40"/>
+      <w:bookmarkEnd w:id="41"/>
+      <w:bookmarkEnd w:id="42"/>
+    </w:p>
+    <w:p>
+      <w:r>
+        <w:t>Allgemeine Architektur</w:t>
+      </w:r>
+    </w:p>
+    <w:p>
+      <w:r>
+        <w:t xml:space="preserve">(mit </w:t>
+      </w:r>
+      <w:proofErr w:type="spellStart"/>
+      <w:r>
+        <w:t>diagramm</w:t>
+      </w:r>
+      <w:proofErr w:type="spellEnd"/>
+      <w:r>
+        <w:t>)</w:t>
+      </w:r>
+    </w:p>
+    <w:p/>
+    <w:p>
+      <w:r>
+        <w:t>Tensorflow Modell</w:t>
+      </w:r>
+    </w:p>
+    <w:p>
+      <w:hyperlink r:id="rId16" w:history="1">
         <w:r>
           <w:rPr>
             <w:rStyle w:val="Hyperlink"/>
-            <w:lang w:val="en-US"/>
-          </w:rPr>
-          <w:t>https://stackoverflow.com/questions/2368784/draw-on-html5-canvas-using-a-mouse</w:t>
+          </w:rPr>
+          <w:t>https://github.com/tensorflow/tfjs-examples/tree/master/mnist-node</w:t>
         </w:r>
       </w:hyperlink>
     </w:p>
-    <w:p>
-      <w:pPr>
-        <w:rPr>
-          <w:lang w:val="en-US"/>
-        </w:rPr>
-      </w:pPr>
-    </w:p>
+    <w:p/>
+    <w:p>
+      <w:r>
+        <w:t xml:space="preserve">API </w:t>
+      </w:r>
+      <w:proofErr w:type="spellStart"/>
+      <w:r>
+        <w:t>specs</w:t>
+      </w:r>
+      <w:proofErr w:type="spellEnd"/>
+    </w:p>
+    <w:p>
+      <w:hyperlink r:id="rId17" w:history="1">
+        <w:r>
+          <w:rPr>
+            <w:rStyle w:val="Hyperlink"/>
+          </w:rPr>
+          <w:t>https://app.swaggerhub.com/apis/wodyy666/Microservices-NumberGuesser/1.0.0</w:t>
+        </w:r>
+      </w:hyperlink>
+    </w:p>
+    <w:p/>
     <w:p>
       <w:pPr>
         <w:pStyle w:val="berschrift3"/>
       </w:pPr>
-      <w:bookmarkStart w:id="8" w:name="_Toc44102919"/>
-      <w:r>
-        <w:t>Architektur</w:t>
-      </w:r>
-      <w:bookmarkEnd w:id="8"/>
-    </w:p>
-    <w:p>
-      <w:r>
-        <w:t>Allgemeine Architektur</w:t>
-      </w:r>
-    </w:p>
-    <w:p>
-      <w:r>
-        <w:t>(mit diagramm)</w:t>
-      </w:r>
+      <w:bookmarkStart w:id="43" w:name="_Toc44102920"/>
+      <w:bookmarkStart w:id="44" w:name="_Toc44160181"/>
+      <w:bookmarkStart w:id="45" w:name="_Toc44165787"/>
+      <w:r>
+        <w:lastRenderedPageBreak/>
+        <w:t>Projektstruktur</w:t>
+      </w:r>
+      <w:bookmarkEnd w:id="43"/>
+      <w:bookmarkEnd w:id="44"/>
+      <w:bookmarkEnd w:id="45"/>
+    </w:p>
+    <w:p>
+      <w:hyperlink r:id="rId18" w:history="1">
+        <w:r>
+          <w:rPr>
+            <w:rStyle w:val="Hyperlink"/>
+          </w:rPr>
+          <w:t>https://www.terlici.com/2014/08/25/best-practices-express-structure.html</w:t>
+        </w:r>
+      </w:hyperlink>
     </w:p>
     <w:p/>
     <w:p>
-      <w:r>
-        <w:t>Tensorflow Modell</w:t>
-      </w:r>
-    </w:p>
-    <w:p>
-      <w:hyperlink r:id="rId15" w:history="1">
-        <w:r>
-          <w:rPr>
-            <w:rStyle w:val="Hyperlink"/>
-          </w:rPr>
-          <w:t>https://github.com/tensorflow/tfjs-examples/tree/master/mnist-node</w:t>
-        </w:r>
-      </w:hyperlink>
+      <w:pPr>
+        <w:pStyle w:val="berschrift2"/>
+      </w:pPr>
+      <w:bookmarkStart w:id="46" w:name="_Toc44102921"/>
+      <w:bookmarkStart w:id="47" w:name="_Toc44160182"/>
+      <w:bookmarkStart w:id="48" w:name="_Toc44165788"/>
+      <w:r>
+        <w:t>Herausforderungen</w:t>
+      </w:r>
+      <w:bookmarkEnd w:id="46"/>
+      <w:bookmarkEnd w:id="47"/>
+      <w:bookmarkEnd w:id="48"/>
+    </w:p>
+    <w:p>
+      <w:r>
+        <w:t xml:space="preserve">Data </w:t>
+      </w:r>
+      <w:proofErr w:type="spellStart"/>
+      <w:r>
+        <w:t>ingest</w:t>
+      </w:r>
+      <w:proofErr w:type="spellEnd"/>
     </w:p>
     <w:p/>
     <w:p>
       <w:r>
-        <w:t>API specs</w:t>
-      </w:r>
-    </w:p>
-    <w:p>
-      <w:pPr>
-        <w:pStyle w:val="berschrift3"/>
-      </w:pPr>
-      <w:bookmarkStart w:id="9" w:name="_Toc44102920"/>
-      <w:r>
-        <w:t>Projektstruktur</w:t>
-      </w:r>
-      <w:bookmarkEnd w:id="9"/>
-    </w:p>
-    <w:p>
-      <w:hyperlink r:id="rId16" w:history="1">
-        <w:r>
-          <w:rPr>
-            <w:rStyle w:val="Hyperlink"/>
-          </w:rPr>
-          <w:t>https://www.terlici.com/2014/08/25/best-practices-express-structure.html</w:t>
-        </w:r>
-      </w:hyperlink>
-    </w:p>
-    <w:p/>
+        <w:t xml:space="preserve">Canvas </w:t>
+      </w:r>
+      <w:proofErr w:type="spellStart"/>
+      <w:r>
+        <w:t>resize</w:t>
+      </w:r>
+      <w:proofErr w:type="spellEnd"/>
+      <w:r>
+        <w:t xml:space="preserve"> and </w:t>
+      </w:r>
+      <w:proofErr w:type="spellStart"/>
+      <w:r>
+        <w:t>downsampling</w:t>
+      </w:r>
+      <w:proofErr w:type="spellEnd"/>
+    </w:p>
+    <w:p>
+      <w:r>
+        <w:sym w:font="Wingdings" w:char="F0E0"/>
+      </w:r>
+      <w:proofErr w:type="spellStart"/>
+      <w:r>
+        <w:t>client</w:t>
+      </w:r>
+      <w:proofErr w:type="spellEnd"/>
+      <w:r>
+        <w:t xml:space="preserve"> </w:t>
+      </w:r>
+      <w:proofErr w:type="spellStart"/>
+      <w:r>
+        <w:t>side</w:t>
+      </w:r>
+      <w:proofErr w:type="spellEnd"/>
+    </w:p>
+    <w:p>
+      <w:proofErr w:type="spellStart"/>
+      <w:r>
+        <w:t>Overfitting</w:t>
+      </w:r>
+      <w:proofErr w:type="spellEnd"/>
+      <w:r>
+        <w:t>:</w:t>
+      </w:r>
+    </w:p>
+    <w:p>
+      <w:r>
+        <w:t>594922</w:t>
+      </w:r>
+      <w:r>
+        <w:t xml:space="preserve"> </w:t>
+      </w:r>
+      <w:r>
+        <w:sym w:font="Wingdings" w:char="F0E0"/>
+      </w:r>
+      <w:r>
+        <w:t xml:space="preserve"> </w:t>
+      </w:r>
+      <w:r>
+        <w:t>33082</w:t>
+      </w:r>
+      <w:r>
+        <w:t xml:space="preserve"> (Zeiteinsparung auch noch erwähnen?)</w:t>
+      </w:r>
+    </w:p>
+    <w:p>
+      <w:proofErr w:type="spellStart"/>
+      <w:r>
+        <w:t>Probeleme</w:t>
+      </w:r>
+      <w:proofErr w:type="spellEnd"/>
+      <w:r>
+        <w:t xml:space="preserve"> mit </w:t>
+      </w:r>
+      <w:proofErr w:type="spellStart"/>
+      <w:r>
+        <w:t>dataset</w:t>
+      </w:r>
+      <w:proofErr w:type="spellEnd"/>
+      <w:r>
+        <w:t xml:space="preserve">: </w:t>
+      </w:r>
+      <w:r>
+        <w:t xml:space="preserve">sehr klein; zentriert; </w:t>
+      </w:r>
+      <w:proofErr w:type="spellStart"/>
+      <w:r>
+        <w:t>schreibweise</w:t>
+      </w:r>
+      <w:proofErr w:type="spellEnd"/>
+      <w:r>
+        <w:t xml:space="preserve"> 1 (erkennt ne 7)</w:t>
+      </w:r>
+      <w:r>
+        <w:t xml:space="preserve"> (einfach </w:t>
+      </w:r>
+      <w:proofErr w:type="spellStart"/>
+      <w:r>
+        <w:t>beispiel</w:t>
+      </w:r>
+      <w:proofErr w:type="spellEnd"/>
+      <w:r>
+        <w:t xml:space="preserve"> MNIST </w:t>
+      </w:r>
+      <w:proofErr w:type="spellStart"/>
+      <w:r>
+        <w:t>bild</w:t>
+      </w:r>
+      <w:proofErr w:type="spellEnd"/>
+      <w:r>
+        <w:t xml:space="preserve"> einfügen)</w:t>
+      </w:r>
+    </w:p>
+    <w:p>
+      <w:r>
+        <w:br w:type="page"/>
+      </w:r>
+    </w:p>
+    <w:p>
+      <w:pPr>
+        <w:pStyle w:val="berschrift1"/>
+      </w:pPr>
+      <w:bookmarkStart w:id="49" w:name="_Toc44160183"/>
+      <w:bookmarkStart w:id="50" w:name="_Toc44165789"/>
+      <w:r>
+        <w:lastRenderedPageBreak/>
+        <w:t>Zusammenfassung</w:t>
+      </w:r>
+      <w:bookmarkEnd w:id="49"/>
+      <w:bookmarkEnd w:id="50"/>
+    </w:p>
     <w:p>
       <w:pPr>
         <w:pStyle w:val="berschrift2"/>
       </w:pPr>
-      <w:bookmarkStart w:id="10" w:name="_Toc44102921"/>
-      <w:r>
-        <w:t>Herausforderungen</w:t>
-      </w:r>
-      <w:bookmarkEnd w:id="10"/>
-    </w:p>
-    <w:p>
-      <w:r>
-        <w:t>Data ingest</w:t>
-      </w:r>
-    </w:p>
-    <w:p/>
-    <w:p>
-      <w:r>
-        <w:t>Canvas resize and downsampling</w:t>
-      </w:r>
-    </w:p>
-    <w:p>
-      <w:r>
-        <w:sym w:font="Wingdings" w:char="F0E0"/>
-      </w:r>
-      <w:r>
-        <w:t>client side</w:t>
-      </w:r>
-    </w:p>
-    <w:p>
-      <w:r>
-        <w:br w:type="page"/>
-      </w:r>
-    </w:p>
-    <w:p>
-      <w:pPr>
-        <w:pStyle w:val="berschrift1"/>
-      </w:pPr>
-      <w:bookmarkStart w:id="11" w:name="_Toc44102922"/>
-      <w:r>
-        <w:lastRenderedPageBreak/>
+      <w:bookmarkStart w:id="51" w:name="_Toc44160184"/>
+      <w:bookmarkStart w:id="52" w:name="_Toc44165790"/>
+      <w:r>
         <w:t>Fazit</w:t>
       </w:r>
-      <w:bookmarkEnd w:id="11"/>
-    </w:p>
-    <w:p>
-      <w:r>
-        <w:t>Problem overfitting</w:t>
-      </w:r>
-    </w:p>
-    <w:p>
-      <w:r>
-        <w:t>Train endpoint besser nutzen</w:t>
-      </w:r>
-    </w:p>
-    <w:p>
-      <w:r>
-        <w:t>Draw update speed</w:t>
-      </w:r>
-      <w:bookmarkStart w:id="12" w:name="_GoBack"/>
-      <w:bookmarkEnd w:id="12"/>
+      <w:bookmarkEnd w:id="51"/>
+      <w:bookmarkEnd w:id="52"/>
+    </w:p>
+    <w:p>
+      <w:r>
+        <w:t xml:space="preserve">Problem </w:t>
+      </w:r>
+      <w:proofErr w:type="spellStart"/>
+      <w:r>
+        <w:t>overfitting</w:t>
+      </w:r>
+      <w:proofErr w:type="spellEnd"/>
+    </w:p>
+    <w:p>
+      <w:r>
+        <w:t xml:space="preserve">Train </w:t>
+      </w:r>
+      <w:proofErr w:type="spellStart"/>
+      <w:r>
+        <w:t>endpoint</w:t>
+      </w:r>
+      <w:proofErr w:type="spellEnd"/>
+      <w:r>
+        <w:t xml:space="preserve"> besser nutzen</w:t>
+      </w:r>
+    </w:p>
+    <w:p>
+      <w:r>
+        <w:t xml:space="preserve">Draw update </w:t>
+      </w:r>
+      <w:proofErr w:type="spellStart"/>
+      <w:r>
+        <w:t>speed</w:t>
+      </w:r>
+      <w:proofErr w:type="spellEnd"/>
+    </w:p>
+    <w:p>
+      <w:pPr>
+        <w:pStyle w:val="berschrift2"/>
+      </w:pPr>
+      <w:bookmarkStart w:id="53" w:name="_Toc44160185"/>
+      <w:bookmarkStart w:id="54" w:name="_Toc44165791"/>
+      <w:r>
+        <w:t>Ausblick</w:t>
+      </w:r>
+      <w:bookmarkEnd w:id="53"/>
+      <w:bookmarkEnd w:id="54"/>
+    </w:p>
+    <w:p>
+      <w:pPr>
+        <w:pStyle w:val="berschrift2"/>
+      </w:pPr>
+      <w:bookmarkStart w:id="55" w:name="_Toc44160186"/>
+      <w:bookmarkStart w:id="56" w:name="_Toc44165792"/>
+      <w:r>
+        <w:t>Weitere Dokumentation</w:t>
+      </w:r>
+      <w:bookmarkEnd w:id="55"/>
+      <w:bookmarkEnd w:id="56"/>
+    </w:p>
+    <w:p>
+      <w:r>
+        <w:t>-</w:t>
+      </w:r>
+      <w:proofErr w:type="spellStart"/>
+      <w:r>
+        <w:t>swagger</w:t>
+      </w:r>
+      <w:proofErr w:type="spellEnd"/>
+    </w:p>
+    <w:p>
+      <w:r>
+        <w:t>.</w:t>
+      </w:r>
+      <w:proofErr w:type="spellStart"/>
+      <w:r>
+        <w:t>git</w:t>
+      </w:r>
+      <w:proofErr w:type="spellEnd"/>
+    </w:p>
+    <w:p>
+      <w:r>
+        <w:t>R</w:t>
+      </w:r>
+      <w:r>
+        <w:t>eadme</w:t>
+      </w:r>
+    </w:p>
+    <w:p>
+      <w:r>
+        <w:t>code</w:t>
+      </w:r>
     </w:p>
     <w:sectPr>
-      <w:footerReference w:type="default" r:id="rId17"/>
-      <w:footerReference w:type="first" r:id="rId18"/>
+      <w:footerReference w:type="default" r:id="rId19"/>
+      <w:footerReference w:type="first" r:id="rId20"/>
       <w:pgSz w:w="11906" w:h="16838"/>
       <w:pgMar w:top="1417" w:right="1417" w:bottom="1134" w:left="1417" w:header="708" w:footer="708" w:gutter="0"/>
       <w:pgNumType w:start="1"/>
@@ -680,9 +4028,6 @@
   <w:p>
     <w:pPr>
       <w:pStyle w:val="Fuzeile"/>
-      <w:pBdr>
-        <w:top w:val="single" w:sz="4" w:space="1" w:color="auto"/>
-      </w:pBdr>
     </w:pPr>
     <w:r>
       <w:ptab w:relativeTo="margin" w:alignment="center" w:leader="none"/>
@@ -714,9 +4059,6 @@
   <w:p>
     <w:pPr>
       <w:pStyle w:val="Fuzeile"/>
-      <w:pBdr>
-        <w:top w:val="single" w:sz="4" w:space="1" w:color="auto"/>
-      </w:pBdr>
     </w:pPr>
     <w:r>
       <w:t>Projektdokumentation</w:t>
@@ -754,11 +4096,21 @@
     <w:r>
       <w:t xml:space="preserve"> von </w:t>
     </w:r>
-    <w:fldSimple w:instr="NUMPAGES  \* Arabic  \* MERGEFORMAT">
-      <w:r>
-        <w:t>2</w:t>
-      </w:r>
-    </w:fldSimple>
+    <w:r>
+      <w:fldChar w:fldCharType="begin"/>
+    </w:r>
+    <w:r>
+      <w:instrText>NUMPAGES  \* Arabic  \* MERGEFORMAT</w:instrText>
+    </w:r>
+    <w:r>
+      <w:fldChar w:fldCharType="separate"/>
+    </w:r>
+    <w:r>
+      <w:t>2</w:t>
+    </w:r>
+    <w:r>
+      <w:fldChar w:fldCharType="end"/>
+    </w:r>
   </w:p>
 </w:ftr>
 </file>
@@ -805,11 +4157,21 @@
     <w:r>
       <w:t xml:space="preserve"> von </w:t>
     </w:r>
-    <w:fldSimple w:instr="NUMPAGES  \* Arabic  \* MERGEFORMAT">
-      <w:r>
-        <w:t>2</w:t>
-      </w:r>
-    </w:fldSimple>
+    <w:r>
+      <w:fldChar w:fldCharType="begin"/>
+    </w:r>
+    <w:r>
+      <w:instrText>NUMPAGES  \* Arabic  \* MERGEFORMAT</w:instrText>
+    </w:r>
+    <w:r>
+      <w:fldChar w:fldCharType="separate"/>
+    </w:r>
+    <w:r>
+      <w:t>2</w:t>
+    </w:r>
+    <w:r>
+      <w:fldChar w:fldCharType="end"/>
+    </w:r>
   </w:p>
 </w:ftr>
 </file>
@@ -915,7 +4277,7 @@
   <w:abstractNum w:abstractNumId="0" w15:restartNumberingAfterBreak="0">
     <w:nsid w:val="2D067388"/>
     <w:multiLevelType w:val="multilevel"/>
-    <w:tmpl w:val="4A90E086"/>
+    <w:tmpl w:val="CA769D44"/>
     <w:lvl w:ilvl="0">
       <w:start w:val="1"/>
       <w:numFmt w:val="decimal"/>
@@ -1441,8 +4803,9 @@
   <w:style w:type="paragraph" w:default="1" w:styleId="Standard">
     <w:name w:val="Normal"/>
     <w:qFormat/>
-    <w:rsid w:val="00242BD9"/>
+    <w:rsid w:val="00DE6E58"/>
     <w:pPr>
+      <w:spacing w:line="276" w:lineRule="auto"/>
       <w:jc w:val="both"/>
     </w:pPr>
     <w:rPr>
@@ -1558,7 +4921,6 @@
   <w:style w:type="character" w:default="1" w:styleId="Absatz-Standardschriftart">
     <w:name w:val="Default Paragraph Font"/>
     <w:uiPriority w:val="1"/>
-    <w:semiHidden/>
     <w:unhideWhenUsed/>
   </w:style>
   <w:style w:type="table" w:default="1" w:styleId="NormaleTabelle">
@@ -1679,8 +5041,17 @@
     <w:unhideWhenUsed/>
     <w:rsid w:val="00F66F8E"/>
     <w:pPr>
-      <w:spacing w:after="100"/>
+      <w:spacing w:before="120" w:after="120"/>
+      <w:jc w:val="left"/>
     </w:pPr>
+    <w:rPr>
+      <w:rFonts w:asciiTheme="minorHAnsi" w:hAnsiTheme="minorHAnsi" w:cstheme="minorHAnsi"/>
+      <w:b/>
+      <w:bCs/>
+      <w:caps/>
+      <w:sz w:val="20"/>
+      <w:szCs w:val="20"/>
+    </w:rPr>
   </w:style>
   <w:style w:type="paragraph" w:styleId="Verzeichnis2">
     <w:name w:val="toc 2"/>
@@ -1691,9 +5062,16 @@
     <w:unhideWhenUsed/>
     <w:rsid w:val="00F66F8E"/>
     <w:pPr>
-      <w:spacing w:after="100"/>
-      <w:ind w:left="220"/>
+      <w:spacing w:after="0"/>
+      <w:ind w:left="240"/>
+      <w:jc w:val="left"/>
     </w:pPr>
+    <w:rPr>
+      <w:rFonts w:asciiTheme="minorHAnsi" w:hAnsiTheme="minorHAnsi" w:cstheme="minorHAnsi"/>
+      <w:smallCaps/>
+      <w:sz w:val="20"/>
+      <w:szCs w:val="20"/>
+    </w:rPr>
   </w:style>
   <w:style w:type="character" w:styleId="Hyperlink">
     <w:name w:val="Hyperlink"/>
@@ -1728,9 +5106,17 @@
     <w:unhideWhenUsed/>
     <w:rsid w:val="00152509"/>
     <w:pPr>
-      <w:spacing w:after="100"/>
-      <w:ind w:left="440"/>
+      <w:spacing w:after="0"/>
+      <w:ind w:left="480"/>
+      <w:jc w:val="left"/>
     </w:pPr>
+    <w:rPr>
+      <w:rFonts w:asciiTheme="minorHAnsi" w:hAnsiTheme="minorHAnsi" w:cstheme="minorHAnsi"/>
+      <w:i/>
+      <w:iCs/>
+      <w:sz w:val="20"/>
+      <w:szCs w:val="20"/>
+    </w:rPr>
   </w:style>
   <w:style w:type="character" w:customStyle="1" w:styleId="berschrift4Zchn">
     <w:name w:val="Überschrift 4 Zchn"/>
@@ -1874,6 +5260,120 @@
     <w:rsid w:val="0092584B"/>
     <w:rPr>
       <w:rFonts w:ascii="Segoe UI" w:hAnsi="Segoe UI" w:cs="Segoe UI"/>
+      <w:sz w:val="18"/>
+      <w:szCs w:val="18"/>
+    </w:rPr>
+  </w:style>
+  <w:style w:type="paragraph" w:styleId="Verzeichnis4">
+    <w:name w:val="toc 4"/>
+    <w:basedOn w:val="Standard"/>
+    <w:next w:val="Standard"/>
+    <w:autoRedefine/>
+    <w:uiPriority w:val="39"/>
+    <w:unhideWhenUsed/>
+    <w:rsid w:val="004824EC"/>
+    <w:pPr>
+      <w:spacing w:after="0"/>
+      <w:ind w:left="720"/>
+      <w:jc w:val="left"/>
+    </w:pPr>
+    <w:rPr>
+      <w:rFonts w:asciiTheme="minorHAnsi" w:hAnsiTheme="minorHAnsi" w:cstheme="minorHAnsi"/>
+      <w:sz w:val="18"/>
+      <w:szCs w:val="18"/>
+    </w:rPr>
+  </w:style>
+  <w:style w:type="paragraph" w:styleId="Verzeichnis5">
+    <w:name w:val="toc 5"/>
+    <w:basedOn w:val="Standard"/>
+    <w:next w:val="Standard"/>
+    <w:autoRedefine/>
+    <w:uiPriority w:val="39"/>
+    <w:unhideWhenUsed/>
+    <w:rsid w:val="00940831"/>
+    <w:pPr>
+      <w:spacing w:after="0"/>
+      <w:ind w:left="960"/>
+      <w:jc w:val="left"/>
+    </w:pPr>
+    <w:rPr>
+      <w:rFonts w:asciiTheme="minorHAnsi" w:hAnsiTheme="minorHAnsi" w:cstheme="minorHAnsi"/>
+      <w:sz w:val="18"/>
+      <w:szCs w:val="18"/>
+    </w:rPr>
+  </w:style>
+  <w:style w:type="paragraph" w:styleId="Verzeichnis6">
+    <w:name w:val="toc 6"/>
+    <w:basedOn w:val="Standard"/>
+    <w:next w:val="Standard"/>
+    <w:autoRedefine/>
+    <w:uiPriority w:val="39"/>
+    <w:unhideWhenUsed/>
+    <w:rsid w:val="00940831"/>
+    <w:pPr>
+      <w:spacing w:after="0"/>
+      <w:ind w:left="1200"/>
+      <w:jc w:val="left"/>
+    </w:pPr>
+    <w:rPr>
+      <w:rFonts w:asciiTheme="minorHAnsi" w:hAnsiTheme="minorHAnsi" w:cstheme="minorHAnsi"/>
+      <w:sz w:val="18"/>
+      <w:szCs w:val="18"/>
+    </w:rPr>
+  </w:style>
+  <w:style w:type="paragraph" w:styleId="Verzeichnis7">
+    <w:name w:val="toc 7"/>
+    <w:basedOn w:val="Standard"/>
+    <w:next w:val="Standard"/>
+    <w:autoRedefine/>
+    <w:uiPriority w:val="39"/>
+    <w:unhideWhenUsed/>
+    <w:rsid w:val="00940831"/>
+    <w:pPr>
+      <w:spacing w:after="0"/>
+      <w:ind w:left="1440"/>
+      <w:jc w:val="left"/>
+    </w:pPr>
+    <w:rPr>
+      <w:rFonts w:asciiTheme="minorHAnsi" w:hAnsiTheme="minorHAnsi" w:cstheme="minorHAnsi"/>
+      <w:sz w:val="18"/>
+      <w:szCs w:val="18"/>
+    </w:rPr>
+  </w:style>
+  <w:style w:type="paragraph" w:styleId="Verzeichnis8">
+    <w:name w:val="toc 8"/>
+    <w:basedOn w:val="Standard"/>
+    <w:next w:val="Standard"/>
+    <w:autoRedefine/>
+    <w:uiPriority w:val="39"/>
+    <w:unhideWhenUsed/>
+    <w:rsid w:val="00940831"/>
+    <w:pPr>
+      <w:spacing w:after="0"/>
+      <w:ind w:left="1680"/>
+      <w:jc w:val="left"/>
+    </w:pPr>
+    <w:rPr>
+      <w:rFonts w:asciiTheme="minorHAnsi" w:hAnsiTheme="minorHAnsi" w:cstheme="minorHAnsi"/>
+      <w:sz w:val="18"/>
+      <w:szCs w:val="18"/>
+    </w:rPr>
+  </w:style>
+  <w:style w:type="paragraph" w:styleId="Verzeichnis9">
+    <w:name w:val="toc 9"/>
+    <w:basedOn w:val="Standard"/>
+    <w:next w:val="Standard"/>
+    <w:autoRedefine/>
+    <w:uiPriority w:val="39"/>
+    <w:unhideWhenUsed/>
+    <w:rsid w:val="00940831"/>
+    <w:pPr>
+      <w:spacing w:after="0"/>
+      <w:ind w:left="1920"/>
+      <w:jc w:val="left"/>
+    </w:pPr>
+    <w:rPr>
+      <w:rFonts w:asciiTheme="minorHAnsi" w:hAnsiTheme="minorHAnsi" w:cstheme="minorHAnsi"/>
       <w:sz w:val="18"/>
       <w:szCs w:val="18"/>
     </w:rPr>
@@ -2177,15 +5677,6 @@
 </file>
 
 <file path=customXml/item1.xml><?xml version="1.0" encoding="utf-8"?>
-<?mso-contentType ?>
-<FormTemplates xmlns="http://schemas.microsoft.com/sharepoint/v3/contenttype/forms">
-  <Display>DocumentLibraryForm</Display>
-  <Edit>DocumentLibraryForm</Edit>
-  <New>DocumentLibraryForm</New>
-</FormTemplates>
-</file>
-
-<file path=customXml/item2.xml><?xml version="1.0" encoding="utf-8"?>
 <ct:contentTypeSchema xmlns:ct="http://schemas.microsoft.com/office/2006/metadata/contentType" xmlns:ma="http://schemas.microsoft.com/office/2006/metadata/properties/metaAttributes" ct:_="" ma:_="" ma:contentTypeName="Dokument" ma:contentTypeID="0x01010028816E4563157F489BB89D4DC8E89A16" ma:contentTypeVersion="13" ma:contentTypeDescription="Ein neues Dokument erstellen." ma:contentTypeScope="" ma:versionID="81933e34efb4e473f83c8c0bf80a2e12">
   <xsd:schema xmlns:xsd="http://www.w3.org/2001/XMLSchema" xmlns:xs="http://www.w3.org/2001/XMLSchema" xmlns:p="http://schemas.microsoft.com/office/2006/metadata/properties" xmlns:ns3="9e35416d-8aad-40d2-88ff-d2fe83c85087" xmlns:ns4="bd547ea4-5005-4d59-a08e-a90b0c009953" targetNamespace="http://schemas.microsoft.com/office/2006/metadata/properties" ma:root="true" ma:fieldsID="118ed5c4a2ce46e623929c94e0e50c32" ns3:_="" ns4:_="">
     <xsd:import namespace="9e35416d-8aad-40d2-88ff-d2fe83c85087"/>
@@ -2408,6 +5899,15 @@
 </ct:contentTypeSchema>
 </file>
 
+<file path=customXml/item2.xml><?xml version="1.0" encoding="utf-8"?>
+<?mso-contentType ?>
+<FormTemplates xmlns="http://schemas.microsoft.com/sharepoint/v3/contenttype/forms">
+  <Display>DocumentLibraryForm</Display>
+  <Edit>DocumentLibraryForm</Edit>
+  <New>DocumentLibraryForm</New>
+</FormTemplates>
+</file>
+
 <file path=customXml/item3.xml><?xml version="1.0" encoding="utf-8"?>
 <p:properties xmlns:p="http://schemas.microsoft.com/office/2006/metadata/properties" xmlns:xsi="http://www.w3.org/2001/XMLSchema-instance" xmlns:pc="http://schemas.microsoft.com/office/infopath/2007/PartnerControls">
   <documentManagement/>
@@ -2419,14 +5919,6 @@
 </file>
 
 <file path=customXml/itemProps1.xml><?xml version="1.0" encoding="utf-8"?>
-<ds:datastoreItem xmlns:ds="http://schemas.openxmlformats.org/officeDocument/2006/customXml" ds:itemID="{394B4604-F229-457C-8F52-64983F0C7440}">
-  <ds:schemaRefs>
-    <ds:schemaRef ds:uri="http://schemas.microsoft.com/sharepoint/v3/contenttype/forms"/>
-  </ds:schemaRefs>
-</ds:datastoreItem>
-</file>
-
-<file path=customXml/itemProps2.xml><?xml version="1.0" encoding="utf-8"?>
 <ds:datastoreItem xmlns:ds="http://schemas.openxmlformats.org/officeDocument/2006/customXml" ds:itemID="{AE973275-040C-4908-825D-12ECAF9A316D}">
   <ds:schemaRefs>
     <ds:schemaRef ds:uri="http://schemas.microsoft.com/office/2006/metadata/contentType"/>
@@ -2445,6 +5937,14 @@
 </ds:datastoreItem>
 </file>
 
+<file path=customXml/itemProps2.xml><?xml version="1.0" encoding="utf-8"?>
+<ds:datastoreItem xmlns:ds="http://schemas.openxmlformats.org/officeDocument/2006/customXml" ds:itemID="{394B4604-F229-457C-8F52-64983F0C7440}">
+  <ds:schemaRefs>
+    <ds:schemaRef ds:uri="http://schemas.microsoft.com/sharepoint/v3/contenttype/forms"/>
+  </ds:schemaRefs>
+</ds:datastoreItem>
+</file>
+
 <file path=customXml/itemProps3.xml><?xml version="1.0" encoding="utf-8"?>
 <ds:datastoreItem xmlns:ds="http://schemas.openxmlformats.org/officeDocument/2006/customXml" ds:itemID="{E1BBB77B-5CE5-4835-B40A-7B38B85F1593}">
   <ds:schemaRefs>
@@ -2455,7 +5955,7 @@
 </file>
 
 <file path=customXml/itemProps4.xml><?xml version="1.0" encoding="utf-8"?>
-<ds:datastoreItem xmlns:ds="http://schemas.openxmlformats.org/officeDocument/2006/customXml" ds:itemID="{F50792B5-0360-4191-9988-A8C4AF98B1D9}">
+<ds:datastoreItem xmlns:ds="http://schemas.openxmlformats.org/officeDocument/2006/customXml" ds:itemID="{2A4C1D8C-A20E-4E84-9108-A5EAF94CCD58}">
   <ds:schemaRefs>
     <ds:schemaRef ds:uri="http://schemas.openxmlformats.org/officeDocument/2006/bibliography"/>
   </ds:schemaRefs>

</xml_diff>

<commit_message>
finished CSS HTML JS intro
</commit_message>
<xml_diff>
--- a/Doku/NumberGuesserDokumentation-dmc-e747-55.docx
+++ b/Doku/NumberGuesserDokumentation-dmc-e747-55.docx
@@ -318,7 +318,7 @@
         </w:numPr>
       </w:pPr>
       <w:bookmarkStart w:id="1" w:name="_Toc44160164"/>
-      <w:bookmarkStart w:id="2" w:name="_Toc44165770"/>
+      <w:bookmarkStart w:id="2" w:name="_Toc44168785"/>
       <w:r>
         <w:lastRenderedPageBreak/>
         <w:t>Inhaltsverzeichnis</w:t>
@@ -338,25 +338,39 @@
           <w:bCs w:val="0"/>
           <w:caps w:val="0"/>
           <w:noProof/>
-          <w:sz w:val="22"/>
-          <w:szCs w:val="22"/>
+          <w:sz w:val="32"/>
+          <w:szCs w:val="32"/>
           <w:lang w:eastAsia="de-DE"/>
         </w:rPr>
       </w:pPr>
       <w:r>
+        <w:rPr>
+          <w:sz w:val="28"/>
+          <w:szCs w:val="28"/>
+        </w:rPr>
         <w:fldChar w:fldCharType="begin"/>
       </w:r>
       <w:r>
+        <w:rPr>
+          <w:sz w:val="28"/>
+          <w:szCs w:val="28"/>
+        </w:rPr>
         <w:instrText xml:space="preserve"> TOC \o "1-4" \h \z \u </w:instrText>
       </w:r>
       <w:r>
+        <w:rPr>
+          <w:sz w:val="28"/>
+          <w:szCs w:val="28"/>
+        </w:rPr>
         <w:fldChar w:fldCharType="separate"/>
       </w:r>
-      <w:hyperlink w:anchor="_Toc44165770" w:history="1">
+      <w:hyperlink w:anchor="_Toc44168785" w:history="1">
         <w:r>
           <w:rPr>
             <w:rStyle w:val="Hyperlink"/>
             <w:noProof/>
+            <w:sz w:val="28"/>
+            <w:szCs w:val="28"/>
           </w:rPr>
           <w:t>Inhaltsverzeichnis</w:t>
         </w:r>
@@ -364,6 +378,8 @@
           <w:rPr>
             <w:noProof/>
             <w:webHidden/>
+            <w:sz w:val="28"/>
+            <w:szCs w:val="28"/>
           </w:rPr>
           <w:tab/>
         </w:r>
@@ -371,6 +387,8 @@
           <w:rPr>
             <w:noProof/>
             <w:webHidden/>
+            <w:sz w:val="28"/>
+            <w:szCs w:val="28"/>
           </w:rPr>
           <w:fldChar w:fldCharType="begin"/>
         </w:r>
@@ -378,19 +396,25 @@
           <w:rPr>
             <w:noProof/>
             <w:webHidden/>
-          </w:rPr>
-          <w:instrText xml:space="preserve"> PAGEREF _Toc44165770 \h </w:instrText>
-        </w:r>
-        <w:r>
-          <w:rPr>
-            <w:noProof/>
-            <w:webHidden/>
-          </w:rPr>
-        </w:r>
-        <w:r>
-          <w:rPr>
-            <w:noProof/>
-            <w:webHidden/>
+            <w:sz w:val="28"/>
+            <w:szCs w:val="28"/>
+          </w:rPr>
+          <w:instrText xml:space="preserve"> PAGEREF _Toc44168785 \h </w:instrText>
+        </w:r>
+        <w:r>
+          <w:rPr>
+            <w:noProof/>
+            <w:webHidden/>
+            <w:sz w:val="28"/>
+            <w:szCs w:val="28"/>
+          </w:rPr>
+        </w:r>
+        <w:r>
+          <w:rPr>
+            <w:noProof/>
+            <w:webHidden/>
+            <w:sz w:val="28"/>
+            <w:szCs w:val="28"/>
           </w:rPr>
           <w:fldChar w:fldCharType="separate"/>
         </w:r>
@@ -398,6 +422,8 @@
           <w:rPr>
             <w:noProof/>
             <w:webHidden/>
+            <w:sz w:val="28"/>
+            <w:szCs w:val="28"/>
           </w:rPr>
           <w:t>II</w:t>
         </w:r>
@@ -405,6 +431,8 @@
           <w:rPr>
             <w:noProof/>
             <w:webHidden/>
+            <w:sz w:val="28"/>
+            <w:szCs w:val="28"/>
           </w:rPr>
           <w:fldChar w:fldCharType="end"/>
         </w:r>
@@ -422,16 +450,19 @@
           <w:bCs w:val="0"/>
           <w:caps w:val="0"/>
           <w:noProof/>
-          <w:sz w:val="22"/>
-          <w:szCs w:val="22"/>
+          <w:sz w:val="32"/>
+          <w:szCs w:val="32"/>
           <w:lang w:eastAsia="de-DE"/>
         </w:rPr>
       </w:pPr>
-      <w:hyperlink w:anchor="_Toc44165771" w:history="1">
+      <w:hyperlink w:anchor="_Toc44168786" w:history="1">
         <w:r>
           <w:rPr>
             <w:rStyle w:val="Hyperlink"/>
             <w:noProof/>
+            <w:sz w:val="28"/>
+            <w:szCs w:val="28"/>
+            <w:lang w:val="en-US"/>
           </w:rPr>
           <w:t>Abkürzungen</w:t>
         </w:r>
@@ -439,6 +470,8 @@
           <w:rPr>
             <w:noProof/>
             <w:webHidden/>
+            <w:sz w:val="28"/>
+            <w:szCs w:val="28"/>
           </w:rPr>
           <w:tab/>
         </w:r>
@@ -446,6 +479,8 @@
           <w:rPr>
             <w:noProof/>
             <w:webHidden/>
+            <w:sz w:val="28"/>
+            <w:szCs w:val="28"/>
           </w:rPr>
           <w:fldChar w:fldCharType="begin"/>
         </w:r>
@@ -453,19 +488,25 @@
           <w:rPr>
             <w:noProof/>
             <w:webHidden/>
-          </w:rPr>
-          <w:instrText xml:space="preserve"> PAGEREF _Toc44165771 \h </w:instrText>
-        </w:r>
-        <w:r>
-          <w:rPr>
-            <w:noProof/>
-            <w:webHidden/>
-          </w:rPr>
-        </w:r>
-        <w:r>
-          <w:rPr>
-            <w:noProof/>
-            <w:webHidden/>
+            <w:sz w:val="28"/>
+            <w:szCs w:val="28"/>
+          </w:rPr>
+          <w:instrText xml:space="preserve"> PAGEREF _Toc44168786 \h </w:instrText>
+        </w:r>
+        <w:r>
+          <w:rPr>
+            <w:noProof/>
+            <w:webHidden/>
+            <w:sz w:val="28"/>
+            <w:szCs w:val="28"/>
+          </w:rPr>
+        </w:r>
+        <w:r>
+          <w:rPr>
+            <w:noProof/>
+            <w:webHidden/>
+            <w:sz w:val="28"/>
+            <w:szCs w:val="28"/>
           </w:rPr>
           <w:fldChar w:fldCharType="separate"/>
         </w:r>
@@ -473,6 +514,8 @@
           <w:rPr>
             <w:noProof/>
             <w:webHidden/>
+            <w:sz w:val="28"/>
+            <w:szCs w:val="28"/>
           </w:rPr>
           <w:t>III</w:t>
         </w:r>
@@ -480,6 +523,8 @@
           <w:rPr>
             <w:noProof/>
             <w:webHidden/>
+            <w:sz w:val="28"/>
+            <w:szCs w:val="28"/>
           </w:rPr>
           <w:fldChar w:fldCharType="end"/>
         </w:r>
@@ -497,16 +542,18 @@
           <w:bCs w:val="0"/>
           <w:caps w:val="0"/>
           <w:noProof/>
-          <w:sz w:val="22"/>
-          <w:szCs w:val="22"/>
+          <w:sz w:val="32"/>
+          <w:szCs w:val="32"/>
           <w:lang w:eastAsia="de-DE"/>
         </w:rPr>
       </w:pPr>
-      <w:hyperlink w:anchor="_Toc44165772" w:history="1">
+      <w:hyperlink w:anchor="_Toc44168787" w:history="1">
         <w:r>
           <w:rPr>
             <w:rStyle w:val="Hyperlink"/>
             <w:noProof/>
+            <w:sz w:val="28"/>
+            <w:szCs w:val="28"/>
           </w:rPr>
           <w:t>Abbildungsverzeichnis</w:t>
         </w:r>
@@ -514,6 +561,8 @@
           <w:rPr>
             <w:noProof/>
             <w:webHidden/>
+            <w:sz w:val="28"/>
+            <w:szCs w:val="28"/>
           </w:rPr>
           <w:tab/>
         </w:r>
@@ -521,6 +570,8 @@
           <w:rPr>
             <w:noProof/>
             <w:webHidden/>
+            <w:sz w:val="28"/>
+            <w:szCs w:val="28"/>
           </w:rPr>
           <w:fldChar w:fldCharType="begin"/>
         </w:r>
@@ -528,19 +579,25 @@
           <w:rPr>
             <w:noProof/>
             <w:webHidden/>
-          </w:rPr>
-          <w:instrText xml:space="preserve"> PAGEREF _Toc44165772 \h </w:instrText>
-        </w:r>
-        <w:r>
-          <w:rPr>
-            <w:noProof/>
-            <w:webHidden/>
-          </w:rPr>
-        </w:r>
-        <w:r>
-          <w:rPr>
-            <w:noProof/>
-            <w:webHidden/>
+            <w:sz w:val="28"/>
+            <w:szCs w:val="28"/>
+          </w:rPr>
+          <w:instrText xml:space="preserve"> PAGEREF _Toc44168787 \h </w:instrText>
+        </w:r>
+        <w:r>
+          <w:rPr>
+            <w:noProof/>
+            <w:webHidden/>
+            <w:sz w:val="28"/>
+            <w:szCs w:val="28"/>
+          </w:rPr>
+        </w:r>
+        <w:r>
+          <w:rPr>
+            <w:noProof/>
+            <w:webHidden/>
+            <w:sz w:val="28"/>
+            <w:szCs w:val="28"/>
           </w:rPr>
           <w:fldChar w:fldCharType="separate"/>
         </w:r>
@@ -548,6 +605,8 @@
           <w:rPr>
             <w:noProof/>
             <w:webHidden/>
+            <w:sz w:val="28"/>
+            <w:szCs w:val="28"/>
           </w:rPr>
           <w:t>III</w:t>
         </w:r>
@@ -555,6 +614,8 @@
           <w:rPr>
             <w:noProof/>
             <w:webHidden/>
+            <w:sz w:val="28"/>
+            <w:szCs w:val="28"/>
           </w:rPr>
           <w:fldChar w:fldCharType="end"/>
         </w:r>
@@ -573,16 +634,18 @@
           <w:bCs w:val="0"/>
           <w:caps w:val="0"/>
           <w:noProof/>
-          <w:sz w:val="22"/>
-          <w:szCs w:val="22"/>
+          <w:sz w:val="32"/>
+          <w:szCs w:val="32"/>
           <w:lang w:eastAsia="de-DE"/>
         </w:rPr>
       </w:pPr>
-      <w:hyperlink w:anchor="_Toc44165773" w:history="1">
+      <w:hyperlink w:anchor="_Toc44168788" w:history="1">
         <w:r>
           <w:rPr>
             <w:rStyle w:val="Hyperlink"/>
             <w:noProof/>
+            <w:sz w:val="28"/>
+            <w:szCs w:val="28"/>
           </w:rPr>
           <w:t>1.</w:t>
         </w:r>
@@ -593,8 +656,8 @@
             <w:bCs w:val="0"/>
             <w:caps w:val="0"/>
             <w:noProof/>
-            <w:sz w:val="22"/>
-            <w:szCs w:val="22"/>
+            <w:sz w:val="32"/>
+            <w:szCs w:val="32"/>
             <w:lang w:eastAsia="de-DE"/>
           </w:rPr>
           <w:tab/>
@@ -603,6 +666,8 @@
           <w:rPr>
             <w:rStyle w:val="Hyperlink"/>
             <w:noProof/>
+            <w:sz w:val="28"/>
+            <w:szCs w:val="28"/>
           </w:rPr>
           <w:t>Einleitung</w:t>
         </w:r>
@@ -610,6 +675,8 @@
           <w:rPr>
             <w:noProof/>
             <w:webHidden/>
+            <w:sz w:val="28"/>
+            <w:szCs w:val="28"/>
           </w:rPr>
           <w:tab/>
         </w:r>
@@ -617,6 +684,8 @@
           <w:rPr>
             <w:noProof/>
             <w:webHidden/>
+            <w:sz w:val="28"/>
+            <w:szCs w:val="28"/>
           </w:rPr>
           <w:fldChar w:fldCharType="begin"/>
         </w:r>
@@ -624,19 +693,25 @@
           <w:rPr>
             <w:noProof/>
             <w:webHidden/>
-          </w:rPr>
-          <w:instrText xml:space="preserve"> PAGEREF _Toc44165773 \h </w:instrText>
-        </w:r>
-        <w:r>
-          <w:rPr>
-            <w:noProof/>
-            <w:webHidden/>
-          </w:rPr>
-        </w:r>
-        <w:r>
-          <w:rPr>
-            <w:noProof/>
-            <w:webHidden/>
+            <w:sz w:val="28"/>
+            <w:szCs w:val="28"/>
+          </w:rPr>
+          <w:instrText xml:space="preserve"> PAGEREF _Toc44168788 \h </w:instrText>
+        </w:r>
+        <w:r>
+          <w:rPr>
+            <w:noProof/>
+            <w:webHidden/>
+            <w:sz w:val="28"/>
+            <w:szCs w:val="28"/>
+          </w:rPr>
+        </w:r>
+        <w:r>
+          <w:rPr>
+            <w:noProof/>
+            <w:webHidden/>
+            <w:sz w:val="28"/>
+            <w:szCs w:val="28"/>
           </w:rPr>
           <w:fldChar w:fldCharType="separate"/>
         </w:r>
@@ -644,6 +719,8 @@
           <w:rPr>
             <w:noProof/>
             <w:webHidden/>
+            <w:sz w:val="28"/>
+            <w:szCs w:val="28"/>
           </w:rPr>
           <w:t>1</w:t>
         </w:r>
@@ -651,6 +728,8 @@
           <w:rPr>
             <w:noProof/>
             <w:webHidden/>
+            <w:sz w:val="28"/>
+            <w:szCs w:val="28"/>
           </w:rPr>
           <w:fldChar w:fldCharType="end"/>
         </w:r>
@@ -667,16 +746,18 @@
           <w:rFonts w:eastAsiaTheme="minorEastAsia" w:cstheme="minorBidi"/>
           <w:smallCaps w:val="0"/>
           <w:noProof/>
-          <w:sz w:val="22"/>
-          <w:szCs w:val="22"/>
+          <w:sz w:val="32"/>
+          <w:szCs w:val="32"/>
           <w:lang w:eastAsia="de-DE"/>
         </w:rPr>
       </w:pPr>
-      <w:hyperlink w:anchor="_Toc44165774" w:history="1">
+      <w:hyperlink w:anchor="_Toc44168789" w:history="1">
         <w:r>
           <w:rPr>
             <w:rStyle w:val="Hyperlink"/>
             <w:noProof/>
+            <w:sz w:val="28"/>
+            <w:szCs w:val="28"/>
           </w:rPr>
           <w:t>1.1.</w:t>
         </w:r>
@@ -685,8 +766,8 @@
             <w:rFonts w:eastAsiaTheme="minorEastAsia" w:cstheme="minorBidi"/>
             <w:smallCaps w:val="0"/>
             <w:noProof/>
-            <w:sz w:val="22"/>
-            <w:szCs w:val="22"/>
+            <w:sz w:val="32"/>
+            <w:szCs w:val="32"/>
             <w:lang w:eastAsia="de-DE"/>
           </w:rPr>
           <w:tab/>
@@ -695,6 +776,8 @@
           <w:rPr>
             <w:rStyle w:val="Hyperlink"/>
             <w:noProof/>
+            <w:sz w:val="28"/>
+            <w:szCs w:val="28"/>
           </w:rPr>
           <w:t>Problemstellung</w:t>
         </w:r>
@@ -702,6 +785,8 @@
           <w:rPr>
             <w:noProof/>
             <w:webHidden/>
+            <w:sz w:val="28"/>
+            <w:szCs w:val="28"/>
           </w:rPr>
           <w:tab/>
         </w:r>
@@ -709,6 +794,8 @@
           <w:rPr>
             <w:noProof/>
             <w:webHidden/>
+            <w:sz w:val="28"/>
+            <w:szCs w:val="28"/>
           </w:rPr>
           <w:fldChar w:fldCharType="begin"/>
         </w:r>
@@ -716,19 +803,25 @@
           <w:rPr>
             <w:noProof/>
             <w:webHidden/>
-          </w:rPr>
-          <w:instrText xml:space="preserve"> PAGEREF _Toc44165774 \h </w:instrText>
-        </w:r>
-        <w:r>
-          <w:rPr>
-            <w:noProof/>
-            <w:webHidden/>
-          </w:rPr>
-        </w:r>
-        <w:r>
-          <w:rPr>
-            <w:noProof/>
-            <w:webHidden/>
+            <w:sz w:val="28"/>
+            <w:szCs w:val="28"/>
+          </w:rPr>
+          <w:instrText xml:space="preserve"> PAGEREF _Toc44168789 \h </w:instrText>
+        </w:r>
+        <w:r>
+          <w:rPr>
+            <w:noProof/>
+            <w:webHidden/>
+            <w:sz w:val="28"/>
+            <w:szCs w:val="28"/>
+          </w:rPr>
+        </w:r>
+        <w:r>
+          <w:rPr>
+            <w:noProof/>
+            <w:webHidden/>
+            <w:sz w:val="28"/>
+            <w:szCs w:val="28"/>
           </w:rPr>
           <w:fldChar w:fldCharType="separate"/>
         </w:r>
@@ -736,6 +829,8 @@
           <w:rPr>
             <w:noProof/>
             <w:webHidden/>
+            <w:sz w:val="28"/>
+            <w:szCs w:val="28"/>
           </w:rPr>
           <w:t>1</w:t>
         </w:r>
@@ -743,6 +838,8 @@
           <w:rPr>
             <w:noProof/>
             <w:webHidden/>
+            <w:sz w:val="28"/>
+            <w:szCs w:val="28"/>
           </w:rPr>
           <w:fldChar w:fldCharType="end"/>
         </w:r>
@@ -759,16 +856,18 @@
           <w:rFonts w:eastAsiaTheme="minorEastAsia" w:cstheme="minorBidi"/>
           <w:smallCaps w:val="0"/>
           <w:noProof/>
-          <w:sz w:val="22"/>
-          <w:szCs w:val="22"/>
+          <w:sz w:val="32"/>
+          <w:szCs w:val="32"/>
           <w:lang w:eastAsia="de-DE"/>
         </w:rPr>
       </w:pPr>
-      <w:hyperlink w:anchor="_Toc44165775" w:history="1">
+      <w:hyperlink w:anchor="_Toc44168790" w:history="1">
         <w:r>
           <w:rPr>
             <w:rStyle w:val="Hyperlink"/>
             <w:noProof/>
+            <w:sz w:val="28"/>
+            <w:szCs w:val="28"/>
           </w:rPr>
           <w:t>1.2.</w:t>
         </w:r>
@@ -777,8 +876,8 @@
             <w:rFonts w:eastAsiaTheme="minorEastAsia" w:cstheme="minorBidi"/>
             <w:smallCaps w:val="0"/>
             <w:noProof/>
-            <w:sz w:val="22"/>
-            <w:szCs w:val="22"/>
+            <w:sz w:val="32"/>
+            <w:szCs w:val="32"/>
             <w:lang w:eastAsia="de-DE"/>
           </w:rPr>
           <w:tab/>
@@ -787,6 +886,8 @@
           <w:rPr>
             <w:rStyle w:val="Hyperlink"/>
             <w:noProof/>
+            <w:sz w:val="28"/>
+            <w:szCs w:val="28"/>
           </w:rPr>
           <w:t>Verknüpfung zu Vorlesungsinhalten</w:t>
         </w:r>
@@ -794,6 +895,8 @@
           <w:rPr>
             <w:noProof/>
             <w:webHidden/>
+            <w:sz w:val="28"/>
+            <w:szCs w:val="28"/>
           </w:rPr>
           <w:tab/>
         </w:r>
@@ -801,6 +904,8 @@
           <w:rPr>
             <w:noProof/>
             <w:webHidden/>
+            <w:sz w:val="28"/>
+            <w:szCs w:val="28"/>
           </w:rPr>
           <w:fldChar w:fldCharType="begin"/>
         </w:r>
@@ -808,19 +913,25 @@
           <w:rPr>
             <w:noProof/>
             <w:webHidden/>
-          </w:rPr>
-          <w:instrText xml:space="preserve"> PAGEREF _Toc44165775 \h </w:instrText>
-        </w:r>
-        <w:r>
-          <w:rPr>
-            <w:noProof/>
-            <w:webHidden/>
-          </w:rPr>
-        </w:r>
-        <w:r>
-          <w:rPr>
-            <w:noProof/>
-            <w:webHidden/>
+            <w:sz w:val="28"/>
+            <w:szCs w:val="28"/>
+          </w:rPr>
+          <w:instrText xml:space="preserve"> PAGEREF _Toc44168790 \h </w:instrText>
+        </w:r>
+        <w:r>
+          <w:rPr>
+            <w:noProof/>
+            <w:webHidden/>
+            <w:sz w:val="28"/>
+            <w:szCs w:val="28"/>
+          </w:rPr>
+        </w:r>
+        <w:r>
+          <w:rPr>
+            <w:noProof/>
+            <w:webHidden/>
+            <w:sz w:val="28"/>
+            <w:szCs w:val="28"/>
           </w:rPr>
           <w:fldChar w:fldCharType="separate"/>
         </w:r>
@@ -828,6 +939,8 @@
           <w:rPr>
             <w:noProof/>
             <w:webHidden/>
+            <w:sz w:val="28"/>
+            <w:szCs w:val="28"/>
           </w:rPr>
           <w:t>1</w:t>
         </w:r>
@@ -835,6 +948,8 @@
           <w:rPr>
             <w:noProof/>
             <w:webHidden/>
+            <w:sz w:val="28"/>
+            <w:szCs w:val="28"/>
           </w:rPr>
           <w:fldChar w:fldCharType="end"/>
         </w:r>
@@ -852,16 +967,18 @@
           <w:i w:val="0"/>
           <w:iCs w:val="0"/>
           <w:noProof/>
-          <w:sz w:val="22"/>
-          <w:szCs w:val="22"/>
+          <w:sz w:val="32"/>
+          <w:szCs w:val="32"/>
           <w:lang w:eastAsia="de-DE"/>
         </w:rPr>
       </w:pPr>
-      <w:hyperlink w:anchor="_Toc44165776" w:history="1">
+      <w:hyperlink w:anchor="_Toc44168791" w:history="1">
         <w:r>
           <w:rPr>
             <w:rStyle w:val="Hyperlink"/>
             <w:noProof/>
+            <w:sz w:val="28"/>
+            <w:szCs w:val="28"/>
           </w:rPr>
           <w:t>1.2.1.</w:t>
         </w:r>
@@ -871,8 +988,8 @@
             <w:i w:val="0"/>
             <w:iCs w:val="0"/>
             <w:noProof/>
-            <w:sz w:val="22"/>
-            <w:szCs w:val="22"/>
+            <w:sz w:val="32"/>
+            <w:szCs w:val="32"/>
             <w:lang w:eastAsia="de-DE"/>
           </w:rPr>
           <w:tab/>
@@ -881,6 +998,8 @@
           <w:rPr>
             <w:rStyle w:val="Hyperlink"/>
             <w:noProof/>
+            <w:sz w:val="28"/>
+            <w:szCs w:val="28"/>
           </w:rPr>
           <w:t>Express.js</w:t>
         </w:r>
@@ -888,6 +1007,8 @@
           <w:rPr>
             <w:noProof/>
             <w:webHidden/>
+            <w:sz w:val="28"/>
+            <w:szCs w:val="28"/>
           </w:rPr>
           <w:tab/>
         </w:r>
@@ -895,6 +1016,8 @@
           <w:rPr>
             <w:noProof/>
             <w:webHidden/>
+            <w:sz w:val="28"/>
+            <w:szCs w:val="28"/>
           </w:rPr>
           <w:fldChar w:fldCharType="begin"/>
         </w:r>
@@ -902,19 +1025,25 @@
           <w:rPr>
             <w:noProof/>
             <w:webHidden/>
-          </w:rPr>
-          <w:instrText xml:space="preserve"> PAGEREF _Toc44165776 \h </w:instrText>
-        </w:r>
-        <w:r>
-          <w:rPr>
-            <w:noProof/>
-            <w:webHidden/>
-          </w:rPr>
-        </w:r>
-        <w:r>
-          <w:rPr>
-            <w:noProof/>
-            <w:webHidden/>
+            <w:sz w:val="28"/>
+            <w:szCs w:val="28"/>
+          </w:rPr>
+          <w:instrText xml:space="preserve"> PAGEREF _Toc44168791 \h </w:instrText>
+        </w:r>
+        <w:r>
+          <w:rPr>
+            <w:noProof/>
+            <w:webHidden/>
+            <w:sz w:val="28"/>
+            <w:szCs w:val="28"/>
+          </w:rPr>
+        </w:r>
+        <w:r>
+          <w:rPr>
+            <w:noProof/>
+            <w:webHidden/>
+            <w:sz w:val="28"/>
+            <w:szCs w:val="28"/>
           </w:rPr>
           <w:fldChar w:fldCharType="separate"/>
         </w:r>
@@ -922,6 +1051,8 @@
           <w:rPr>
             <w:noProof/>
             <w:webHidden/>
+            <w:sz w:val="28"/>
+            <w:szCs w:val="28"/>
           </w:rPr>
           <w:t>1</w:t>
         </w:r>
@@ -929,6 +1060,8 @@
           <w:rPr>
             <w:noProof/>
             <w:webHidden/>
+            <w:sz w:val="28"/>
+            <w:szCs w:val="28"/>
           </w:rPr>
           <w:fldChar w:fldCharType="end"/>
         </w:r>
@@ -946,16 +1079,18 @@
           <w:i w:val="0"/>
           <w:iCs w:val="0"/>
           <w:noProof/>
-          <w:sz w:val="22"/>
-          <w:szCs w:val="22"/>
+          <w:sz w:val="32"/>
+          <w:szCs w:val="32"/>
           <w:lang w:eastAsia="de-DE"/>
         </w:rPr>
       </w:pPr>
-      <w:hyperlink w:anchor="_Toc44165777" w:history="1">
+      <w:hyperlink w:anchor="_Toc44168792" w:history="1">
         <w:r>
           <w:rPr>
             <w:rStyle w:val="Hyperlink"/>
             <w:noProof/>
+            <w:sz w:val="28"/>
+            <w:szCs w:val="28"/>
           </w:rPr>
           <w:t>1.2.2.</w:t>
         </w:r>
@@ -965,8 +1100,8 @@
             <w:i w:val="0"/>
             <w:iCs w:val="0"/>
             <w:noProof/>
-            <w:sz w:val="22"/>
-            <w:szCs w:val="22"/>
+            <w:sz w:val="32"/>
+            <w:szCs w:val="32"/>
             <w:lang w:eastAsia="de-DE"/>
           </w:rPr>
           <w:tab/>
@@ -975,6 +1110,8 @@
           <w:rPr>
             <w:rStyle w:val="Hyperlink"/>
             <w:noProof/>
+            <w:sz w:val="28"/>
+            <w:szCs w:val="28"/>
           </w:rPr>
           <w:t>Tensorflow</w:t>
         </w:r>
@@ -982,6 +1119,8 @@
           <w:rPr>
             <w:noProof/>
             <w:webHidden/>
+            <w:sz w:val="28"/>
+            <w:szCs w:val="28"/>
           </w:rPr>
           <w:tab/>
         </w:r>
@@ -989,6 +1128,8 @@
           <w:rPr>
             <w:noProof/>
             <w:webHidden/>
+            <w:sz w:val="28"/>
+            <w:szCs w:val="28"/>
           </w:rPr>
           <w:fldChar w:fldCharType="begin"/>
         </w:r>
@@ -996,19 +1137,25 @@
           <w:rPr>
             <w:noProof/>
             <w:webHidden/>
-          </w:rPr>
-          <w:instrText xml:space="preserve"> PAGEREF _Toc44165777 \h </w:instrText>
-        </w:r>
-        <w:r>
-          <w:rPr>
-            <w:noProof/>
-            <w:webHidden/>
-          </w:rPr>
-        </w:r>
-        <w:r>
-          <w:rPr>
-            <w:noProof/>
-            <w:webHidden/>
+            <w:sz w:val="28"/>
+            <w:szCs w:val="28"/>
+          </w:rPr>
+          <w:instrText xml:space="preserve"> PAGEREF _Toc44168792 \h </w:instrText>
+        </w:r>
+        <w:r>
+          <w:rPr>
+            <w:noProof/>
+            <w:webHidden/>
+            <w:sz w:val="28"/>
+            <w:szCs w:val="28"/>
+          </w:rPr>
+        </w:r>
+        <w:r>
+          <w:rPr>
+            <w:noProof/>
+            <w:webHidden/>
+            <w:sz w:val="28"/>
+            <w:szCs w:val="28"/>
           </w:rPr>
           <w:fldChar w:fldCharType="separate"/>
         </w:r>
@@ -1016,6 +1163,8 @@
           <w:rPr>
             <w:noProof/>
             <w:webHidden/>
+            <w:sz w:val="28"/>
+            <w:szCs w:val="28"/>
           </w:rPr>
           <w:t>1</w:t>
         </w:r>
@@ -1023,6 +1172,8 @@
           <w:rPr>
             <w:noProof/>
             <w:webHidden/>
+            <w:sz w:val="28"/>
+            <w:szCs w:val="28"/>
           </w:rPr>
           <w:fldChar w:fldCharType="end"/>
         </w:r>
@@ -1041,16 +1192,18 @@
           <w:bCs w:val="0"/>
           <w:caps w:val="0"/>
           <w:noProof/>
-          <w:sz w:val="22"/>
-          <w:szCs w:val="22"/>
+          <w:sz w:val="32"/>
+          <w:szCs w:val="32"/>
           <w:lang w:eastAsia="de-DE"/>
         </w:rPr>
       </w:pPr>
-      <w:hyperlink w:anchor="_Toc44165778" w:history="1">
+      <w:hyperlink w:anchor="_Toc44168793" w:history="1">
         <w:r>
           <w:rPr>
             <w:rStyle w:val="Hyperlink"/>
             <w:noProof/>
+            <w:sz w:val="28"/>
+            <w:szCs w:val="28"/>
           </w:rPr>
           <w:t>2.</w:t>
         </w:r>
@@ -1061,8 +1214,8 @@
             <w:bCs w:val="0"/>
             <w:caps w:val="0"/>
             <w:noProof/>
-            <w:sz w:val="22"/>
-            <w:szCs w:val="22"/>
+            <w:sz w:val="32"/>
+            <w:szCs w:val="32"/>
             <w:lang w:eastAsia="de-DE"/>
           </w:rPr>
           <w:tab/>
@@ -1071,6 +1224,8 @@
           <w:rPr>
             <w:rStyle w:val="Hyperlink"/>
             <w:noProof/>
+            <w:sz w:val="28"/>
+            <w:szCs w:val="28"/>
           </w:rPr>
           <w:t>Umsetzung</w:t>
         </w:r>
@@ -1078,6 +1233,8 @@
           <w:rPr>
             <w:noProof/>
             <w:webHidden/>
+            <w:sz w:val="28"/>
+            <w:szCs w:val="28"/>
           </w:rPr>
           <w:tab/>
         </w:r>
@@ -1085,6 +1242,8 @@
           <w:rPr>
             <w:noProof/>
             <w:webHidden/>
+            <w:sz w:val="28"/>
+            <w:szCs w:val="28"/>
           </w:rPr>
           <w:fldChar w:fldCharType="begin"/>
         </w:r>
@@ -1092,19 +1251,25 @@
           <w:rPr>
             <w:noProof/>
             <w:webHidden/>
-          </w:rPr>
-          <w:instrText xml:space="preserve"> PAGEREF _Toc44165778 \h </w:instrText>
-        </w:r>
-        <w:r>
-          <w:rPr>
-            <w:noProof/>
-            <w:webHidden/>
-          </w:rPr>
-        </w:r>
-        <w:r>
-          <w:rPr>
-            <w:noProof/>
-            <w:webHidden/>
+            <w:sz w:val="28"/>
+            <w:szCs w:val="28"/>
+          </w:rPr>
+          <w:instrText xml:space="preserve"> PAGEREF _Toc44168793 \h </w:instrText>
+        </w:r>
+        <w:r>
+          <w:rPr>
+            <w:noProof/>
+            <w:webHidden/>
+            <w:sz w:val="28"/>
+            <w:szCs w:val="28"/>
+          </w:rPr>
+        </w:r>
+        <w:r>
+          <w:rPr>
+            <w:noProof/>
+            <w:webHidden/>
+            <w:sz w:val="28"/>
+            <w:szCs w:val="28"/>
           </w:rPr>
           <w:fldChar w:fldCharType="separate"/>
         </w:r>
@@ -1112,6 +1277,8 @@
           <w:rPr>
             <w:noProof/>
             <w:webHidden/>
+            <w:sz w:val="28"/>
+            <w:szCs w:val="28"/>
           </w:rPr>
           <w:t>2</w:t>
         </w:r>
@@ -1119,6 +1286,8 @@
           <w:rPr>
             <w:noProof/>
             <w:webHidden/>
+            <w:sz w:val="28"/>
+            <w:szCs w:val="28"/>
           </w:rPr>
           <w:fldChar w:fldCharType="end"/>
         </w:r>
@@ -1135,17 +1304,19 @@
           <w:rFonts w:eastAsiaTheme="minorEastAsia" w:cstheme="minorBidi"/>
           <w:smallCaps w:val="0"/>
           <w:noProof/>
-          <w:sz w:val="22"/>
-          <w:szCs w:val="22"/>
+          <w:sz w:val="32"/>
+          <w:szCs w:val="32"/>
           <w:lang w:eastAsia="de-DE"/>
         </w:rPr>
       </w:pPr>
-      <w:hyperlink w:anchor="_Toc44165779" w:history="1">
+      <w:hyperlink w:anchor="_Toc44168794" w:history="1">
         <w:r>
           <w:rPr>
             <w:rStyle w:val="Hyperlink"/>
             <w:rFonts w:asciiTheme="majorHAnsi" w:hAnsiTheme="majorHAnsi" w:cstheme="majorHAnsi"/>
             <w:noProof/>
+            <w:sz w:val="28"/>
+            <w:szCs w:val="28"/>
           </w:rPr>
           <w:t>2.1.</w:t>
         </w:r>
@@ -1154,8 +1325,8 @@
             <w:rFonts w:eastAsiaTheme="minorEastAsia" w:cstheme="minorBidi"/>
             <w:smallCaps w:val="0"/>
             <w:noProof/>
-            <w:sz w:val="22"/>
-            <w:szCs w:val="22"/>
+            <w:sz w:val="32"/>
+            <w:szCs w:val="32"/>
             <w:lang w:eastAsia="de-DE"/>
           </w:rPr>
           <w:tab/>
@@ -1164,6 +1335,8 @@
           <w:rPr>
             <w:rStyle w:val="Hyperlink"/>
             <w:noProof/>
+            <w:sz w:val="28"/>
+            <w:szCs w:val="28"/>
           </w:rPr>
           <w:t>Lösungsansatz</w:t>
         </w:r>
@@ -1171,6 +1344,8 @@
           <w:rPr>
             <w:noProof/>
             <w:webHidden/>
+            <w:sz w:val="28"/>
+            <w:szCs w:val="28"/>
           </w:rPr>
           <w:tab/>
         </w:r>
@@ -1178,6 +1353,8 @@
           <w:rPr>
             <w:noProof/>
             <w:webHidden/>
+            <w:sz w:val="28"/>
+            <w:szCs w:val="28"/>
           </w:rPr>
           <w:fldChar w:fldCharType="begin"/>
         </w:r>
@@ -1185,19 +1362,25 @@
           <w:rPr>
             <w:noProof/>
             <w:webHidden/>
-          </w:rPr>
-          <w:instrText xml:space="preserve"> PAGEREF _Toc44165779 \h </w:instrText>
-        </w:r>
-        <w:r>
-          <w:rPr>
-            <w:noProof/>
-            <w:webHidden/>
-          </w:rPr>
-        </w:r>
-        <w:r>
-          <w:rPr>
-            <w:noProof/>
-            <w:webHidden/>
+            <w:sz w:val="28"/>
+            <w:szCs w:val="28"/>
+          </w:rPr>
+          <w:instrText xml:space="preserve"> PAGEREF _Toc44168794 \h </w:instrText>
+        </w:r>
+        <w:r>
+          <w:rPr>
+            <w:noProof/>
+            <w:webHidden/>
+            <w:sz w:val="28"/>
+            <w:szCs w:val="28"/>
+          </w:rPr>
+        </w:r>
+        <w:r>
+          <w:rPr>
+            <w:noProof/>
+            <w:webHidden/>
+            <w:sz w:val="28"/>
+            <w:szCs w:val="28"/>
           </w:rPr>
           <w:fldChar w:fldCharType="separate"/>
         </w:r>
@@ -1205,6 +1388,8 @@
           <w:rPr>
             <w:noProof/>
             <w:webHidden/>
+            <w:sz w:val="28"/>
+            <w:szCs w:val="28"/>
           </w:rPr>
           <w:t>2</w:t>
         </w:r>
@@ -1212,6 +1397,8 @@
           <w:rPr>
             <w:noProof/>
             <w:webHidden/>
+            <w:sz w:val="28"/>
+            <w:szCs w:val="28"/>
           </w:rPr>
           <w:fldChar w:fldCharType="end"/>
         </w:r>
@@ -1229,16 +1416,18 @@
           <w:i w:val="0"/>
           <w:iCs w:val="0"/>
           <w:noProof/>
-          <w:sz w:val="22"/>
-          <w:szCs w:val="22"/>
+          <w:sz w:val="32"/>
+          <w:szCs w:val="32"/>
           <w:lang w:eastAsia="de-DE"/>
         </w:rPr>
       </w:pPr>
-      <w:hyperlink w:anchor="_Toc44165780" w:history="1">
+      <w:hyperlink w:anchor="_Toc44168795" w:history="1">
         <w:r>
           <w:rPr>
             <w:rStyle w:val="Hyperlink"/>
             <w:noProof/>
+            <w:sz w:val="28"/>
+            <w:szCs w:val="28"/>
           </w:rPr>
           <w:t>2.1.1.</w:t>
         </w:r>
@@ -1248,8 +1437,8 @@
             <w:i w:val="0"/>
             <w:iCs w:val="0"/>
             <w:noProof/>
-            <w:sz w:val="22"/>
-            <w:szCs w:val="22"/>
+            <w:sz w:val="32"/>
+            <w:szCs w:val="32"/>
             <w:lang w:eastAsia="de-DE"/>
           </w:rPr>
           <w:tab/>
@@ -1258,6 +1447,8 @@
           <w:rPr>
             <w:rStyle w:val="Hyperlink"/>
             <w:noProof/>
+            <w:sz w:val="28"/>
+            <w:szCs w:val="28"/>
           </w:rPr>
           <w:t>verwendete Technologien</w:t>
         </w:r>
@@ -1265,6 +1456,8 @@
           <w:rPr>
             <w:noProof/>
             <w:webHidden/>
+            <w:sz w:val="28"/>
+            <w:szCs w:val="28"/>
           </w:rPr>
           <w:tab/>
         </w:r>
@@ -1272,6 +1465,8 @@
           <w:rPr>
             <w:noProof/>
             <w:webHidden/>
+            <w:sz w:val="28"/>
+            <w:szCs w:val="28"/>
           </w:rPr>
           <w:fldChar w:fldCharType="begin"/>
         </w:r>
@@ -1279,19 +1474,25 @@
           <w:rPr>
             <w:noProof/>
             <w:webHidden/>
-          </w:rPr>
-          <w:instrText xml:space="preserve"> PAGEREF _Toc44165780 \h </w:instrText>
-        </w:r>
-        <w:r>
-          <w:rPr>
-            <w:noProof/>
-            <w:webHidden/>
-          </w:rPr>
-        </w:r>
-        <w:r>
-          <w:rPr>
-            <w:noProof/>
-            <w:webHidden/>
+            <w:sz w:val="28"/>
+            <w:szCs w:val="28"/>
+          </w:rPr>
+          <w:instrText xml:space="preserve"> PAGEREF _Toc44168795 \h </w:instrText>
+        </w:r>
+        <w:r>
+          <w:rPr>
+            <w:noProof/>
+            <w:webHidden/>
+            <w:sz w:val="28"/>
+            <w:szCs w:val="28"/>
+          </w:rPr>
+        </w:r>
+        <w:r>
+          <w:rPr>
+            <w:noProof/>
+            <w:webHidden/>
+            <w:sz w:val="28"/>
+            <w:szCs w:val="28"/>
           </w:rPr>
           <w:fldChar w:fldCharType="separate"/>
         </w:r>
@@ -1299,6 +1500,8 @@
           <w:rPr>
             <w:noProof/>
             <w:webHidden/>
+            <w:sz w:val="28"/>
+            <w:szCs w:val="28"/>
           </w:rPr>
           <w:t>2</w:t>
         </w:r>
@@ -1306,6 +1509,8 @@
           <w:rPr>
             <w:noProof/>
             <w:webHidden/>
+            <w:sz w:val="28"/>
+            <w:szCs w:val="28"/>
           </w:rPr>
           <w:fldChar w:fldCharType="end"/>
         </w:r>
@@ -1320,16 +1525,18 @@
         <w:rPr>
           <w:rFonts w:eastAsiaTheme="minorEastAsia" w:cstheme="minorBidi"/>
           <w:noProof/>
-          <w:sz w:val="22"/>
-          <w:szCs w:val="22"/>
+          <w:sz w:val="32"/>
+          <w:szCs w:val="32"/>
           <w:lang w:eastAsia="de-DE"/>
         </w:rPr>
       </w:pPr>
-      <w:hyperlink w:anchor="_Toc44165781" w:history="1">
+      <w:hyperlink w:anchor="_Toc44168796" w:history="1">
         <w:r>
           <w:rPr>
             <w:rStyle w:val="Hyperlink"/>
             <w:noProof/>
+            <w:sz w:val="24"/>
+            <w:szCs w:val="24"/>
           </w:rPr>
           <w:t>GitHub:</w:t>
         </w:r>
@@ -1337,6 +1544,8 @@
           <w:rPr>
             <w:noProof/>
             <w:webHidden/>
+            <w:sz w:val="24"/>
+            <w:szCs w:val="24"/>
           </w:rPr>
           <w:tab/>
         </w:r>
@@ -1344,6 +1553,8 @@
           <w:rPr>
             <w:noProof/>
             <w:webHidden/>
+            <w:sz w:val="24"/>
+            <w:szCs w:val="24"/>
           </w:rPr>
           <w:fldChar w:fldCharType="begin"/>
         </w:r>
@@ -1351,19 +1562,25 @@
           <w:rPr>
             <w:noProof/>
             <w:webHidden/>
-          </w:rPr>
-          <w:instrText xml:space="preserve"> PAGEREF _Toc44165781 \h </w:instrText>
-        </w:r>
-        <w:r>
-          <w:rPr>
-            <w:noProof/>
-            <w:webHidden/>
-          </w:rPr>
-        </w:r>
-        <w:r>
-          <w:rPr>
-            <w:noProof/>
-            <w:webHidden/>
+            <w:sz w:val="24"/>
+            <w:szCs w:val="24"/>
+          </w:rPr>
+          <w:instrText xml:space="preserve"> PAGEREF _Toc44168796 \h </w:instrText>
+        </w:r>
+        <w:r>
+          <w:rPr>
+            <w:noProof/>
+            <w:webHidden/>
+            <w:sz w:val="24"/>
+            <w:szCs w:val="24"/>
+          </w:rPr>
+        </w:r>
+        <w:r>
+          <w:rPr>
+            <w:noProof/>
+            <w:webHidden/>
+            <w:sz w:val="24"/>
+            <w:szCs w:val="24"/>
           </w:rPr>
           <w:fldChar w:fldCharType="separate"/>
         </w:r>
@@ -1371,6 +1588,8 @@
           <w:rPr>
             <w:noProof/>
             <w:webHidden/>
+            <w:sz w:val="24"/>
+            <w:szCs w:val="24"/>
           </w:rPr>
           <w:t>2</w:t>
         </w:r>
@@ -1378,6 +1597,8 @@
           <w:rPr>
             <w:noProof/>
             <w:webHidden/>
+            <w:sz w:val="24"/>
+            <w:szCs w:val="24"/>
           </w:rPr>
           <w:fldChar w:fldCharType="end"/>
         </w:r>
@@ -1392,16 +1613,18 @@
         <w:rPr>
           <w:rFonts w:eastAsiaTheme="minorEastAsia" w:cstheme="minorBidi"/>
           <w:noProof/>
-          <w:sz w:val="22"/>
-          <w:szCs w:val="22"/>
+          <w:sz w:val="32"/>
+          <w:szCs w:val="32"/>
           <w:lang w:eastAsia="de-DE"/>
         </w:rPr>
       </w:pPr>
-      <w:hyperlink w:anchor="_Toc44165782" w:history="1">
+      <w:hyperlink w:anchor="_Toc44168797" w:history="1">
         <w:r>
           <w:rPr>
             <w:rStyle w:val="Hyperlink"/>
             <w:noProof/>
+            <w:sz w:val="24"/>
+            <w:szCs w:val="24"/>
           </w:rPr>
           <w:t>Swagger:</w:t>
         </w:r>
@@ -1409,6 +1632,8 @@
           <w:rPr>
             <w:noProof/>
             <w:webHidden/>
+            <w:sz w:val="24"/>
+            <w:szCs w:val="24"/>
           </w:rPr>
           <w:tab/>
         </w:r>
@@ -1416,6 +1641,8 @@
           <w:rPr>
             <w:noProof/>
             <w:webHidden/>
+            <w:sz w:val="24"/>
+            <w:szCs w:val="24"/>
           </w:rPr>
           <w:fldChar w:fldCharType="begin"/>
         </w:r>
@@ -1423,19 +1650,25 @@
           <w:rPr>
             <w:noProof/>
             <w:webHidden/>
-          </w:rPr>
-          <w:instrText xml:space="preserve"> PAGEREF _Toc44165782 \h </w:instrText>
-        </w:r>
-        <w:r>
-          <w:rPr>
-            <w:noProof/>
-            <w:webHidden/>
-          </w:rPr>
-        </w:r>
-        <w:r>
-          <w:rPr>
-            <w:noProof/>
-            <w:webHidden/>
+            <w:sz w:val="24"/>
+            <w:szCs w:val="24"/>
+          </w:rPr>
+          <w:instrText xml:space="preserve"> PAGEREF _Toc44168797 \h </w:instrText>
+        </w:r>
+        <w:r>
+          <w:rPr>
+            <w:noProof/>
+            <w:webHidden/>
+            <w:sz w:val="24"/>
+            <w:szCs w:val="24"/>
+          </w:rPr>
+        </w:r>
+        <w:r>
+          <w:rPr>
+            <w:noProof/>
+            <w:webHidden/>
+            <w:sz w:val="24"/>
+            <w:szCs w:val="24"/>
           </w:rPr>
           <w:fldChar w:fldCharType="separate"/>
         </w:r>
@@ -1443,6 +1676,8 @@
           <w:rPr>
             <w:noProof/>
             <w:webHidden/>
+            <w:sz w:val="24"/>
+            <w:szCs w:val="24"/>
           </w:rPr>
           <w:t>2</w:t>
         </w:r>
@@ -1450,6 +1685,8 @@
           <w:rPr>
             <w:noProof/>
             <w:webHidden/>
+            <w:sz w:val="24"/>
+            <w:szCs w:val="24"/>
           </w:rPr>
           <w:fldChar w:fldCharType="end"/>
         </w:r>
@@ -1464,16 +1701,18 @@
         <w:rPr>
           <w:rFonts w:eastAsiaTheme="minorEastAsia" w:cstheme="minorBidi"/>
           <w:noProof/>
-          <w:sz w:val="22"/>
-          <w:szCs w:val="22"/>
+          <w:sz w:val="32"/>
+          <w:szCs w:val="32"/>
           <w:lang w:eastAsia="de-DE"/>
         </w:rPr>
       </w:pPr>
-      <w:hyperlink w:anchor="_Toc44165783" w:history="1">
+      <w:hyperlink w:anchor="_Toc44168798" w:history="1">
         <w:r>
           <w:rPr>
             <w:rStyle w:val="Hyperlink"/>
             <w:noProof/>
+            <w:sz w:val="24"/>
+            <w:szCs w:val="24"/>
           </w:rPr>
           <w:t>Express:</w:t>
         </w:r>
@@ -1481,6 +1720,8 @@
           <w:rPr>
             <w:noProof/>
             <w:webHidden/>
+            <w:sz w:val="24"/>
+            <w:szCs w:val="24"/>
           </w:rPr>
           <w:tab/>
         </w:r>
@@ -1488,6 +1729,8 @@
           <w:rPr>
             <w:noProof/>
             <w:webHidden/>
+            <w:sz w:val="24"/>
+            <w:szCs w:val="24"/>
           </w:rPr>
           <w:fldChar w:fldCharType="begin"/>
         </w:r>
@@ -1495,19 +1738,25 @@
           <w:rPr>
             <w:noProof/>
             <w:webHidden/>
-          </w:rPr>
-          <w:instrText xml:space="preserve"> PAGEREF _Toc44165783 \h </w:instrText>
-        </w:r>
-        <w:r>
-          <w:rPr>
-            <w:noProof/>
-            <w:webHidden/>
-          </w:rPr>
-        </w:r>
-        <w:r>
-          <w:rPr>
-            <w:noProof/>
-            <w:webHidden/>
+            <w:sz w:val="24"/>
+            <w:szCs w:val="24"/>
+          </w:rPr>
+          <w:instrText xml:space="preserve"> PAGEREF _Toc44168798 \h </w:instrText>
+        </w:r>
+        <w:r>
+          <w:rPr>
+            <w:noProof/>
+            <w:webHidden/>
+            <w:sz w:val="24"/>
+            <w:szCs w:val="24"/>
+          </w:rPr>
+        </w:r>
+        <w:r>
+          <w:rPr>
+            <w:noProof/>
+            <w:webHidden/>
+            <w:sz w:val="24"/>
+            <w:szCs w:val="24"/>
           </w:rPr>
           <w:fldChar w:fldCharType="separate"/>
         </w:r>
@@ -1515,6 +1764,8 @@
           <w:rPr>
             <w:noProof/>
             <w:webHidden/>
+            <w:sz w:val="24"/>
+            <w:szCs w:val="24"/>
           </w:rPr>
           <w:t>2</w:t>
         </w:r>
@@ -1522,6 +1773,8 @@
           <w:rPr>
             <w:noProof/>
             <w:webHidden/>
+            <w:sz w:val="24"/>
+            <w:szCs w:val="24"/>
           </w:rPr>
           <w:fldChar w:fldCharType="end"/>
         </w:r>
@@ -1536,16 +1789,18 @@
         <w:rPr>
           <w:rFonts w:eastAsiaTheme="minorEastAsia" w:cstheme="minorBidi"/>
           <w:noProof/>
-          <w:sz w:val="22"/>
-          <w:szCs w:val="22"/>
+          <w:sz w:val="32"/>
+          <w:szCs w:val="32"/>
           <w:lang w:eastAsia="de-DE"/>
         </w:rPr>
       </w:pPr>
-      <w:hyperlink w:anchor="_Toc44165784" w:history="1">
+      <w:hyperlink w:anchor="_Toc44168799" w:history="1">
         <w:r>
           <w:rPr>
             <w:rStyle w:val="Hyperlink"/>
             <w:noProof/>
+            <w:sz w:val="24"/>
+            <w:szCs w:val="24"/>
           </w:rPr>
           <w:t>Tensorflow:</w:t>
         </w:r>
@@ -1553,6 +1808,8 @@
           <w:rPr>
             <w:noProof/>
             <w:webHidden/>
+            <w:sz w:val="24"/>
+            <w:szCs w:val="24"/>
           </w:rPr>
           <w:tab/>
         </w:r>
@@ -1560,6 +1817,8 @@
           <w:rPr>
             <w:noProof/>
             <w:webHidden/>
+            <w:sz w:val="24"/>
+            <w:szCs w:val="24"/>
           </w:rPr>
           <w:fldChar w:fldCharType="begin"/>
         </w:r>
@@ -1567,19 +1826,25 @@
           <w:rPr>
             <w:noProof/>
             <w:webHidden/>
-          </w:rPr>
-          <w:instrText xml:space="preserve"> PAGEREF _Toc44165784 \h </w:instrText>
-        </w:r>
-        <w:r>
-          <w:rPr>
-            <w:noProof/>
-            <w:webHidden/>
-          </w:rPr>
-        </w:r>
-        <w:r>
-          <w:rPr>
-            <w:noProof/>
-            <w:webHidden/>
+            <w:sz w:val="24"/>
+            <w:szCs w:val="24"/>
+          </w:rPr>
+          <w:instrText xml:space="preserve"> PAGEREF _Toc44168799 \h </w:instrText>
+        </w:r>
+        <w:r>
+          <w:rPr>
+            <w:noProof/>
+            <w:webHidden/>
+            <w:sz w:val="24"/>
+            <w:szCs w:val="24"/>
+          </w:rPr>
+        </w:r>
+        <w:r>
+          <w:rPr>
+            <w:noProof/>
+            <w:webHidden/>
+            <w:sz w:val="24"/>
+            <w:szCs w:val="24"/>
           </w:rPr>
           <w:fldChar w:fldCharType="separate"/>
         </w:r>
@@ -1587,6 +1852,8 @@
           <w:rPr>
             <w:noProof/>
             <w:webHidden/>
+            <w:sz w:val="24"/>
+            <w:szCs w:val="24"/>
           </w:rPr>
           <w:t>3</w:t>
         </w:r>
@@ -1594,6 +1861,8 @@
           <w:rPr>
             <w:noProof/>
             <w:webHidden/>
+            <w:sz w:val="24"/>
+            <w:szCs w:val="24"/>
           </w:rPr>
           <w:fldChar w:fldCharType="end"/>
         </w:r>
@@ -1608,16 +1877,18 @@
         <w:rPr>
           <w:rFonts w:eastAsiaTheme="minorEastAsia" w:cstheme="minorBidi"/>
           <w:noProof/>
-          <w:sz w:val="22"/>
-          <w:szCs w:val="22"/>
+          <w:sz w:val="32"/>
+          <w:szCs w:val="32"/>
           <w:lang w:eastAsia="de-DE"/>
         </w:rPr>
       </w:pPr>
-      <w:hyperlink w:anchor="_Toc44165785" w:history="1">
+      <w:hyperlink w:anchor="_Toc44168800" w:history="1">
         <w:r>
           <w:rPr>
             <w:rStyle w:val="Hyperlink"/>
             <w:noProof/>
+            <w:sz w:val="24"/>
+            <w:szCs w:val="24"/>
             <w:lang w:val="en-US"/>
           </w:rPr>
           <w:t>HTML, CSS, ECMA-Script:</w:t>
@@ -1626,6 +1897,8 @@
           <w:rPr>
             <w:noProof/>
             <w:webHidden/>
+            <w:sz w:val="24"/>
+            <w:szCs w:val="24"/>
           </w:rPr>
           <w:tab/>
         </w:r>
@@ -1633,6 +1906,8 @@
           <w:rPr>
             <w:noProof/>
             <w:webHidden/>
+            <w:sz w:val="24"/>
+            <w:szCs w:val="24"/>
           </w:rPr>
           <w:fldChar w:fldCharType="begin"/>
         </w:r>
@@ -1640,19 +1915,25 @@
           <w:rPr>
             <w:noProof/>
             <w:webHidden/>
-          </w:rPr>
-          <w:instrText xml:space="preserve"> PAGEREF _Toc44165785 \h </w:instrText>
-        </w:r>
-        <w:r>
-          <w:rPr>
-            <w:noProof/>
-            <w:webHidden/>
-          </w:rPr>
-        </w:r>
-        <w:r>
-          <w:rPr>
-            <w:noProof/>
-            <w:webHidden/>
+            <w:sz w:val="24"/>
+            <w:szCs w:val="24"/>
+          </w:rPr>
+          <w:instrText xml:space="preserve"> PAGEREF _Toc44168800 \h </w:instrText>
+        </w:r>
+        <w:r>
+          <w:rPr>
+            <w:noProof/>
+            <w:webHidden/>
+            <w:sz w:val="24"/>
+            <w:szCs w:val="24"/>
+          </w:rPr>
+        </w:r>
+        <w:r>
+          <w:rPr>
+            <w:noProof/>
+            <w:webHidden/>
+            <w:sz w:val="24"/>
+            <w:szCs w:val="24"/>
           </w:rPr>
           <w:fldChar w:fldCharType="separate"/>
         </w:r>
@@ -1660,6 +1941,8 @@
           <w:rPr>
             <w:noProof/>
             <w:webHidden/>
+            <w:sz w:val="24"/>
+            <w:szCs w:val="24"/>
           </w:rPr>
           <w:t>3</w:t>
         </w:r>
@@ -1667,6 +1950,8 @@
           <w:rPr>
             <w:noProof/>
             <w:webHidden/>
+            <w:sz w:val="24"/>
+            <w:szCs w:val="24"/>
           </w:rPr>
           <w:fldChar w:fldCharType="end"/>
         </w:r>
@@ -1684,16 +1969,18 @@
           <w:i w:val="0"/>
           <w:iCs w:val="0"/>
           <w:noProof/>
-          <w:sz w:val="22"/>
-          <w:szCs w:val="22"/>
+          <w:sz w:val="32"/>
+          <w:szCs w:val="32"/>
           <w:lang w:eastAsia="de-DE"/>
         </w:rPr>
       </w:pPr>
-      <w:hyperlink w:anchor="_Toc44165786" w:history="1">
+      <w:hyperlink w:anchor="_Toc44168801" w:history="1">
         <w:r>
           <w:rPr>
             <w:rStyle w:val="Hyperlink"/>
             <w:noProof/>
+            <w:sz w:val="28"/>
+            <w:szCs w:val="28"/>
           </w:rPr>
           <w:t>2.1.2.</w:t>
         </w:r>
@@ -1703,8 +1990,8 @@
             <w:i w:val="0"/>
             <w:iCs w:val="0"/>
             <w:noProof/>
-            <w:sz w:val="22"/>
-            <w:szCs w:val="22"/>
+            <w:sz w:val="32"/>
+            <w:szCs w:val="32"/>
             <w:lang w:eastAsia="de-DE"/>
           </w:rPr>
           <w:tab/>
@@ -1713,6 +2000,8 @@
           <w:rPr>
             <w:rStyle w:val="Hyperlink"/>
             <w:noProof/>
+            <w:sz w:val="28"/>
+            <w:szCs w:val="28"/>
           </w:rPr>
           <w:t>Architektur</w:t>
         </w:r>
@@ -1720,6 +2009,8 @@
           <w:rPr>
             <w:noProof/>
             <w:webHidden/>
+            <w:sz w:val="28"/>
+            <w:szCs w:val="28"/>
           </w:rPr>
           <w:tab/>
         </w:r>
@@ -1727,6 +2018,8 @@
           <w:rPr>
             <w:noProof/>
             <w:webHidden/>
+            <w:sz w:val="28"/>
+            <w:szCs w:val="28"/>
           </w:rPr>
           <w:fldChar w:fldCharType="begin"/>
         </w:r>
@@ -1734,19 +2027,25 @@
           <w:rPr>
             <w:noProof/>
             <w:webHidden/>
-          </w:rPr>
-          <w:instrText xml:space="preserve"> PAGEREF _Toc44165786 \h </w:instrText>
-        </w:r>
-        <w:r>
-          <w:rPr>
-            <w:noProof/>
-            <w:webHidden/>
-          </w:rPr>
-        </w:r>
-        <w:r>
-          <w:rPr>
-            <w:noProof/>
-            <w:webHidden/>
+            <w:sz w:val="28"/>
+            <w:szCs w:val="28"/>
+          </w:rPr>
+          <w:instrText xml:space="preserve"> PAGEREF _Toc44168801 \h </w:instrText>
+        </w:r>
+        <w:r>
+          <w:rPr>
+            <w:noProof/>
+            <w:webHidden/>
+            <w:sz w:val="28"/>
+            <w:szCs w:val="28"/>
+          </w:rPr>
+        </w:r>
+        <w:r>
+          <w:rPr>
+            <w:noProof/>
+            <w:webHidden/>
+            <w:sz w:val="28"/>
+            <w:szCs w:val="28"/>
           </w:rPr>
           <w:fldChar w:fldCharType="separate"/>
         </w:r>
@@ -1754,6 +2053,8 @@
           <w:rPr>
             <w:noProof/>
             <w:webHidden/>
+            <w:sz w:val="28"/>
+            <w:szCs w:val="28"/>
           </w:rPr>
           <w:t>3</w:t>
         </w:r>
@@ -1761,6 +2062,8 @@
           <w:rPr>
             <w:noProof/>
             <w:webHidden/>
+            <w:sz w:val="28"/>
+            <w:szCs w:val="28"/>
           </w:rPr>
           <w:fldChar w:fldCharType="end"/>
         </w:r>
@@ -1778,16 +2081,18 @@
           <w:i w:val="0"/>
           <w:iCs w:val="0"/>
           <w:noProof/>
-          <w:sz w:val="22"/>
-          <w:szCs w:val="22"/>
+          <w:sz w:val="32"/>
+          <w:szCs w:val="32"/>
           <w:lang w:eastAsia="de-DE"/>
         </w:rPr>
       </w:pPr>
-      <w:hyperlink w:anchor="_Toc44165787" w:history="1">
+      <w:hyperlink w:anchor="_Toc44168802" w:history="1">
         <w:r>
           <w:rPr>
             <w:rStyle w:val="Hyperlink"/>
             <w:noProof/>
+            <w:sz w:val="28"/>
+            <w:szCs w:val="28"/>
           </w:rPr>
           <w:t>2.1.3.</w:t>
         </w:r>
@@ -1797,8 +2102,8 @@
             <w:i w:val="0"/>
             <w:iCs w:val="0"/>
             <w:noProof/>
-            <w:sz w:val="22"/>
-            <w:szCs w:val="22"/>
+            <w:sz w:val="32"/>
+            <w:szCs w:val="32"/>
             <w:lang w:eastAsia="de-DE"/>
           </w:rPr>
           <w:tab/>
@@ -1807,6 +2112,8 @@
           <w:rPr>
             <w:rStyle w:val="Hyperlink"/>
             <w:noProof/>
+            <w:sz w:val="28"/>
+            <w:szCs w:val="28"/>
           </w:rPr>
           <w:t>Projektstruktur</w:t>
         </w:r>
@@ -1814,6 +2121,8 @@
           <w:rPr>
             <w:noProof/>
             <w:webHidden/>
+            <w:sz w:val="28"/>
+            <w:szCs w:val="28"/>
           </w:rPr>
           <w:tab/>
         </w:r>
@@ -1821,6 +2130,8 @@
           <w:rPr>
             <w:noProof/>
             <w:webHidden/>
+            <w:sz w:val="28"/>
+            <w:szCs w:val="28"/>
           </w:rPr>
           <w:fldChar w:fldCharType="begin"/>
         </w:r>
@@ -1828,19 +2139,25 @@
           <w:rPr>
             <w:noProof/>
             <w:webHidden/>
-          </w:rPr>
-          <w:instrText xml:space="preserve"> PAGEREF _Toc44165787 \h </w:instrText>
-        </w:r>
-        <w:r>
-          <w:rPr>
-            <w:noProof/>
-            <w:webHidden/>
-          </w:rPr>
-        </w:r>
-        <w:r>
-          <w:rPr>
-            <w:noProof/>
-            <w:webHidden/>
+            <w:sz w:val="28"/>
+            <w:szCs w:val="28"/>
+          </w:rPr>
+          <w:instrText xml:space="preserve"> PAGEREF _Toc44168802 \h </w:instrText>
+        </w:r>
+        <w:r>
+          <w:rPr>
+            <w:noProof/>
+            <w:webHidden/>
+            <w:sz w:val="28"/>
+            <w:szCs w:val="28"/>
+          </w:rPr>
+        </w:r>
+        <w:r>
+          <w:rPr>
+            <w:noProof/>
+            <w:webHidden/>
+            <w:sz w:val="28"/>
+            <w:szCs w:val="28"/>
           </w:rPr>
           <w:fldChar w:fldCharType="separate"/>
         </w:r>
@@ -1848,6 +2165,8 @@
           <w:rPr>
             <w:noProof/>
             <w:webHidden/>
+            <w:sz w:val="28"/>
+            <w:szCs w:val="28"/>
           </w:rPr>
           <w:t>4</w:t>
         </w:r>
@@ -1855,6 +2174,8 @@
           <w:rPr>
             <w:noProof/>
             <w:webHidden/>
+            <w:sz w:val="28"/>
+            <w:szCs w:val="28"/>
           </w:rPr>
           <w:fldChar w:fldCharType="end"/>
         </w:r>
@@ -1871,16 +2192,18 @@
           <w:rFonts w:eastAsiaTheme="minorEastAsia" w:cstheme="minorBidi"/>
           <w:smallCaps w:val="0"/>
           <w:noProof/>
-          <w:sz w:val="22"/>
-          <w:szCs w:val="22"/>
+          <w:sz w:val="32"/>
+          <w:szCs w:val="32"/>
           <w:lang w:eastAsia="de-DE"/>
         </w:rPr>
       </w:pPr>
-      <w:hyperlink w:anchor="_Toc44165788" w:history="1">
+      <w:hyperlink w:anchor="_Toc44168803" w:history="1">
         <w:r>
           <w:rPr>
             <w:rStyle w:val="Hyperlink"/>
             <w:noProof/>
+            <w:sz w:val="28"/>
+            <w:szCs w:val="28"/>
           </w:rPr>
           <w:t>2.2.</w:t>
         </w:r>
@@ -1889,8 +2212,8 @@
             <w:rFonts w:eastAsiaTheme="minorEastAsia" w:cstheme="minorBidi"/>
             <w:smallCaps w:val="0"/>
             <w:noProof/>
-            <w:sz w:val="22"/>
-            <w:szCs w:val="22"/>
+            <w:sz w:val="32"/>
+            <w:szCs w:val="32"/>
             <w:lang w:eastAsia="de-DE"/>
           </w:rPr>
           <w:tab/>
@@ -1899,6 +2222,8 @@
           <w:rPr>
             <w:rStyle w:val="Hyperlink"/>
             <w:noProof/>
+            <w:sz w:val="28"/>
+            <w:szCs w:val="28"/>
           </w:rPr>
           <w:t>Herausforderungen</w:t>
         </w:r>
@@ -1906,6 +2231,8 @@
           <w:rPr>
             <w:noProof/>
             <w:webHidden/>
+            <w:sz w:val="28"/>
+            <w:szCs w:val="28"/>
           </w:rPr>
           <w:tab/>
         </w:r>
@@ -1913,6 +2240,8 @@
           <w:rPr>
             <w:noProof/>
             <w:webHidden/>
+            <w:sz w:val="28"/>
+            <w:szCs w:val="28"/>
           </w:rPr>
           <w:fldChar w:fldCharType="begin"/>
         </w:r>
@@ -1920,19 +2249,25 @@
           <w:rPr>
             <w:noProof/>
             <w:webHidden/>
-          </w:rPr>
-          <w:instrText xml:space="preserve"> PAGEREF _Toc44165788 \h </w:instrText>
-        </w:r>
-        <w:r>
-          <w:rPr>
-            <w:noProof/>
-            <w:webHidden/>
-          </w:rPr>
-        </w:r>
-        <w:r>
-          <w:rPr>
-            <w:noProof/>
-            <w:webHidden/>
+            <w:sz w:val="28"/>
+            <w:szCs w:val="28"/>
+          </w:rPr>
+          <w:instrText xml:space="preserve"> PAGEREF _Toc44168803 \h </w:instrText>
+        </w:r>
+        <w:r>
+          <w:rPr>
+            <w:noProof/>
+            <w:webHidden/>
+            <w:sz w:val="28"/>
+            <w:szCs w:val="28"/>
+          </w:rPr>
+        </w:r>
+        <w:r>
+          <w:rPr>
+            <w:noProof/>
+            <w:webHidden/>
+            <w:sz w:val="28"/>
+            <w:szCs w:val="28"/>
           </w:rPr>
           <w:fldChar w:fldCharType="separate"/>
         </w:r>
@@ -1940,6 +2275,8 @@
           <w:rPr>
             <w:noProof/>
             <w:webHidden/>
+            <w:sz w:val="28"/>
+            <w:szCs w:val="28"/>
           </w:rPr>
           <w:t>4</w:t>
         </w:r>
@@ -1947,6 +2284,8 @@
           <w:rPr>
             <w:noProof/>
             <w:webHidden/>
+            <w:sz w:val="28"/>
+            <w:szCs w:val="28"/>
           </w:rPr>
           <w:fldChar w:fldCharType="end"/>
         </w:r>
@@ -1965,16 +2304,18 @@
           <w:bCs w:val="0"/>
           <w:caps w:val="0"/>
           <w:noProof/>
-          <w:sz w:val="22"/>
-          <w:szCs w:val="22"/>
+          <w:sz w:val="32"/>
+          <w:szCs w:val="32"/>
           <w:lang w:eastAsia="de-DE"/>
         </w:rPr>
       </w:pPr>
-      <w:hyperlink w:anchor="_Toc44165789" w:history="1">
+      <w:hyperlink w:anchor="_Toc44168804" w:history="1">
         <w:r>
           <w:rPr>
             <w:rStyle w:val="Hyperlink"/>
             <w:noProof/>
+            <w:sz w:val="28"/>
+            <w:szCs w:val="28"/>
           </w:rPr>
           <w:t>3.</w:t>
         </w:r>
@@ -1985,8 +2326,8 @@
             <w:bCs w:val="0"/>
             <w:caps w:val="0"/>
             <w:noProof/>
-            <w:sz w:val="22"/>
-            <w:szCs w:val="22"/>
+            <w:sz w:val="32"/>
+            <w:szCs w:val="32"/>
             <w:lang w:eastAsia="de-DE"/>
           </w:rPr>
           <w:tab/>
@@ -1995,6 +2336,8 @@
           <w:rPr>
             <w:rStyle w:val="Hyperlink"/>
             <w:noProof/>
+            <w:sz w:val="28"/>
+            <w:szCs w:val="28"/>
           </w:rPr>
           <w:t>Zusammenfassung</w:t>
         </w:r>
@@ -2002,6 +2345,8 @@
           <w:rPr>
             <w:noProof/>
             <w:webHidden/>
+            <w:sz w:val="28"/>
+            <w:szCs w:val="28"/>
           </w:rPr>
           <w:tab/>
         </w:r>
@@ -2009,6 +2354,8 @@
           <w:rPr>
             <w:noProof/>
             <w:webHidden/>
+            <w:sz w:val="28"/>
+            <w:szCs w:val="28"/>
           </w:rPr>
           <w:fldChar w:fldCharType="begin"/>
         </w:r>
@@ -2016,19 +2363,25 @@
           <w:rPr>
             <w:noProof/>
             <w:webHidden/>
-          </w:rPr>
-          <w:instrText xml:space="preserve"> PAGEREF _Toc44165789 \h </w:instrText>
-        </w:r>
-        <w:r>
-          <w:rPr>
-            <w:noProof/>
-            <w:webHidden/>
-          </w:rPr>
-        </w:r>
-        <w:r>
-          <w:rPr>
-            <w:noProof/>
-            <w:webHidden/>
+            <w:sz w:val="28"/>
+            <w:szCs w:val="28"/>
+          </w:rPr>
+          <w:instrText xml:space="preserve"> PAGEREF _Toc44168804 \h </w:instrText>
+        </w:r>
+        <w:r>
+          <w:rPr>
+            <w:noProof/>
+            <w:webHidden/>
+            <w:sz w:val="28"/>
+            <w:szCs w:val="28"/>
+          </w:rPr>
+        </w:r>
+        <w:r>
+          <w:rPr>
+            <w:noProof/>
+            <w:webHidden/>
+            <w:sz w:val="28"/>
+            <w:szCs w:val="28"/>
           </w:rPr>
           <w:fldChar w:fldCharType="separate"/>
         </w:r>
@@ -2036,6 +2389,8 @@
           <w:rPr>
             <w:noProof/>
             <w:webHidden/>
+            <w:sz w:val="28"/>
+            <w:szCs w:val="28"/>
           </w:rPr>
           <w:t>5</w:t>
         </w:r>
@@ -2043,6 +2398,8 @@
           <w:rPr>
             <w:noProof/>
             <w:webHidden/>
+            <w:sz w:val="28"/>
+            <w:szCs w:val="28"/>
           </w:rPr>
           <w:fldChar w:fldCharType="end"/>
         </w:r>
@@ -2059,16 +2416,18 @@
           <w:rFonts w:eastAsiaTheme="minorEastAsia" w:cstheme="minorBidi"/>
           <w:smallCaps w:val="0"/>
           <w:noProof/>
-          <w:sz w:val="22"/>
-          <w:szCs w:val="22"/>
+          <w:sz w:val="32"/>
+          <w:szCs w:val="32"/>
           <w:lang w:eastAsia="de-DE"/>
         </w:rPr>
       </w:pPr>
-      <w:hyperlink w:anchor="_Toc44165790" w:history="1">
+      <w:hyperlink w:anchor="_Toc44168805" w:history="1">
         <w:r>
           <w:rPr>
             <w:rStyle w:val="Hyperlink"/>
             <w:noProof/>
+            <w:sz w:val="28"/>
+            <w:szCs w:val="28"/>
           </w:rPr>
           <w:t>3.1.</w:t>
         </w:r>
@@ -2077,8 +2436,8 @@
             <w:rFonts w:eastAsiaTheme="minorEastAsia" w:cstheme="minorBidi"/>
             <w:smallCaps w:val="0"/>
             <w:noProof/>
-            <w:sz w:val="22"/>
-            <w:szCs w:val="22"/>
+            <w:sz w:val="32"/>
+            <w:szCs w:val="32"/>
             <w:lang w:eastAsia="de-DE"/>
           </w:rPr>
           <w:tab/>
@@ -2087,6 +2446,8 @@
           <w:rPr>
             <w:rStyle w:val="Hyperlink"/>
             <w:noProof/>
+            <w:sz w:val="28"/>
+            <w:szCs w:val="28"/>
           </w:rPr>
           <w:t>Fazit</w:t>
         </w:r>
@@ -2094,6 +2455,8 @@
           <w:rPr>
             <w:noProof/>
             <w:webHidden/>
+            <w:sz w:val="28"/>
+            <w:szCs w:val="28"/>
           </w:rPr>
           <w:tab/>
         </w:r>
@@ -2101,6 +2464,8 @@
           <w:rPr>
             <w:noProof/>
             <w:webHidden/>
+            <w:sz w:val="28"/>
+            <w:szCs w:val="28"/>
           </w:rPr>
           <w:fldChar w:fldCharType="begin"/>
         </w:r>
@@ -2108,19 +2473,25 @@
           <w:rPr>
             <w:noProof/>
             <w:webHidden/>
-          </w:rPr>
-          <w:instrText xml:space="preserve"> PAGEREF _Toc44165790 \h </w:instrText>
-        </w:r>
-        <w:r>
-          <w:rPr>
-            <w:noProof/>
-            <w:webHidden/>
-          </w:rPr>
-        </w:r>
-        <w:r>
-          <w:rPr>
-            <w:noProof/>
-            <w:webHidden/>
+            <w:sz w:val="28"/>
+            <w:szCs w:val="28"/>
+          </w:rPr>
+          <w:instrText xml:space="preserve"> PAGEREF _Toc44168805 \h </w:instrText>
+        </w:r>
+        <w:r>
+          <w:rPr>
+            <w:noProof/>
+            <w:webHidden/>
+            <w:sz w:val="28"/>
+            <w:szCs w:val="28"/>
+          </w:rPr>
+        </w:r>
+        <w:r>
+          <w:rPr>
+            <w:noProof/>
+            <w:webHidden/>
+            <w:sz w:val="28"/>
+            <w:szCs w:val="28"/>
           </w:rPr>
           <w:fldChar w:fldCharType="separate"/>
         </w:r>
@@ -2128,6 +2499,8 @@
           <w:rPr>
             <w:noProof/>
             <w:webHidden/>
+            <w:sz w:val="28"/>
+            <w:szCs w:val="28"/>
           </w:rPr>
           <w:t>5</w:t>
         </w:r>
@@ -2135,6 +2508,8 @@
           <w:rPr>
             <w:noProof/>
             <w:webHidden/>
+            <w:sz w:val="28"/>
+            <w:szCs w:val="28"/>
           </w:rPr>
           <w:fldChar w:fldCharType="end"/>
         </w:r>
@@ -2151,16 +2526,18 @@
           <w:rFonts w:eastAsiaTheme="minorEastAsia" w:cstheme="minorBidi"/>
           <w:smallCaps w:val="0"/>
           <w:noProof/>
-          <w:sz w:val="22"/>
-          <w:szCs w:val="22"/>
+          <w:sz w:val="32"/>
+          <w:szCs w:val="32"/>
           <w:lang w:eastAsia="de-DE"/>
         </w:rPr>
       </w:pPr>
-      <w:hyperlink w:anchor="_Toc44165791" w:history="1">
+      <w:hyperlink w:anchor="_Toc44168806" w:history="1">
         <w:r>
           <w:rPr>
             <w:rStyle w:val="Hyperlink"/>
             <w:noProof/>
+            <w:sz w:val="28"/>
+            <w:szCs w:val="28"/>
           </w:rPr>
           <w:t>3.2.</w:t>
         </w:r>
@@ -2169,8 +2546,8 @@
             <w:rFonts w:eastAsiaTheme="minorEastAsia" w:cstheme="minorBidi"/>
             <w:smallCaps w:val="0"/>
             <w:noProof/>
-            <w:sz w:val="22"/>
-            <w:szCs w:val="22"/>
+            <w:sz w:val="32"/>
+            <w:szCs w:val="32"/>
             <w:lang w:eastAsia="de-DE"/>
           </w:rPr>
           <w:tab/>
@@ -2179,6 +2556,8 @@
           <w:rPr>
             <w:rStyle w:val="Hyperlink"/>
             <w:noProof/>
+            <w:sz w:val="28"/>
+            <w:szCs w:val="28"/>
           </w:rPr>
           <w:t>Ausblick</w:t>
         </w:r>
@@ -2186,6 +2565,8 @@
           <w:rPr>
             <w:noProof/>
             <w:webHidden/>
+            <w:sz w:val="28"/>
+            <w:szCs w:val="28"/>
           </w:rPr>
           <w:tab/>
         </w:r>
@@ -2193,6 +2574,8 @@
           <w:rPr>
             <w:noProof/>
             <w:webHidden/>
+            <w:sz w:val="28"/>
+            <w:szCs w:val="28"/>
           </w:rPr>
           <w:fldChar w:fldCharType="begin"/>
         </w:r>
@@ -2200,19 +2583,25 @@
           <w:rPr>
             <w:noProof/>
             <w:webHidden/>
-          </w:rPr>
-          <w:instrText xml:space="preserve"> PAGEREF _Toc44165791 \h </w:instrText>
-        </w:r>
-        <w:r>
-          <w:rPr>
-            <w:noProof/>
-            <w:webHidden/>
-          </w:rPr>
-        </w:r>
-        <w:r>
-          <w:rPr>
-            <w:noProof/>
-            <w:webHidden/>
+            <w:sz w:val="28"/>
+            <w:szCs w:val="28"/>
+          </w:rPr>
+          <w:instrText xml:space="preserve"> PAGEREF _Toc44168806 \h </w:instrText>
+        </w:r>
+        <w:r>
+          <w:rPr>
+            <w:noProof/>
+            <w:webHidden/>
+            <w:sz w:val="28"/>
+            <w:szCs w:val="28"/>
+          </w:rPr>
+        </w:r>
+        <w:r>
+          <w:rPr>
+            <w:noProof/>
+            <w:webHidden/>
+            <w:sz w:val="28"/>
+            <w:szCs w:val="28"/>
           </w:rPr>
           <w:fldChar w:fldCharType="separate"/>
         </w:r>
@@ -2220,6 +2609,8 @@
           <w:rPr>
             <w:noProof/>
             <w:webHidden/>
+            <w:sz w:val="28"/>
+            <w:szCs w:val="28"/>
           </w:rPr>
           <w:t>5</w:t>
         </w:r>
@@ -2227,6 +2618,8 @@
           <w:rPr>
             <w:noProof/>
             <w:webHidden/>
+            <w:sz w:val="28"/>
+            <w:szCs w:val="28"/>
           </w:rPr>
           <w:fldChar w:fldCharType="end"/>
         </w:r>
@@ -2243,16 +2636,18 @@
           <w:rFonts w:eastAsiaTheme="minorEastAsia" w:cstheme="minorBidi"/>
           <w:smallCaps w:val="0"/>
           <w:noProof/>
-          <w:sz w:val="22"/>
-          <w:szCs w:val="22"/>
+          <w:sz w:val="32"/>
+          <w:szCs w:val="32"/>
           <w:lang w:eastAsia="de-DE"/>
         </w:rPr>
       </w:pPr>
-      <w:hyperlink w:anchor="_Toc44165792" w:history="1">
+      <w:hyperlink w:anchor="_Toc44168807" w:history="1">
         <w:r>
           <w:rPr>
             <w:rStyle w:val="Hyperlink"/>
             <w:noProof/>
+            <w:sz w:val="28"/>
+            <w:szCs w:val="28"/>
           </w:rPr>
           <w:t>3.3.</w:t>
         </w:r>
@@ -2261,8 +2656,8 @@
             <w:rFonts w:eastAsiaTheme="minorEastAsia" w:cstheme="minorBidi"/>
             <w:smallCaps w:val="0"/>
             <w:noProof/>
-            <w:sz w:val="22"/>
-            <w:szCs w:val="22"/>
+            <w:sz w:val="32"/>
+            <w:szCs w:val="32"/>
             <w:lang w:eastAsia="de-DE"/>
           </w:rPr>
           <w:tab/>
@@ -2271,6 +2666,8 @@
           <w:rPr>
             <w:rStyle w:val="Hyperlink"/>
             <w:noProof/>
+            <w:sz w:val="28"/>
+            <w:szCs w:val="28"/>
           </w:rPr>
           <w:t>Weitere Dokumentation</w:t>
         </w:r>
@@ -2278,6 +2675,8 @@
           <w:rPr>
             <w:noProof/>
             <w:webHidden/>
+            <w:sz w:val="28"/>
+            <w:szCs w:val="28"/>
           </w:rPr>
           <w:tab/>
         </w:r>
@@ -2285,6 +2684,8 @@
           <w:rPr>
             <w:noProof/>
             <w:webHidden/>
+            <w:sz w:val="28"/>
+            <w:szCs w:val="28"/>
           </w:rPr>
           <w:fldChar w:fldCharType="begin"/>
         </w:r>
@@ -2292,19 +2693,25 @@
           <w:rPr>
             <w:noProof/>
             <w:webHidden/>
-          </w:rPr>
-          <w:instrText xml:space="preserve"> PAGEREF _Toc44165792 \h </w:instrText>
-        </w:r>
-        <w:r>
-          <w:rPr>
-            <w:noProof/>
-            <w:webHidden/>
-          </w:rPr>
-        </w:r>
-        <w:r>
-          <w:rPr>
-            <w:noProof/>
-            <w:webHidden/>
+            <w:sz w:val="28"/>
+            <w:szCs w:val="28"/>
+          </w:rPr>
+          <w:instrText xml:space="preserve"> PAGEREF _Toc44168807 \h </w:instrText>
+        </w:r>
+        <w:r>
+          <w:rPr>
+            <w:noProof/>
+            <w:webHidden/>
+            <w:sz w:val="28"/>
+            <w:szCs w:val="28"/>
+          </w:rPr>
+        </w:r>
+        <w:r>
+          <w:rPr>
+            <w:noProof/>
+            <w:webHidden/>
+            <w:sz w:val="28"/>
+            <w:szCs w:val="28"/>
           </w:rPr>
           <w:fldChar w:fldCharType="separate"/>
         </w:r>
@@ -2312,6 +2719,8 @@
           <w:rPr>
             <w:noProof/>
             <w:webHidden/>
+            <w:sz w:val="28"/>
+            <w:szCs w:val="28"/>
           </w:rPr>
           <w:t>5</w:t>
         </w:r>
@@ -2319,6 +2728,8 @@
           <w:rPr>
             <w:noProof/>
             <w:webHidden/>
+            <w:sz w:val="28"/>
+            <w:szCs w:val="28"/>
           </w:rPr>
           <w:fldChar w:fldCharType="end"/>
         </w:r>
@@ -2326,6 +2737,10 @@
     </w:p>
     <w:p>
       <w:r>
+        <w:rPr>
+          <w:sz w:val="36"/>
+          <w:szCs w:val="36"/>
+        </w:rPr>
         <w:fldChar w:fldCharType="end"/>
       </w:r>
     </w:p>
@@ -2341,92 +2756,283 @@
           <w:ilvl w:val="0"/>
           <w:numId w:val="0"/>
         </w:numPr>
-      </w:pPr>
-      <w:bookmarkStart w:id="3" w:name="_Toc44102912"/>
-      <w:bookmarkStart w:id="4" w:name="_Toc44160165"/>
-      <w:bookmarkStart w:id="5" w:name="_Toc44165771"/>
-      <w:r>
+        <w:rPr>
+          <w:lang w:val="en-US"/>
+        </w:rPr>
+      </w:pPr>
+      <w:bookmarkStart w:id="3" w:name="_Toc44160165"/>
+      <w:bookmarkStart w:id="4" w:name="_Toc44102912"/>
+      <w:bookmarkStart w:id="5" w:name="_Toc44168786"/>
+      <w:proofErr w:type="spellStart"/>
+      <w:r>
+        <w:rPr>
+          <w:lang w:val="en-US"/>
+        </w:rPr>
         <w:lastRenderedPageBreak/>
         <w:t>Abkürzungen</w:t>
       </w:r>
-      <w:bookmarkEnd w:id="4"/>
+      <w:bookmarkEnd w:id="3"/>
       <w:bookmarkEnd w:id="5"/>
-    </w:p>
-    <w:p>
+      <w:proofErr w:type="spellEnd"/>
+    </w:p>
+    <w:p>
+      <w:pPr>
+        <w:rPr>
+          <w:lang w:val="en-US"/>
+        </w:rPr>
+      </w:pPr>
       <w:r>
         <w:rPr>
           <w:b/>
+          <w:lang w:val="en-US"/>
         </w:rPr>
         <w:t>API</w:t>
       </w:r>
       <w:r>
         <w:rPr>
           <w:b/>
+          <w:lang w:val="en-US"/>
         </w:rPr>
         <w:tab/>
       </w:r>
       <w:r>
         <w:rPr>
           <w:b/>
+          <w:lang w:val="en-US"/>
         </w:rPr>
         <w:tab/>
       </w:r>
       <w:r>
         <w:rPr>
           <w:b/>
+          <w:lang w:val="en-US"/>
         </w:rPr>
         <w:tab/>
       </w:r>
       <w:r>
         <w:rPr>
           <w:b/>
+          <w:lang w:val="en-US"/>
         </w:rPr>
         <w:tab/>
       </w:r>
-      <w:proofErr w:type="spellStart"/>
-      <w:r>
-        <w:t>Application</w:t>
-      </w:r>
-      <w:proofErr w:type="spellEnd"/>
-      <w:r>
-        <w:t xml:space="preserve"> </w:t>
-      </w:r>
-      <w:proofErr w:type="spellStart"/>
-      <w:r>
-        <w:t>Programming</w:t>
-      </w:r>
-      <w:proofErr w:type="spellEnd"/>
-      <w:r>
-        <w:t xml:space="preserve"> Interface</w:t>
-      </w:r>
-    </w:p>
-    <w:p>
-      <w:r>
-        <w:rPr>
+      <w:r>
+        <w:rPr>
+          <w:lang w:val="en-US"/>
+        </w:rPr>
+        <w:t>Application Programming Interface</w:t>
+      </w:r>
+    </w:p>
+    <w:p>
+      <w:pPr>
+        <w:rPr>
+          <w:lang w:val="en-US"/>
+        </w:rPr>
+      </w:pPr>
+      <w:r>
+        <w:rPr>
+          <w:rStyle w:val="js-about-item-abstr"/>
           <w:b/>
           <w:bCs/>
+          <w:lang w:val="en-US"/>
+        </w:rPr>
+        <w:t>CSS</w:t>
+      </w:r>
+      <w:r>
+        <w:rPr>
+          <w:rStyle w:val="js-about-item-abstr"/>
+          <w:bCs/>
+          <w:lang w:val="en-US"/>
+        </w:rPr>
+        <w:tab/>
+      </w:r>
+      <w:r>
+        <w:rPr>
+          <w:rStyle w:val="js-about-item-abstr"/>
+          <w:bCs/>
+          <w:lang w:val="en-US"/>
+        </w:rPr>
+        <w:tab/>
+      </w:r>
+      <w:r>
+        <w:rPr>
+          <w:rStyle w:val="js-about-item-abstr"/>
+          <w:bCs/>
+          <w:lang w:val="en-US"/>
+        </w:rPr>
+        <w:tab/>
+      </w:r>
+      <w:r>
+        <w:rPr>
+          <w:rStyle w:val="js-about-item-abstr"/>
+          <w:bCs/>
+          <w:lang w:val="en-US"/>
+        </w:rPr>
+        <w:tab/>
+      </w:r>
+      <w:r>
+        <w:rPr>
+          <w:rStyle w:val="moduletitlelink"/>
+          <w:lang w:val="en-US"/>
+        </w:rPr>
+        <w:t>Cascading Style Sheets</w:t>
+      </w:r>
+    </w:p>
+    <w:p>
+      <w:pPr>
+        <w:rPr>
+          <w:lang w:val="en-US"/>
+        </w:rPr>
+      </w:pPr>
+      <w:r>
+        <w:rPr>
+          <w:b/>
+          <w:bCs/>
+          <w:lang w:val="en-US"/>
         </w:rPr>
         <w:t>GPU</w:t>
       </w:r>
       <w:r>
+        <w:rPr>
+          <w:lang w:val="en-US"/>
+        </w:rPr>
         <w:tab/>
       </w:r>
       <w:r>
+        <w:rPr>
+          <w:lang w:val="en-US"/>
+        </w:rPr>
         <w:tab/>
       </w:r>
       <w:r>
+        <w:rPr>
+          <w:lang w:val="en-US"/>
+        </w:rPr>
         <w:tab/>
       </w:r>
       <w:r>
+        <w:rPr>
+          <w:lang w:val="en-US"/>
+        </w:rPr>
         <w:tab/>
         <w:t>Graphics Processing Unit</w:t>
       </w:r>
     </w:p>
     <w:p>
+      <w:pPr>
+        <w:rPr>
+          <w:rStyle w:val="js-about-item-abstr"/>
+          <w:lang w:val="en-US"/>
+        </w:rPr>
+      </w:pPr>
       <w:r>
         <w:rPr>
           <w:b/>
           <w:bCs/>
+          <w:lang w:val="en-US"/>
+        </w:rPr>
+        <w:t>HTML</w:t>
+      </w:r>
+      <w:r>
+        <w:rPr>
+          <w:b/>
+          <w:bCs/>
+          <w:lang w:val="en-US"/>
+        </w:rPr>
+        <w:tab/>
+      </w:r>
+      <w:r>
+        <w:rPr>
+          <w:b/>
+          <w:bCs/>
+          <w:lang w:val="en-US"/>
+        </w:rPr>
+        <w:tab/>
+      </w:r>
+      <w:r>
+        <w:rPr>
+          <w:b/>
+          <w:bCs/>
+          <w:lang w:val="en-US"/>
+        </w:rPr>
+        <w:tab/>
+      </w:r>
+      <w:r>
+        <w:rPr>
+          <w:b/>
+          <w:bCs/>
+          <w:lang w:val="en-US"/>
+        </w:rPr>
+        <w:tab/>
+      </w:r>
+      <w:r>
+        <w:rPr>
+          <w:rStyle w:val="js-about-item-abstr"/>
+          <w:lang w:val="en-US"/>
+        </w:rPr>
+        <w:t>Hypertext Markup Language</w:t>
+      </w:r>
+    </w:p>
+    <w:p>
+      <w:pPr>
+        <w:rPr>
+          <w:rStyle w:val="js-about-item-abstr"/>
+          <w:bCs/>
+        </w:rPr>
+      </w:pPr>
+      <w:r>
+        <w:rPr>
+          <w:rStyle w:val="js-about-item-abstr"/>
+          <w:b/>
+          <w:bCs/>
+        </w:rPr>
+        <w:t>JS</w:t>
+      </w:r>
+      <w:r>
+        <w:rPr>
+          <w:rStyle w:val="js-about-item-abstr"/>
+          <w:b/>
+          <w:bCs/>
+        </w:rPr>
+        <w:tab/>
+      </w:r>
+      <w:r>
+        <w:rPr>
+          <w:rStyle w:val="js-about-item-abstr"/>
+          <w:b/>
+          <w:bCs/>
+        </w:rPr>
+        <w:tab/>
+      </w:r>
+      <w:r>
+        <w:rPr>
+          <w:rStyle w:val="js-about-item-abstr"/>
+          <w:b/>
+          <w:bCs/>
+        </w:rPr>
+        <w:tab/>
+      </w:r>
+      <w:r>
+        <w:rPr>
+          <w:rStyle w:val="js-about-item-abstr"/>
+          <w:b/>
+          <w:bCs/>
+        </w:rPr>
+        <w:tab/>
+      </w:r>
+      <w:r>
+        <w:rPr>
+          <w:rStyle w:val="js-about-item-abstr"/>
+          <w:bCs/>
+        </w:rPr>
+        <w:t>JavaScript</w:t>
+      </w:r>
+    </w:p>
+    <w:p>
+      <w:r>
+        <w:rPr>
+          <w:b/>
+          <w:bCs/>
         </w:rPr>
         <w:t>NPM</w:t>
       </w:r>
@@ -2441,14 +3047,7 @@
       </w:r>
       <w:r>
         <w:tab/>
-      </w:r>
-      <w:proofErr w:type="spellStart"/>
-      <w:r>
-        <w:t>Node</w:t>
-      </w:r>
-      <w:proofErr w:type="spellEnd"/>
-      <w:r>
-        <w:t xml:space="preserve"> Package Manager</w:t>
+        <w:t>Node Package Manager</w:t>
       </w:r>
     </w:p>
     <w:p>
@@ -2460,11 +3059,11 @@
         </w:numPr>
       </w:pPr>
       <w:bookmarkStart w:id="6" w:name="_Toc44160166"/>
-      <w:bookmarkStart w:id="7" w:name="_Toc44165772"/>
+      <w:bookmarkStart w:id="7" w:name="_Toc44168787"/>
       <w:r>
         <w:t>Abbildungsverzeichnis</w:t>
       </w:r>
-      <w:bookmarkEnd w:id="3"/>
+      <w:bookmarkEnd w:id="4"/>
       <w:bookmarkEnd w:id="6"/>
       <w:bookmarkEnd w:id="7"/>
     </w:p>
@@ -2489,7 +3088,7 @@
       </w:pPr>
       <w:bookmarkStart w:id="8" w:name="_Toc44102913"/>
       <w:bookmarkStart w:id="9" w:name="_Toc44160167"/>
-      <w:bookmarkStart w:id="10" w:name="_Toc44165773"/>
+      <w:bookmarkStart w:id="10" w:name="_Toc44168788"/>
       <w:r>
         <w:lastRenderedPageBreak/>
         <w:t>Einleitung</w:t>
@@ -2504,7 +3103,7 @@
       </w:pPr>
       <w:bookmarkStart w:id="11" w:name="_Toc44102914"/>
       <w:bookmarkStart w:id="12" w:name="_Toc44160168"/>
-      <w:bookmarkStart w:id="13" w:name="_Toc44165774"/>
+      <w:bookmarkStart w:id="13" w:name="_Toc44168789"/>
       <w:r>
         <w:t>Problemstellung</w:t>
       </w:r>
@@ -2625,7 +3224,7 @@
         <w:pStyle w:val="berschrift2"/>
       </w:pPr>
       <w:bookmarkStart w:id="14" w:name="_Toc44160169"/>
-      <w:bookmarkStart w:id="15" w:name="_Toc44165775"/>
+      <w:bookmarkStart w:id="15" w:name="_Toc44168790"/>
       <w:r>
         <w:t>Verknüpfung zu Vorlesungsinhalten</w:t>
       </w:r>
@@ -2673,7 +3272,7 @@
         <w:pStyle w:val="berschrift3"/>
       </w:pPr>
       <w:bookmarkStart w:id="16" w:name="_Toc44160170"/>
-      <w:bookmarkStart w:id="17" w:name="_Toc44165776"/>
+      <w:bookmarkStart w:id="17" w:name="_Toc44168791"/>
       <w:r>
         <w:t>Express.js</w:t>
       </w:r>
@@ -2750,12 +3349,14 @@
       <w:r>
         <w:t xml:space="preserve">und </w:t>
       </w:r>
+      <w:proofErr w:type="gramStart"/>
       <w:r>
         <w:t xml:space="preserve">am weitesten verbreiteten </w:t>
       </w:r>
       <w:r>
         <w:t>NPM-Pakete</w:t>
       </w:r>
+      <w:proofErr w:type="gramEnd"/>
       <w:r>
         <w:t>.</w:t>
       </w:r>
@@ -2766,7 +3367,7 @@
         <w:pStyle w:val="berschrift3"/>
       </w:pPr>
       <w:bookmarkStart w:id="18" w:name="_Toc44160171"/>
-      <w:bookmarkStart w:id="19" w:name="_Toc44165777"/>
+      <w:bookmarkStart w:id="19" w:name="_Toc44168792"/>
       <w:r>
         <w:t>Tensorflow</w:t>
       </w:r>
@@ -2880,7 +3481,7 @@
       </w:pPr>
       <w:bookmarkStart w:id="20" w:name="_Toc44102916"/>
       <w:bookmarkStart w:id="21" w:name="_Toc44160172"/>
-      <w:bookmarkStart w:id="22" w:name="_Toc44165778"/>
+      <w:bookmarkStart w:id="22" w:name="_Toc44168793"/>
       <w:r>
         <w:lastRenderedPageBreak/>
         <w:t>Ums</w:t>
@@ -2904,7 +3505,7 @@
       </w:pPr>
       <w:bookmarkStart w:id="23" w:name="_Toc44102917"/>
       <w:bookmarkStart w:id="24" w:name="_Toc44160173"/>
-      <w:bookmarkStart w:id="25" w:name="_Toc44165779"/>
+      <w:bookmarkStart w:id="25" w:name="_Toc44168794"/>
       <w:r>
         <w:t>L</w:t>
       </w:r>
@@ -2924,7 +3525,7 @@
       </w:pPr>
       <w:bookmarkStart w:id="26" w:name="_Toc44102918"/>
       <w:bookmarkStart w:id="27" w:name="_Toc44160174"/>
-      <w:bookmarkStart w:id="28" w:name="_Toc44165780"/>
+      <w:bookmarkStart w:id="28" w:name="_Toc44168795"/>
       <w:r>
         <w:t>verwendete Technologien</w:t>
       </w:r>
@@ -2937,7 +3538,7 @@
         <w:pStyle w:val="berschrift4"/>
       </w:pPr>
       <w:bookmarkStart w:id="29" w:name="_Toc44160175"/>
-      <w:bookmarkStart w:id="30" w:name="_Toc44165781"/>
+      <w:bookmarkStart w:id="30" w:name="_Toc44168796"/>
       <w:r>
         <w:t>Git</w:t>
       </w:r>
@@ -2973,10 +3574,7 @@
         <w:t xml:space="preserve"> </w:t>
       </w:r>
       <w:r>
-        <w:t xml:space="preserve">seinen Benutzern </w:t>
-      </w:r>
-      <w:r>
-        <w:t xml:space="preserve">ermöglicht, ihre Projekte </w:t>
+        <w:t xml:space="preserve">seinen Benutzern ermöglicht, ihre Projekte </w:t>
       </w:r>
       <w:r>
         <w:t xml:space="preserve">online </w:t>
@@ -3061,7 +3659,7 @@
         <w:pStyle w:val="berschrift4"/>
       </w:pPr>
       <w:bookmarkStart w:id="31" w:name="_Toc44160178"/>
-      <w:bookmarkStart w:id="32" w:name="_Toc44165782"/>
+      <w:bookmarkStart w:id="32" w:name="_Toc44168797"/>
       <w:r>
         <w:t>Swagger:</w:t>
       </w:r>
@@ -3256,7 +3854,7 @@
         <w:pStyle w:val="berschrift4"/>
       </w:pPr>
       <w:bookmarkStart w:id="33" w:name="_Toc44160176"/>
-      <w:bookmarkStart w:id="34" w:name="_Toc44165783"/>
+      <w:bookmarkStart w:id="34" w:name="_Toc44168798"/>
       <w:r>
         <w:t>Express:</w:t>
       </w:r>
@@ -3312,7 +3910,7 @@
         <w:pStyle w:val="berschrift4"/>
       </w:pPr>
       <w:bookmarkStart w:id="35" w:name="_Toc44160177"/>
-      <w:bookmarkStart w:id="36" w:name="_Toc44165784"/>
+      <w:bookmarkStart w:id="36" w:name="_Toc44168799"/>
       <w:r>
         <w:lastRenderedPageBreak/>
         <w:t>Tensorflow:</w:t>
@@ -3527,122 +4125,349 @@
         <w:t>,</w:t>
       </w:r>
       <w:r>
+        <w:t xml:space="preserve"> </w:t>
+      </w:r>
+      <w:proofErr w:type="gramStart"/>
+      <w:r>
+        <w:t>das</w:t>
+      </w:r>
+      <w:proofErr w:type="gramEnd"/>
+      <w:r>
+        <w:t xml:space="preserve"> </w:t>
+      </w:r>
+      <w:r>
+        <w:t xml:space="preserve">derzeit </w:t>
+      </w:r>
+      <w:r>
+        <w:t xml:space="preserve">verwendete Paket durch seine GPU-Version zu </w:t>
+      </w:r>
+      <w:r>
+        <w:t>ersetzen,</w:t>
+      </w:r>
+      <w:r>
+        <w:t xml:space="preserve"> um </w:t>
+      </w:r>
+      <w:r>
+        <w:t xml:space="preserve">eine bessere </w:t>
+      </w:r>
+      <w:r>
+        <w:t xml:space="preserve">Leistung </w:t>
+      </w:r>
+      <w:r>
+        <w:t>zu</w:t>
+      </w:r>
+      <w:r>
+        <w:t xml:space="preserve"> erzielen</w:t>
+      </w:r>
+      <w:r>
+        <w:t xml:space="preserve">. Die zusätzliche Leistung einer Grafikkarte sorgt jedoch nur dafür, dass </w:t>
+      </w:r>
+      <w:r>
+        <w:t xml:space="preserve">das Modell schneller trainiert werden kann und die Analyse eines Bildes </w:t>
+      </w:r>
+      <w:r>
+        <w:t xml:space="preserve">schneller </w:t>
+      </w:r>
+      <w:r>
+        <w:t xml:space="preserve">abgeschlossen </w:t>
+      </w:r>
+      <w:r>
+        <w:t>ist</w:t>
+      </w:r>
+      <w:r>
+        <w:t xml:space="preserve">. </w:t>
+      </w:r>
+      <w:r>
+        <w:t xml:space="preserve">Eine Grafikkarte hätte keinen Einfluss </w:t>
+      </w:r>
+      <w:r>
+        <w:t>a</w:t>
+      </w:r>
+      <w:r>
+        <w:t>uf die Qualität der Ergebnisse</w:t>
+      </w:r>
+      <w:r>
+        <w:t>.</w:t>
+      </w:r>
+    </w:p>
+    <w:p/>
+    <w:p>
+      <w:pPr>
+        <w:pStyle w:val="berschrift4"/>
+      </w:pPr>
+      <w:bookmarkStart w:id="37" w:name="_Toc44160179"/>
+      <w:bookmarkStart w:id="38" w:name="_Toc44168800"/>
+      <w:r>
+        <w:t xml:space="preserve">HTML, CSS, </w:t>
+      </w:r>
+      <w:r>
+        <w:t>JS</w:t>
+      </w:r>
+      <w:r>
+        <w:t>:</w:t>
+      </w:r>
+      <w:bookmarkEnd w:id="37"/>
+      <w:bookmarkEnd w:id="38"/>
+    </w:p>
+    <w:p>
+      <w:r>
+        <w:t xml:space="preserve">Das Frontend </w:t>
+      </w:r>
+      <w:r>
+        <w:t xml:space="preserve">wurde </w:t>
+      </w:r>
+      <w:r>
+        <w:t>mit</w:t>
+      </w:r>
+      <w:r>
+        <w:t xml:space="preserve"> HTML, CSS und JS entwickelt. Es wurden keine Frontend-Frameworks verwendet, da der Umfang der zu entwickelnden Website </w:t>
+      </w:r>
+      <w:r>
+        <w:t xml:space="preserve">nicht groß genug war, </w:t>
+      </w:r>
+      <w:r>
+        <w:t xml:space="preserve">um den Einsatz </w:t>
+      </w:r>
+      <w:r>
+        <w:t>eines solchen Framework</w:t>
+      </w:r>
+      <w:r>
+        <w:t>s</w:t>
+      </w:r>
+      <w:r>
+        <w:t xml:space="preserve"> </w:t>
+      </w:r>
+      <w:proofErr w:type="gramStart"/>
+      <w:r>
+        <w:t>lohnenswert</w:t>
+      </w:r>
+      <w:proofErr w:type="gramEnd"/>
+      <w:r>
+        <w:t xml:space="preserve"> zu machen</w:t>
+      </w:r>
+      <w:r>
+        <w:t>.</w:t>
+      </w:r>
+    </w:p>
+    <w:p>
+      <w:r>
+        <w:t>D</w:t>
+      </w:r>
+      <w:r>
+        <w:t xml:space="preserve">rei Funktionalitäten </w:t>
+      </w:r>
+      <w:r>
+        <w:t>wurden in dem</w:t>
+      </w:r>
+      <w:r>
+        <w:t xml:space="preserve"> Frontend</w:t>
+      </w:r>
+      <w:r>
+        <w:t xml:space="preserve"> implementiert</w:t>
+      </w:r>
+      <w:r>
+        <w:t xml:space="preserve">. Zum einen </w:t>
+      </w:r>
+      <w:r>
+        <w:t>wird hier das Bild</w:t>
+      </w:r>
+      <w:r>
+        <w:t xml:space="preserve"> von dem Benutzer erstellt</w:t>
+      </w:r>
+      <w:r>
+        <w:t>,</w:t>
+      </w:r>
+      <w:r>
+        <w:t xml:space="preserve"> damit dieses</w:t>
+      </w:r>
+      <w:r>
+        <w:t xml:space="preserve"> später analysiert werden</w:t>
+      </w:r>
+      <w:r>
+        <w:t xml:space="preserve"> kann</w:t>
+      </w:r>
+      <w:r>
+        <w:t xml:space="preserve">. </w:t>
+      </w:r>
+      <w:r>
+        <w:t xml:space="preserve">Zu diesem Zweck wurde </w:t>
+      </w:r>
+      <w:r>
+        <w:t>ein Canvas-Element in die Website</w:t>
+      </w:r>
+      <w:r>
+        <w:t xml:space="preserve"> integriert</w:t>
+      </w:r>
+      <w:r>
+        <w:t xml:space="preserve">, in </w:t>
+      </w:r>
+      <w:r>
+        <w:t xml:space="preserve">dem </w:t>
+      </w:r>
+      <w:r>
+        <w:t>der Benutzer die Zahlen mithilfe seiner Maus zeichnen kann.</w:t>
+      </w:r>
+    </w:p>
+    <w:p>
+      <w:r>
+        <w:t xml:space="preserve">Zum anderen </w:t>
+      </w:r>
+      <w:r>
+        <w:t>ist das Frontend in der Lage</w:t>
+      </w:r>
+      <w:r>
+        <w:t xml:space="preserve">, das vom Benutzer gezeichnete </w:t>
+      </w:r>
+      <w:r>
+        <w:t xml:space="preserve">Bild in ein </w:t>
+      </w:r>
+      <w:r>
+        <w:t>Format</w:t>
+      </w:r>
+      <w:r>
+        <w:t xml:space="preserve"> zu konvertieren</w:t>
+      </w:r>
+      <w:r>
+        <w:t>,</w:t>
+      </w:r>
+      <w:r>
         <w:t xml:space="preserve"> das </w:t>
       </w:r>
       <w:r>
-        <w:t xml:space="preserve">derzeit </w:t>
-      </w:r>
-      <w:r>
-        <w:t xml:space="preserve">verwendete Paket durch seine GPU-Version zu </w:t>
-      </w:r>
-      <w:r>
-        <w:t>ersetzen,</w:t>
-      </w:r>
-      <w:r>
-        <w:t xml:space="preserve"> um </w:t>
-      </w:r>
-      <w:r>
-        <w:t xml:space="preserve">eine bessere </w:t>
-      </w:r>
-      <w:r>
-        <w:t xml:space="preserve">Leistung </w:t>
-      </w:r>
-      <w:r>
-        <w:t>zu</w:t>
-      </w:r>
-      <w:r>
-        <w:t xml:space="preserve"> erzielen</w:t>
-      </w:r>
-      <w:r>
-        <w:t xml:space="preserve">. Die zusätzliche Leistung einer Grafikkarte sorgt jedoch nur dafür, dass </w:t>
-      </w:r>
-      <w:r>
-        <w:t xml:space="preserve">das Modell schneller trainiert werden kann und die Analyse eines Bildes </w:t>
-      </w:r>
-      <w:r>
-        <w:t xml:space="preserve">schneller </w:t>
-      </w:r>
-      <w:r>
-        <w:t xml:space="preserve">abgeschlossen </w:t>
-      </w:r>
-      <w:r>
-        <w:t>ist</w:t>
-      </w:r>
-      <w:r>
-        <w:t xml:space="preserve">. </w:t>
-      </w:r>
-      <w:r>
-        <w:t xml:space="preserve">Eine </w:t>
-      </w:r>
-      <w:r>
-        <w:t>Grafikkarte hätte keinen Einfluss</w:t>
+        <w:t xml:space="preserve">vom </w:t>
+      </w:r>
+      <w:r>
+        <w:t>Backend verarbeite</w:t>
+      </w:r>
+      <w:r>
+        <w:t>t werden</w:t>
+      </w:r>
+      <w:r>
+        <w:t xml:space="preserve"> kann. </w:t>
+      </w:r>
+      <w:r>
+        <w:t>E</w:t>
+      </w:r>
+      <w:r>
+        <w:t xml:space="preserve">in Teil der Bildverarbeitung und </w:t>
+      </w:r>
+      <w:r>
+        <w:t>-a</w:t>
+      </w:r>
+      <w:r>
+        <w:t xml:space="preserve">nalyse </w:t>
+      </w:r>
+      <w:r>
+        <w:t xml:space="preserve">wird also bereits </w:t>
+      </w:r>
+      <w:r>
+        <w:t>auf der Client</w:t>
+      </w:r>
+      <w:r>
+        <w:t>-</w:t>
+      </w:r>
+      <w:r>
+        <w:t>Seite erledigt. Nach dieser Verarbeitung übernimmt das Frontend auch die Kommunikation mit dem Backend über die zuvor erwähnte API</w:t>
+      </w:r>
+      <w:r>
+        <w:t>,</w:t>
       </w:r>
       <w:r>
         <w:t xml:space="preserve"> </w:t>
       </w:r>
       <w:r>
-        <w:t>a</w:t>
-      </w:r>
-      <w:r>
-        <w:t>uf die Qualität der Ergebnisse</w:t>
+        <w:t xml:space="preserve">die über </w:t>
+      </w:r>
+      <w:r>
+        <w:t>http-Aufrufe</w:t>
+      </w:r>
+      <w:r>
+        <w:t xml:space="preserve"> </w:t>
+      </w:r>
+      <w:r>
+        <w:t>angesprochen wird.</w:t>
+      </w:r>
+    </w:p>
+    <w:p>
+      <w:r>
+        <w:t xml:space="preserve">Zuletzt dient das Frontend auch zur </w:t>
+      </w:r>
+      <w:r>
+        <w:t xml:space="preserve">Anzeige </w:t>
+      </w:r>
+      <w:r>
+        <w:t>der Analyseergeb</w:t>
+      </w:r>
+      <w:r>
+        <w:t>nisse mithilfe mehrer</w:t>
+      </w:r>
+      <w:r>
+        <w:t>er</w:t>
+      </w:r>
+      <w:r>
+        <w:t xml:space="preserve"> Balken, </w:t>
+      </w:r>
+      <w:r>
+        <w:t xml:space="preserve">die </w:t>
+      </w:r>
+      <w:r>
+        <w:t xml:space="preserve">die </w:t>
+      </w:r>
+      <w:r>
+        <w:t>erkannte Zahl darstellen.</w:t>
+      </w:r>
+      <w:r>
+        <w:t>s</w:t>
+      </w:r>
+      <w:bookmarkStart w:id="39" w:name="_GoBack"/>
+      <w:bookmarkEnd w:id="39"/>
+    </w:p>
+    <w:p>
+      <w:r>
+        <w:t>Das Frontend wurde mit dem Firefox</w:t>
+      </w:r>
+      <w:r>
+        <w:t>-</w:t>
+      </w:r>
+      <w:r>
+        <w:t xml:space="preserve">Browser entwickelt und getestet. Aus diesem Grund </w:t>
+      </w:r>
+      <w:r>
+        <w:t>kann die Benutzererfahrung</w:t>
+      </w:r>
+      <w:r>
+        <w:t xml:space="preserve"> </w:t>
+      </w:r>
+      <w:r>
+        <w:t xml:space="preserve">bei der </w:t>
+      </w:r>
+      <w:r>
+        <w:t>Verwend</w:t>
+      </w:r>
+      <w:r>
+        <w:t>ung</w:t>
+      </w:r>
+      <w:r>
+        <w:t xml:space="preserve"> von</w:t>
+      </w:r>
+      <w:r>
+        <w:t xml:space="preserve"> Firefox</w:t>
+      </w:r>
+      <w:r>
+        <w:t xml:space="preserve"> besser sein. Die Anwendung sollte jedoch auf allen Browsern funktionieren</w:t>
       </w:r>
       <w:r>
         <w:t>.</w:t>
       </w:r>
-      <w:bookmarkStart w:id="37" w:name="_GoBack"/>
-      <w:bookmarkEnd w:id="37"/>
     </w:p>
     <w:p/>
-    <w:p>
-      <w:pPr>
-        <w:pStyle w:val="berschrift4"/>
-      </w:pPr>
-      <w:bookmarkStart w:id="38" w:name="_Toc44160179"/>
-      <w:bookmarkStart w:id="39" w:name="_Toc44165785"/>
-      <w:r>
-        <w:t>HTML, CSS, ECMA-</w:t>
-      </w:r>
-      <w:proofErr w:type="spellStart"/>
-      <w:r>
-        <w:t>Script</w:t>
-      </w:r>
-      <w:proofErr w:type="spellEnd"/>
-      <w:r>
-        <w:t>:</w:t>
-      </w:r>
-      <w:bookmarkEnd w:id="38"/>
-      <w:bookmarkEnd w:id="39"/>
-    </w:p>
-    <w:p>
-      <w:pPr>
-        <w:rPr>
-          <w:lang w:val="en-US"/>
-        </w:rPr>
-      </w:pPr>
-      <w:hyperlink r:id="rId15" w:history="1">
-        <w:r>
-          <w:rPr>
-            <w:rStyle w:val="Hyperlink"/>
-            <w:lang w:val="en-US"/>
-          </w:rPr>
-          <w:t>https://stackoverflow.com/questions/2368784/draw-on-html5-canvas-using-a-mouse</w:t>
-        </w:r>
-      </w:hyperlink>
-    </w:p>
-    <w:p>
-      <w:pPr>
-        <w:rPr>
-          <w:lang w:val="en-US"/>
-        </w:rPr>
-      </w:pPr>
-    </w:p>
     <w:p>
       <w:pPr>
         <w:pStyle w:val="berschrift3"/>
       </w:pPr>
       <w:bookmarkStart w:id="40" w:name="_Toc44102919"/>
       <w:bookmarkStart w:id="41" w:name="_Toc44160180"/>
-      <w:bookmarkStart w:id="42" w:name="_Toc44165786"/>
+      <w:bookmarkStart w:id="42" w:name="_Toc44168801"/>
       <w:r>
         <w:t>Architektur</w:t>
       </w:r>
@@ -3675,44 +4500,65 @@
       </w:r>
     </w:p>
     <w:p>
+      <w:hyperlink r:id="rId15" w:history="1">
+        <w:r>
+          <w:rPr>
+            <w:rStyle w:val="Hyperlink"/>
+          </w:rPr>
+          <w:t>https://github.com/tensorflow/tfjs-examples/tree/master/mnist-node</w:t>
+        </w:r>
+      </w:hyperlink>
+    </w:p>
+    <w:p/>
+    <w:p>
+      <w:r>
+        <w:t>MNIST</w:t>
+      </w:r>
+    </w:p>
+    <w:p/>
+    <w:p>
+      <w:pPr>
+        <w:rPr>
+          <w:lang w:val="en-US"/>
+        </w:rPr>
+      </w:pPr>
+      <w:r>
+        <w:rPr>
+          <w:lang w:val="en-US"/>
+        </w:rPr>
+        <w:t>API specs</w:t>
+      </w:r>
+    </w:p>
+    <w:p>
+      <w:pPr>
+        <w:rPr>
+          <w:lang w:val="en-US"/>
+        </w:rPr>
+      </w:pPr>
       <w:hyperlink r:id="rId16" w:history="1">
         <w:r>
           <w:rPr>
             <w:rStyle w:val="Hyperlink"/>
-          </w:rPr>
-          <w:t>https://github.com/tensorflow/tfjs-examples/tree/master/mnist-node</w:t>
+            <w:lang w:val="en-US"/>
+          </w:rPr>
+          <w:t>https://app.swaggerhub.com/apis/wodyy666/Microservices-NumberGuesser/1.0.0</w:t>
         </w:r>
       </w:hyperlink>
     </w:p>
-    <w:p/>
-    <w:p>
-      <w:r>
-        <w:t xml:space="preserve">API </w:t>
-      </w:r>
-      <w:proofErr w:type="spellStart"/>
-      <w:r>
-        <w:t>specs</w:t>
-      </w:r>
-      <w:proofErr w:type="spellEnd"/>
-    </w:p>
-    <w:p>
-      <w:hyperlink r:id="rId17" w:history="1">
-        <w:r>
-          <w:rPr>
-            <w:rStyle w:val="Hyperlink"/>
-          </w:rPr>
-          <w:t>https://app.swaggerhub.com/apis/wodyy666/Microservices-NumberGuesser/1.0.0</w:t>
-        </w:r>
-      </w:hyperlink>
-    </w:p>
-    <w:p/>
+    <w:p>
+      <w:pPr>
+        <w:rPr>
+          <w:lang w:val="en-US"/>
+        </w:rPr>
+      </w:pPr>
+    </w:p>
     <w:p>
       <w:pPr>
         <w:pStyle w:val="berschrift3"/>
       </w:pPr>
       <w:bookmarkStart w:id="43" w:name="_Toc44102920"/>
       <w:bookmarkStart w:id="44" w:name="_Toc44160181"/>
-      <w:bookmarkStart w:id="45" w:name="_Toc44165787"/>
+      <w:bookmarkStart w:id="45" w:name="_Toc44168802"/>
       <w:r>
         <w:lastRenderedPageBreak/>
         <w:t>Projektstruktur</w:t>
@@ -3722,7 +4568,7 @@
       <w:bookmarkEnd w:id="45"/>
     </w:p>
     <w:p>
-      <w:hyperlink r:id="rId18" w:history="1">
+      <w:hyperlink r:id="rId17" w:history="1">
         <w:r>
           <w:rPr>
             <w:rStyle w:val="Hyperlink"/>
@@ -3738,7 +4584,7 @@
       </w:pPr>
       <w:bookmarkStart w:id="46" w:name="_Toc44102921"/>
       <w:bookmarkStart w:id="47" w:name="_Toc44160182"/>
-      <w:bookmarkStart w:id="48" w:name="_Toc44165788"/>
+      <w:bookmarkStart w:id="48" w:name="_Toc44168803"/>
       <w:r>
         <w:t>Herausforderungen</w:t>
       </w:r>
@@ -3881,7 +4727,7 @@
         <w:pStyle w:val="berschrift1"/>
       </w:pPr>
       <w:bookmarkStart w:id="49" w:name="_Toc44160183"/>
-      <w:bookmarkStart w:id="50" w:name="_Toc44165789"/>
+      <w:bookmarkStart w:id="50" w:name="_Toc44168804"/>
       <w:r>
         <w:lastRenderedPageBreak/>
         <w:t>Zusammenfassung</w:t>
@@ -3894,7 +4740,7 @@
         <w:pStyle w:val="berschrift2"/>
       </w:pPr>
       <w:bookmarkStart w:id="51" w:name="_Toc44160184"/>
-      <w:bookmarkStart w:id="52" w:name="_Toc44165790"/>
+      <w:bookmarkStart w:id="52" w:name="_Toc44168805"/>
       <w:r>
         <w:t>Fazit</w:t>
       </w:r>
@@ -3939,7 +4785,7 @@
         <w:pStyle w:val="berschrift2"/>
       </w:pPr>
       <w:bookmarkStart w:id="53" w:name="_Toc44160185"/>
-      <w:bookmarkStart w:id="54" w:name="_Toc44165791"/>
+      <w:bookmarkStart w:id="54" w:name="_Toc44168806"/>
       <w:r>
         <w:t>Ausblick</w:t>
       </w:r>
@@ -3951,7 +4797,7 @@
         <w:pStyle w:val="berschrift2"/>
       </w:pPr>
       <w:bookmarkStart w:id="55" w:name="_Toc44160186"/>
-      <w:bookmarkStart w:id="56" w:name="_Toc44165792"/>
+      <w:bookmarkStart w:id="56" w:name="_Toc44168807"/>
       <w:r>
         <w:t>Weitere Dokumentation</w:t>
       </w:r>
@@ -3969,6 +4815,7 @@
       <w:proofErr w:type="spellEnd"/>
     </w:p>
     <w:p>
+      <w:proofErr w:type="gramStart"/>
       <w:r>
         <w:t>.</w:t>
       </w:r>
@@ -3977,6 +4824,7 @@
         <w:t>git</w:t>
       </w:r>
       <w:proofErr w:type="spellEnd"/>
+      <w:proofErr w:type="gramEnd"/>
     </w:p>
     <w:p>
       <w:r>
@@ -3992,8 +4840,8 @@
       </w:r>
     </w:p>
     <w:sectPr>
-      <w:footerReference w:type="default" r:id="rId19"/>
-      <w:footerReference w:type="first" r:id="rId20"/>
+      <w:footerReference w:type="default" r:id="rId18"/>
+      <w:footerReference w:type="first" r:id="rId19"/>
       <w:pgSz w:w="11906" w:h="16838"/>
       <w:pgMar w:top="1417" w:right="1417" w:bottom="1134" w:left="1417" w:header="708" w:footer="708" w:gutter="0"/>
       <w:pgNumType w:start="1"/>
@@ -4096,21 +4944,11 @@
     <w:r>
       <w:t xml:space="preserve"> von </w:t>
     </w:r>
-    <w:r>
-      <w:fldChar w:fldCharType="begin"/>
-    </w:r>
-    <w:r>
-      <w:instrText>NUMPAGES  \* Arabic  \* MERGEFORMAT</w:instrText>
-    </w:r>
-    <w:r>
-      <w:fldChar w:fldCharType="separate"/>
-    </w:r>
-    <w:r>
-      <w:t>2</w:t>
-    </w:r>
-    <w:r>
-      <w:fldChar w:fldCharType="end"/>
-    </w:r>
+    <w:fldSimple w:instr="NUMPAGES  \* Arabic  \* MERGEFORMAT">
+      <w:r>
+        <w:t>2</w:t>
+      </w:r>
+    </w:fldSimple>
   </w:p>
 </w:ftr>
 </file>
@@ -4157,21 +4995,11 @@
     <w:r>
       <w:t xml:space="preserve"> von </w:t>
     </w:r>
-    <w:r>
-      <w:fldChar w:fldCharType="begin"/>
-    </w:r>
-    <w:r>
-      <w:instrText>NUMPAGES  \* Arabic  \* MERGEFORMAT</w:instrText>
-    </w:r>
-    <w:r>
-      <w:fldChar w:fldCharType="separate"/>
-    </w:r>
-    <w:r>
-      <w:t>2</w:t>
-    </w:r>
-    <w:r>
-      <w:fldChar w:fldCharType="end"/>
-    </w:r>
+    <w:fldSimple w:instr="NUMPAGES  \* Arabic  \* MERGEFORMAT">
+      <w:r>
+        <w:t>2</w:t>
+      </w:r>
+    </w:fldSimple>
   </w:p>
 </w:ftr>
 </file>
@@ -4921,6 +5749,7 @@
   <w:style w:type="character" w:default="1" w:styleId="Absatz-Standardschriftart">
     <w:name w:val="Default Paragraph Font"/>
     <w:uiPriority w:val="1"/>
+    <w:semiHidden/>
     <w:unhideWhenUsed/>
   </w:style>
   <w:style w:type="table" w:default="1" w:styleId="NormaleTabelle">
@@ -5378,6 +6207,16 @@
       <w:szCs w:val="18"/>
     </w:rPr>
   </w:style>
+  <w:style w:type="character" w:customStyle="1" w:styleId="js-about-item-abstr">
+    <w:name w:val="js-about-item-abstr"/>
+    <w:basedOn w:val="Absatz-Standardschriftart"/>
+    <w:rsid w:val="008F2502"/>
+  </w:style>
+  <w:style w:type="character" w:customStyle="1" w:styleId="moduletitlelink">
+    <w:name w:val="module__title__link"/>
+    <w:basedOn w:val="Absatz-Standardschriftart"/>
+    <w:rsid w:val="00A75A9A"/>
+  </w:style>
 </w:styles>
 </file>
 
@@ -5677,6 +6516,15 @@
 </file>
 
 <file path=customXml/item1.xml><?xml version="1.0" encoding="utf-8"?>
+<?mso-contentType ?>
+<FormTemplates xmlns="http://schemas.microsoft.com/sharepoint/v3/contenttype/forms">
+  <Display>DocumentLibraryForm</Display>
+  <Edit>DocumentLibraryForm</Edit>
+  <New>DocumentLibraryForm</New>
+</FormTemplates>
+</file>
+
+<file path=customXml/item2.xml><?xml version="1.0" encoding="utf-8"?>
 <ct:contentTypeSchema xmlns:ct="http://schemas.microsoft.com/office/2006/metadata/contentType" xmlns:ma="http://schemas.microsoft.com/office/2006/metadata/properties/metaAttributes" ct:_="" ma:_="" ma:contentTypeName="Dokument" ma:contentTypeID="0x01010028816E4563157F489BB89D4DC8E89A16" ma:contentTypeVersion="13" ma:contentTypeDescription="Ein neues Dokument erstellen." ma:contentTypeScope="" ma:versionID="81933e34efb4e473f83c8c0bf80a2e12">
   <xsd:schema xmlns:xsd="http://www.w3.org/2001/XMLSchema" xmlns:xs="http://www.w3.org/2001/XMLSchema" xmlns:p="http://schemas.microsoft.com/office/2006/metadata/properties" xmlns:ns3="9e35416d-8aad-40d2-88ff-d2fe83c85087" xmlns:ns4="bd547ea4-5005-4d59-a08e-a90b0c009953" targetNamespace="http://schemas.microsoft.com/office/2006/metadata/properties" ma:root="true" ma:fieldsID="118ed5c4a2ce46e623929c94e0e50c32" ns3:_="" ns4:_="">
     <xsd:import namespace="9e35416d-8aad-40d2-88ff-d2fe83c85087"/>
@@ -5899,15 +6747,6 @@
 </ct:contentTypeSchema>
 </file>
 
-<file path=customXml/item2.xml><?xml version="1.0" encoding="utf-8"?>
-<?mso-contentType ?>
-<FormTemplates xmlns="http://schemas.microsoft.com/sharepoint/v3/contenttype/forms">
-  <Display>DocumentLibraryForm</Display>
-  <Edit>DocumentLibraryForm</Edit>
-  <New>DocumentLibraryForm</New>
-</FormTemplates>
-</file>
-
 <file path=customXml/item3.xml><?xml version="1.0" encoding="utf-8"?>
 <p:properties xmlns:p="http://schemas.microsoft.com/office/2006/metadata/properties" xmlns:xsi="http://www.w3.org/2001/XMLSchema-instance" xmlns:pc="http://schemas.microsoft.com/office/infopath/2007/PartnerControls">
   <documentManagement/>
@@ -5919,6 +6758,14 @@
 </file>
 
 <file path=customXml/itemProps1.xml><?xml version="1.0" encoding="utf-8"?>
+<ds:datastoreItem xmlns:ds="http://schemas.openxmlformats.org/officeDocument/2006/customXml" ds:itemID="{394B4604-F229-457C-8F52-64983F0C7440}">
+  <ds:schemaRefs>
+    <ds:schemaRef ds:uri="http://schemas.microsoft.com/sharepoint/v3/contenttype/forms"/>
+  </ds:schemaRefs>
+</ds:datastoreItem>
+</file>
+
+<file path=customXml/itemProps2.xml><?xml version="1.0" encoding="utf-8"?>
 <ds:datastoreItem xmlns:ds="http://schemas.openxmlformats.org/officeDocument/2006/customXml" ds:itemID="{AE973275-040C-4908-825D-12ECAF9A316D}">
   <ds:schemaRefs>
     <ds:schemaRef ds:uri="http://schemas.microsoft.com/office/2006/metadata/contentType"/>
@@ -5937,25 +6784,25 @@
 </ds:datastoreItem>
 </file>
 
-<file path=customXml/itemProps2.xml><?xml version="1.0" encoding="utf-8"?>
-<ds:datastoreItem xmlns:ds="http://schemas.openxmlformats.org/officeDocument/2006/customXml" ds:itemID="{394B4604-F229-457C-8F52-64983F0C7440}">
-  <ds:schemaRefs>
-    <ds:schemaRef ds:uri="http://schemas.microsoft.com/sharepoint/v3/contenttype/forms"/>
-  </ds:schemaRefs>
-</ds:datastoreItem>
-</file>
-
 <file path=customXml/itemProps3.xml><?xml version="1.0" encoding="utf-8"?>
 <ds:datastoreItem xmlns:ds="http://schemas.openxmlformats.org/officeDocument/2006/customXml" ds:itemID="{E1BBB77B-5CE5-4835-B40A-7B38B85F1593}">
   <ds:schemaRefs>
+    <ds:schemaRef ds:uri="http://schemas.microsoft.com/office/2006/documentManagement/types"/>
+    <ds:schemaRef ds:uri="http://purl.org/dc/dcmitype/"/>
+    <ds:schemaRef ds:uri="bd547ea4-5005-4d59-a08e-a90b0c009953"/>
+    <ds:schemaRef ds:uri="http://purl.org/dc/elements/1.1/"/>
     <ds:schemaRef ds:uri="http://schemas.microsoft.com/office/2006/metadata/properties"/>
+    <ds:schemaRef ds:uri="http://purl.org/dc/terms/"/>
+    <ds:schemaRef ds:uri="http://schemas.openxmlformats.org/package/2006/metadata/core-properties"/>
     <ds:schemaRef ds:uri="http://schemas.microsoft.com/office/infopath/2007/PartnerControls"/>
+    <ds:schemaRef ds:uri="9e35416d-8aad-40d2-88ff-d2fe83c85087"/>
+    <ds:schemaRef ds:uri="http://www.w3.org/XML/1998/namespace"/>
   </ds:schemaRefs>
 </ds:datastoreItem>
 </file>
 
 <file path=customXml/itemProps4.xml><?xml version="1.0" encoding="utf-8"?>
-<ds:datastoreItem xmlns:ds="http://schemas.openxmlformats.org/officeDocument/2006/customXml" ds:itemID="{2A4C1D8C-A20E-4E84-9108-A5EAF94CCD58}">
+<ds:datastoreItem xmlns:ds="http://schemas.openxmlformats.org/officeDocument/2006/customXml" ds:itemID="{F9B1EEA2-2389-48BB-A444-A111A7C24739}">
   <ds:schemaRefs>
     <ds:schemaRef ds:uri="http://schemas.openxmlformats.org/officeDocument/2006/bibliography"/>
   </ds:schemaRefs>

</xml_diff>